<commit_message>
Added diagram to hardware imp
r
</commit_message>
<xml_diff>
--- a/Lab2/EE 478 Final Lab Report - Copy.docx
+++ b/Lab2/EE 478 Final Lab Report - Copy.docx
@@ -4635,6 +4635,131 @@
           <w:sz w:val="24"/>
           <w:szCs w:val="24"/>
         </w:rPr>
+        <w:t>The following diagram shows the pin assignments for the SRAM interface.</w:t>
+      </w:r>
+    </w:p>
+    <w:p>
+      <w:pPr>
+        <w:pStyle w:val="ListParagraph"/>
+        <w:ind w:left="1440"/>
+        <w:outlineLvl w:val="0"/>
+        <w:rPr>
+          <w:rFonts w:ascii="Times New Roman" w:hAnsi="Times New Roman" w:cs="Times New Roman"/>
+          <w:sz w:val="24"/>
+          <w:szCs w:val="24"/>
+        </w:rPr>
+      </w:pPr>
+    </w:p>
+    <w:p>
+      <w:pPr>
+        <w:pStyle w:val="ListParagraph"/>
+        <w:keepNext/>
+        <w:ind w:left="1440"/>
+        <w:jc w:val="center"/>
+        <w:outlineLvl w:val="0"/>
+      </w:pPr>
+      <w:r>
+        <w:rPr>
+          <w:rFonts w:ascii="Times New Roman" w:hAnsi="Times New Roman" w:cs="Times New Roman"/>
+          <w:noProof/>
+          <w:sz w:val="24"/>
+          <w:szCs w:val="24"/>
+        </w:rPr>
+        <w:drawing>
+          <wp:inline distT="0" distB="0" distL="0" distR="0" wp14:anchorId="14245A1C" wp14:editId="51A1A37C">
+            <wp:extent cx="2169069" cy="3372928"/>
+            <wp:effectExtent l="0" t="0" r="0" b="0"/>
+            <wp:docPr id="2" name="Picture 2"/>
+            <wp:cNvGraphicFramePr>
+              <a:graphicFrameLocks xmlns:a="http://schemas.openxmlformats.org/drawingml/2006/main" noChangeAspect="1"/>
+            </wp:cNvGraphicFramePr>
+            <a:graphic xmlns:a="http://schemas.openxmlformats.org/drawingml/2006/main">
+              <a:graphicData uri="http://schemas.openxmlformats.org/drawingml/2006/picture">
+                <pic:pic xmlns:pic="http://schemas.openxmlformats.org/drawingml/2006/picture">
+                  <pic:nvPicPr>
+                    <pic:cNvPr id="0" name="SRAMHardwareBlock.png"/>
+                    <pic:cNvPicPr/>
+                  </pic:nvPicPr>
+                  <pic:blipFill>
+                    <a:blip r:embed="rId8">
+                      <a:extLst>
+                        <a:ext uri="{28A0092B-C50C-407E-A947-70E740481C1C}">
+                          <a14:useLocalDpi xmlns:a14="http://schemas.microsoft.com/office/drawing/2010/main" val="0"/>
+                        </a:ext>
+                      </a:extLst>
+                    </a:blip>
+                    <a:stretch>
+                      <a:fillRect/>
+                    </a:stretch>
+                  </pic:blipFill>
+                  <pic:spPr>
+                    <a:xfrm>
+                      <a:off x="0" y="0"/>
+                      <a:ext cx="2171392" cy="3376541"/>
+                    </a:xfrm>
+                    <a:prstGeom prst="rect">
+                      <a:avLst/>
+                    </a:prstGeom>
+                  </pic:spPr>
+                </pic:pic>
+              </a:graphicData>
+            </a:graphic>
+          </wp:inline>
+        </w:drawing>
+      </w:r>
+    </w:p>
+    <w:p>
+      <w:pPr>
+        <w:pStyle w:val="Caption"/>
+        <w:jc w:val="center"/>
+        <w:rPr>
+          <w:rFonts w:ascii="Times New Roman" w:hAnsi="Times New Roman" w:cs="Times New Roman"/>
+          <w:sz w:val="24"/>
+          <w:szCs w:val="24"/>
+        </w:rPr>
+      </w:pPr>
+      <w:r>
+        <w:t xml:space="preserve">Figure </w:t>
+      </w:r>
+      <w:r>
+        <w:fldChar w:fldCharType="begin"/>
+      </w:r>
+      <w:r>
+        <w:instrText xml:space="preserve"> SEQ Figure \* ARABIC </w:instrText>
+      </w:r>
+      <w:r>
+        <w:fldChar w:fldCharType="separate"/>
+      </w:r>
+      <w:r>
+        <w:rPr>
+          <w:noProof/>
+        </w:rPr>
+        <w:t>1</w:t>
+      </w:r>
+      <w:r>
+        <w:fldChar w:fldCharType="end"/>
+      </w:r>
+      <w:r>
+        <w:t xml:space="preserve"> - Hardware block diagram for the SRAM interface</w:t>
+      </w:r>
+    </w:p>
+    <w:p>
+      <w:pPr>
+        <w:pStyle w:val="ListParagraph"/>
+        <w:ind w:left="1440"/>
+        <w:outlineLvl w:val="0"/>
+        <w:rPr>
+          <w:rFonts w:ascii="Times New Roman" w:hAnsi="Times New Roman" w:cs="Times New Roman"/>
+          <w:sz w:val="24"/>
+          <w:szCs w:val="24"/>
+        </w:rPr>
+      </w:pPr>
+      <w:r>
+        <w:rPr>
+          <w:rFonts w:ascii="Times New Roman" w:hAnsi="Times New Roman" w:cs="Times New Roman"/>
+          <w:sz w:val="24"/>
+          <w:szCs w:val="24"/>
+        </w:rPr>
         <w:t xml:space="preserve">Pins 2-7, 11, and 12 of the PIC were connected to </w:t>
       </w:r>
       <w:r>
@@ -4715,15 +4840,34 @@
           <w:sz w:val="24"/>
           <w:szCs w:val="24"/>
         </w:rPr>
-        <w:t xml:space="preserve">was the LSB of the data or address, while pin 12 was the MSB.  </w:t>
-      </w:r>
-      <w:r>
-        <w:rPr>
-          <w:rFonts w:ascii="Times New Roman" w:hAnsi="Times New Roman" w:cs="Times New Roman"/>
-          <w:sz w:val="24"/>
-          <w:szCs w:val="24"/>
-        </w:rPr>
-        <w:t xml:space="preserve">Pins 14-21 on the GAL chip were connected to the address lines of the SRAM on pins 8-1.  </w:t>
+        <w:t xml:space="preserve">was the </w:t>
+      </w:r>
+      <w:bookmarkStart w:id="7" w:name="_GoBack"/>
+      <w:bookmarkEnd w:id="7"/>
+      <w:r>
+        <w:rPr>
+          <w:rFonts w:ascii="Times New Roman" w:hAnsi="Times New Roman" w:cs="Times New Roman"/>
+          <w:sz w:val="24"/>
+          <w:szCs w:val="24"/>
+        </w:rPr>
+        <w:t xml:space="preserve">LSB of the data or address, while pin 12 was the MSB.  </w:t>
+      </w:r>
+      <w:r>
+        <w:rPr>
+          <w:rFonts w:ascii="Times New Roman" w:hAnsi="Times New Roman" w:cs="Times New Roman"/>
+          <w:sz w:val="24"/>
+          <w:szCs w:val="24"/>
+        </w:rPr>
+        <w:t xml:space="preserve">Pins 14-21 on the GAL </w:t>
+      </w:r>
+      <w:r>
+        <w:rPr>
+          <w:rFonts w:ascii="Times New Roman" w:hAnsi="Times New Roman" w:cs="Times New Roman"/>
+          <w:sz w:val="24"/>
+          <w:szCs w:val="24"/>
+        </w:rPr>
+        <w:lastRenderedPageBreak/>
+        <w:t xml:space="preserve">chip were connected to the address lines of the SRAM on pins 8-1.  </w:t>
       </w:r>
       <w:r>
         <w:rPr>
@@ -4963,7 +5107,6 @@
           <w:sz w:val="24"/>
           <w:szCs w:val="24"/>
         </w:rPr>
-        <w:lastRenderedPageBreak/>
         <w:t>RS232 Communications</w:t>
       </w:r>
     </w:p>
@@ -5275,6 +5418,7 @@
                 <w:sz w:val="24"/>
                 <w:szCs w:val="24"/>
               </w:rPr>
+              <w:lastRenderedPageBreak/>
               <w:t>Part Number</w:t>
             </w:r>
           </w:p>
@@ -6037,7 +6181,6 @@
           <w:sz w:val="24"/>
           <w:szCs w:val="24"/>
         </w:rPr>
-        <w:lastRenderedPageBreak/>
         <w:t xml:space="preserve">Pin 21 of the PIC was used as PWM output that would control the motor.  It was configured to output a </w:t>
       </w:r>
       <w:proofErr w:type="gramStart"/>
@@ -6104,8 +6247,6 @@
           <w:szCs w:val="24"/>
         </w:rPr>
       </w:pPr>
-      <w:bookmarkStart w:id="7" w:name="_GoBack"/>
-      <w:bookmarkEnd w:id="7"/>
     </w:p>
     <w:p>
       <w:pPr>
@@ -6360,6 +6501,30 @@
     <w:p>
       <w:pPr>
         <w:pStyle w:val="ListParagraph"/>
+        <w:ind w:left="1440"/>
+        <w:outlineLvl w:val="0"/>
+        <w:rPr>
+          <w:rFonts w:ascii="Times New Roman" w:hAnsi="Times New Roman" w:cs="Times New Roman"/>
+          <w:sz w:val="24"/>
+          <w:szCs w:val="24"/>
+        </w:rPr>
+      </w:pPr>
+    </w:p>
+    <w:p>
+      <w:pPr>
+        <w:pStyle w:val="ListParagraph"/>
+        <w:ind w:left="1440"/>
+        <w:outlineLvl w:val="0"/>
+        <w:rPr>
+          <w:rFonts w:ascii="Times New Roman" w:hAnsi="Times New Roman" w:cs="Times New Roman"/>
+          <w:sz w:val="24"/>
+          <w:szCs w:val="24"/>
+        </w:rPr>
+      </w:pPr>
+    </w:p>
+    <w:p>
+      <w:pPr>
+        <w:pStyle w:val="ListParagraph"/>
         <w:numPr>
           <w:ilvl w:val="1"/>
           <w:numId w:val="2"/>
@@ -6383,6 +6548,18 @@
     <w:p>
       <w:pPr>
         <w:pStyle w:val="ListParagraph"/>
+        <w:ind w:left="1440"/>
+        <w:outlineLvl w:val="0"/>
+        <w:rPr>
+          <w:rFonts w:ascii="Times New Roman" w:hAnsi="Times New Roman" w:cs="Times New Roman"/>
+          <w:sz w:val="24"/>
+          <w:szCs w:val="24"/>
+        </w:rPr>
+      </w:pPr>
+    </w:p>
+    <w:p>
+      <w:pPr>
+        <w:pStyle w:val="ListParagraph"/>
         <w:numPr>
           <w:ilvl w:val="0"/>
           <w:numId w:val="2"/>
@@ -6435,6 +6612,18 @@
     <w:p>
       <w:pPr>
         <w:pStyle w:val="ListParagraph"/>
+        <w:ind w:left="1440"/>
+        <w:outlineLvl w:val="1"/>
+        <w:rPr>
+          <w:rFonts w:ascii="Times New Roman" w:hAnsi="Times New Roman" w:cs="Times New Roman"/>
+          <w:sz w:val="24"/>
+          <w:szCs w:val="24"/>
+        </w:rPr>
+      </w:pPr>
+    </w:p>
+    <w:p>
+      <w:pPr>
+        <w:pStyle w:val="ListParagraph"/>
         <w:numPr>
           <w:ilvl w:val="1"/>
           <w:numId w:val="2"/>
@@ -6460,6 +6649,18 @@
     <w:p>
       <w:pPr>
         <w:pStyle w:val="ListParagraph"/>
+        <w:ind w:left="1440"/>
+        <w:outlineLvl w:val="1"/>
+        <w:rPr>
+          <w:rFonts w:ascii="Times New Roman" w:hAnsi="Times New Roman" w:cs="Times New Roman"/>
+          <w:sz w:val="24"/>
+          <w:szCs w:val="24"/>
+        </w:rPr>
+      </w:pPr>
+    </w:p>
+    <w:p>
+      <w:pPr>
+        <w:pStyle w:val="ListParagraph"/>
         <w:numPr>
           <w:ilvl w:val="1"/>
           <w:numId w:val="2"/>
@@ -6486,6 +6687,19 @@
     <w:p>
       <w:pPr>
         <w:pStyle w:val="ListParagraph"/>
+        <w:ind w:left="1440"/>
+        <w:outlineLvl w:val="1"/>
+        <w:rPr>
+          <w:rFonts w:ascii="Times New Roman" w:hAnsi="Times New Roman" w:cs="Times New Roman"/>
+          <w:b/>
+          <w:sz w:val="24"/>
+          <w:szCs w:val="24"/>
+        </w:rPr>
+      </w:pPr>
+    </w:p>
+    <w:p>
+      <w:pPr>
+        <w:pStyle w:val="ListParagraph"/>
         <w:numPr>
           <w:ilvl w:val="0"/>
           <w:numId w:val="2"/>
@@ -6533,7 +6747,20 @@
         </w:rPr>
         <w:t>Presentation</w:t>
       </w:r>
+      <w:bookmarkStart w:id="15" w:name="_Toc386288288"/>
       <w:bookmarkEnd w:id="14"/>
+    </w:p>
+    <w:p>
+      <w:pPr>
+        <w:pStyle w:val="ListParagraph"/>
+        <w:ind w:left="1440"/>
+        <w:outlineLvl w:val="1"/>
+        <w:rPr>
+          <w:rFonts w:ascii="Times New Roman" w:hAnsi="Times New Roman" w:cs="Times New Roman"/>
+          <w:sz w:val="24"/>
+          <w:szCs w:val="24"/>
+        </w:rPr>
+      </w:pPr>
     </w:p>
     <w:p>
       <w:pPr>
@@ -6549,7 +6776,6 @@
           <w:szCs w:val="24"/>
         </w:rPr>
       </w:pPr>
-      <w:bookmarkStart w:id="15" w:name="_Toc386288288"/>
       <w:r>
         <w:rPr>
           <w:rFonts w:ascii="Times New Roman" w:hAnsi="Times New Roman" w:cs="Times New Roman"/>
@@ -6559,6 +6785,18 @@
         <w:t>Discussion</w:t>
       </w:r>
       <w:bookmarkEnd w:id="15"/>
+    </w:p>
+    <w:p>
+      <w:pPr>
+        <w:pStyle w:val="ListParagraph"/>
+        <w:ind w:left="1440"/>
+        <w:outlineLvl w:val="1"/>
+        <w:rPr>
+          <w:rFonts w:ascii="Times New Roman" w:hAnsi="Times New Roman" w:cs="Times New Roman"/>
+          <w:sz w:val="24"/>
+          <w:szCs w:val="24"/>
+        </w:rPr>
+      </w:pPr>
     </w:p>
     <w:p>
       <w:pPr>
@@ -6584,6 +6822,18 @@
         <w:t>Analysis</w:t>
       </w:r>
       <w:bookmarkEnd w:id="16"/>
+    </w:p>
+    <w:p>
+      <w:pPr>
+        <w:pStyle w:val="ListParagraph"/>
+        <w:ind w:left="1440"/>
+        <w:outlineLvl w:val="1"/>
+        <w:rPr>
+          <w:rFonts w:ascii="Times New Roman" w:hAnsi="Times New Roman" w:cs="Times New Roman"/>
+          <w:sz w:val="24"/>
+          <w:szCs w:val="24"/>
+        </w:rPr>
+      </w:pPr>
     </w:p>
     <w:p>
       <w:pPr>
@@ -6819,7 +7069,7 @@
   <w:abstractNum w:abstractNumId="0">
     <w:nsid w:val="0B684C35"/>
     <w:multiLevelType w:val="hybridMultilevel"/>
-    <w:tmpl w:val="9692F680"/>
+    <w:tmpl w:val="25AA4A08"/>
     <w:lvl w:ilvl="0" w:tplc="DAFA4B70">
       <w:start w:val="1"/>
       <w:numFmt w:val="upperRoman"/>
@@ -6832,7 +7082,7 @@
         <w:rFonts w:hint="default"/>
       </w:rPr>
     </w:lvl>
-    <w:lvl w:ilvl="1" w:tplc="04090019">
+    <w:lvl w:ilvl="1" w:tplc="A33A8844">
       <w:start w:val="1"/>
       <w:numFmt w:val="lowerLetter"/>
       <w:lvlText w:val="%2."/>
@@ -6840,6 +7090,9 @@
       <w:pPr>
         <w:ind w:left="1440" w:hanging="360"/>
       </w:pPr>
+      <w:rPr>
+        <w:b w:val="0"/>
+      </w:rPr>
     </w:lvl>
     <w:lvl w:ilvl="2" w:tplc="0409001B" w:tentative="1">
       <w:start w:val="1"/>
@@ -7612,6 +7865,25 @@
       </w:tblCellMar>
     </w:tblPr>
   </w:style>
+  <w:style w:type="paragraph" w:styleId="Caption">
+    <w:name w:val="caption"/>
+    <w:basedOn w:val="Normal"/>
+    <w:next w:val="Normal"/>
+    <w:uiPriority w:val="35"/>
+    <w:unhideWhenUsed/>
+    <w:qFormat/>
+    <w:rsid w:val="006E68D2"/>
+    <w:pPr>
+      <w:spacing w:after="200" w:line="240" w:lineRule="auto"/>
+    </w:pPr>
+    <w:rPr>
+      <w:b/>
+      <w:bCs/>
+      <w:color w:val="5B9BD5" w:themeColor="accent1"/>
+      <w:sz w:val="18"/>
+      <w:szCs w:val="18"/>
+    </w:rPr>
+  </w:style>
 </w:styles>
 </file>
 
@@ -8071,7 +8343,7 @@
 </file>
 
 <file path=customXml/itemProps1.xml><?xml version="1.0" encoding="utf-8"?>
-<ds:datastoreItem xmlns:ds="http://schemas.openxmlformats.org/officeDocument/2006/customXml" ds:itemID="{968E652B-5E8A-442C-97EB-D71D61367B56}">
+<ds:datastoreItem xmlns:ds="http://schemas.openxmlformats.org/officeDocument/2006/customXml" ds:itemID="{94D83D07-03CE-4CD6-BDB3-8C59FB029368}">
   <ds:schemaRefs>
     <ds:schemaRef ds:uri="http://schemas.openxmlformats.org/officeDocument/2006/bibliography"/>
   </ds:schemaRefs>

</xml_diff>

<commit_message>
added software imp 2
</commit_message>
<xml_diff>
--- a/Lab2/EE 478 Final Lab Report - Copy.docx
+++ b/Lab2/EE 478 Final Lab Report - Copy.docx
@@ -3489,10 +3489,10 @@
           <w:noProof/>
         </w:rPr>
         <w:drawing>
-          <wp:inline distT="0" distB="0" distL="0" distR="0">
-            <wp:extent cx="5943600" cy="2378710"/>
+          <wp:inline distT="0" distB="0" distL="0" distR="0" wp14:anchorId="379F6399" wp14:editId="78BCC29D">
+            <wp:extent cx="5934075" cy="2371725"/>
             <wp:effectExtent l="0" t="0" r="0" b="0"/>
-            <wp:docPr id="3" name="Picture 3"/>
+            <wp:docPr id="1" name="Picture 1" descr="High Level Diagram"/>
             <wp:cNvGraphicFramePr>
               <a:graphicFrameLocks xmlns:a="http://schemas.openxmlformats.org/drawingml/2006/main" noChangeAspect="1"/>
             </wp:cNvGraphicFramePr>
@@ -3500,8 +3500,10 @@
               <a:graphicData uri="http://schemas.openxmlformats.org/drawingml/2006/picture">
                 <pic:pic xmlns:pic="http://schemas.openxmlformats.org/drawingml/2006/picture">
                   <pic:nvPicPr>
-                    <pic:cNvPr id="0" name="Block Diagram.png"/>
-                    <pic:cNvPicPr/>
+                    <pic:cNvPr id="0" name="Picture 1" descr="High Level Diagram"/>
+                    <pic:cNvPicPr>
+                      <a:picLocks noChangeAspect="1" noChangeArrowheads="1"/>
+                    </pic:cNvPicPr>
                   </pic:nvPicPr>
                   <pic:blipFill>
                     <a:blip r:embed="rId7" cstate="print">
@@ -3511,18 +3513,23 @@
                         </a:ext>
                       </a:extLst>
                     </a:blip>
+                    <a:srcRect/>
                     <a:stretch>
                       <a:fillRect/>
                     </a:stretch>
                   </pic:blipFill>
-                  <pic:spPr>
+                  <pic:spPr bwMode="auto">
                     <a:xfrm>
                       <a:off x="0" y="0"/>
-                      <a:ext cx="5943600" cy="2378710"/>
+                      <a:ext cx="5934075" cy="2371725"/>
                     </a:xfrm>
                     <a:prstGeom prst="rect">
                       <a:avLst/>
                     </a:prstGeom>
+                    <a:noFill/>
+                    <a:ln>
+                      <a:noFill/>
+                    </a:ln>
                   </pic:spPr>
                 </pic:pic>
               </a:graphicData>
@@ -3852,7 +3859,6 @@
               <w:outlineLvl w:val="0"/>
               <w:rPr>
                 <w:rFonts w:ascii="Times New Roman" w:hAnsi="Times New Roman" w:cs="Times New Roman"/>
-                <w:b/>
                 <w:sz w:val="24"/>
                 <w:szCs w:val="24"/>
               </w:rPr>
@@ -3860,7 +3866,6 @@
             <w:r>
               <w:rPr>
                 <w:rFonts w:ascii="Times New Roman" w:hAnsi="Times New Roman" w:cs="Times New Roman"/>
-                <w:b/>
                 <w:sz w:val="24"/>
                 <w:szCs w:val="24"/>
               </w:rPr>
@@ -3879,7 +3884,6 @@
               <w:outlineLvl w:val="0"/>
               <w:rPr>
                 <w:rFonts w:ascii="Times New Roman" w:hAnsi="Times New Roman" w:cs="Times New Roman"/>
-                <w:b/>
                 <w:sz w:val="24"/>
                 <w:szCs w:val="24"/>
               </w:rPr>
@@ -3887,7 +3891,6 @@
             <w:r>
               <w:rPr>
                 <w:rFonts w:ascii="Times New Roman" w:hAnsi="Times New Roman" w:cs="Times New Roman"/>
-                <w:b/>
                 <w:sz w:val="24"/>
                 <w:szCs w:val="24"/>
               </w:rPr>
@@ -3906,7 +3909,6 @@
               <w:outlineLvl w:val="0"/>
               <w:rPr>
                 <w:rFonts w:ascii="Times New Roman" w:hAnsi="Times New Roman" w:cs="Times New Roman"/>
-                <w:b/>
                 <w:sz w:val="24"/>
                 <w:szCs w:val="24"/>
               </w:rPr>
@@ -3914,7 +3916,6 @@
             <w:r>
               <w:rPr>
                 <w:rFonts w:ascii="Times New Roman" w:hAnsi="Times New Roman" w:cs="Times New Roman"/>
-                <w:b/>
                 <w:sz w:val="24"/>
                 <w:szCs w:val="24"/>
               </w:rPr>
@@ -3933,7 +3934,6 @@
               <w:outlineLvl w:val="0"/>
               <w:rPr>
                 <w:rFonts w:ascii="Times New Roman" w:hAnsi="Times New Roman" w:cs="Times New Roman"/>
-                <w:b/>
                 <w:sz w:val="24"/>
                 <w:szCs w:val="24"/>
               </w:rPr>
@@ -3941,7 +3941,6 @@
             <w:r>
               <w:rPr>
                 <w:rFonts w:ascii="Times New Roman" w:hAnsi="Times New Roman" w:cs="Times New Roman"/>
-                <w:b/>
                 <w:sz w:val="24"/>
                 <w:szCs w:val="24"/>
               </w:rPr>
@@ -4841,7 +4840,17 @@
           <w:sz w:val="24"/>
           <w:szCs w:val="24"/>
         </w:rPr>
-        <w:t xml:space="preserve">was the LSB of the data or address, while pin 12 was the MSB.  </w:t>
+        <w:t xml:space="preserve">was the </w:t>
+      </w:r>
+      <w:bookmarkStart w:id="7" w:name="_GoBack"/>
+      <w:bookmarkEnd w:id="7"/>
+      <w:r>
+        <w:rPr>
+          <w:rFonts w:ascii="Times New Roman" w:hAnsi="Times New Roman" w:cs="Times New Roman"/>
+          <w:sz w:val="24"/>
+          <w:szCs w:val="24"/>
+        </w:rPr>
+        <w:t xml:space="preserve">LSB of the data or address, while pin 12 was the MSB.  </w:t>
       </w:r>
       <w:r>
         <w:rPr>
@@ -5399,7 +5408,6 @@
               <w:outlineLvl w:val="0"/>
               <w:rPr>
                 <w:rFonts w:ascii="Times New Roman" w:hAnsi="Times New Roman" w:cs="Times New Roman"/>
-                <w:b/>
                 <w:sz w:val="24"/>
                 <w:szCs w:val="24"/>
               </w:rPr>
@@ -5407,7 +5415,6 @@
             <w:r>
               <w:rPr>
                 <w:rFonts w:ascii="Times New Roman" w:hAnsi="Times New Roman" w:cs="Times New Roman"/>
-                <w:b/>
                 <w:sz w:val="24"/>
                 <w:szCs w:val="24"/>
               </w:rPr>
@@ -5427,7 +5434,6 @@
               <w:outlineLvl w:val="0"/>
               <w:rPr>
                 <w:rFonts w:ascii="Times New Roman" w:hAnsi="Times New Roman" w:cs="Times New Roman"/>
-                <w:b/>
                 <w:sz w:val="24"/>
                 <w:szCs w:val="24"/>
               </w:rPr>
@@ -5435,7 +5441,6 @@
             <w:r>
               <w:rPr>
                 <w:rFonts w:ascii="Times New Roman" w:hAnsi="Times New Roman" w:cs="Times New Roman"/>
-                <w:b/>
                 <w:sz w:val="24"/>
                 <w:szCs w:val="24"/>
               </w:rPr>
@@ -5454,7 +5459,6 @@
               <w:outlineLvl w:val="0"/>
               <w:rPr>
                 <w:rFonts w:ascii="Times New Roman" w:hAnsi="Times New Roman" w:cs="Times New Roman"/>
-                <w:b/>
                 <w:sz w:val="24"/>
                 <w:szCs w:val="24"/>
               </w:rPr>
@@ -5462,7 +5466,6 @@
             <w:r>
               <w:rPr>
                 <w:rFonts w:ascii="Times New Roman" w:hAnsi="Times New Roman" w:cs="Times New Roman"/>
-                <w:b/>
                 <w:sz w:val="24"/>
                 <w:szCs w:val="24"/>
               </w:rPr>
@@ -5481,7 +5484,6 @@
               <w:outlineLvl w:val="0"/>
               <w:rPr>
                 <w:rFonts w:ascii="Times New Roman" w:hAnsi="Times New Roman" w:cs="Times New Roman"/>
-                <w:b/>
                 <w:sz w:val="24"/>
                 <w:szCs w:val="24"/>
               </w:rPr>
@@ -5489,7 +5491,6 @@
             <w:r>
               <w:rPr>
                 <w:rFonts w:ascii="Times New Roman" w:hAnsi="Times New Roman" w:cs="Times New Roman"/>
-                <w:b/>
                 <w:sz w:val="24"/>
                 <w:szCs w:val="24"/>
               </w:rPr>
@@ -6462,7 +6463,7 @@
           <w:szCs w:val="24"/>
         </w:rPr>
       </w:pPr>
-      <w:bookmarkStart w:id="7" w:name="_Toc386288281"/>
+      <w:bookmarkStart w:id="8" w:name="_Toc386288281"/>
       <w:r>
         <w:rPr>
           <w:rFonts w:ascii="Times New Roman" w:hAnsi="Times New Roman" w:cs="Times New Roman"/>
@@ -6472,55 +6473,7 @@
         </w:rPr>
         <w:t>SOFTWARE IMPLEMENTATION</w:t>
       </w:r>
-      <w:bookmarkEnd w:id="7"/>
-    </w:p>
-    <w:p>
-      <w:pPr>
-        <w:pStyle w:val="ListParagraph"/>
-        <w:ind w:left="1080"/>
-        <w:outlineLvl w:val="0"/>
-        <w:rPr>
-          <w:rFonts w:ascii="Times New Roman" w:hAnsi="Times New Roman" w:cs="Times New Roman"/>
-          <w:sz w:val="24"/>
-          <w:szCs w:val="24"/>
-        </w:rPr>
-      </w:pPr>
-      <w:r>
-        <w:rPr>
-          <w:rFonts w:ascii="Times New Roman" w:hAnsi="Times New Roman" w:cs="Times New Roman"/>
-          <w:sz w:val="24"/>
-          <w:szCs w:val="24"/>
-        </w:rPr>
-        <w:t xml:space="preserve">The software for this project was implemented on two different PIC microcontrollers, </w:t>
-      </w:r>
-      <w:r>
-        <w:rPr>
-          <w:rFonts w:ascii="Times New Roman" w:hAnsi="Times New Roman" w:cs="Times New Roman"/>
-          <w:sz w:val="24"/>
-          <w:szCs w:val="24"/>
-        </w:rPr>
-        <w:t>one for the local node, and one for the remote node.  They both ran on flag-based schedulers with interrupts.  This means that each node was running in an infinite loop and calling tasks to be run while in the loop.  Those tasks would only run if certain flags were set to true.  Interrupts, like keyboard input from the RS232 connection, could set flags as well.  After running, each task would set its own flag to false to prevent itself from being run again.</w:t>
-      </w:r>
-    </w:p>
-    <w:p>
-      <w:pPr>
-        <w:pStyle w:val="ListParagraph"/>
-        <w:ind w:left="1080"/>
-        <w:outlineLvl w:val="0"/>
-        <w:rPr>
-          <w:rFonts w:ascii="Times New Roman" w:hAnsi="Times New Roman" w:cs="Times New Roman"/>
-          <w:sz w:val="24"/>
-          <w:szCs w:val="24"/>
-        </w:rPr>
-      </w:pPr>
-      <w:r>
-        <w:rPr>
-          <w:rFonts w:ascii="Times New Roman" w:hAnsi="Times New Roman" w:cs="Times New Roman"/>
-          <w:sz w:val="24"/>
-          <w:szCs w:val="24"/>
-        </w:rPr>
-        <w:t xml:space="preserve"> </w:t>
-      </w:r>
+      <w:bookmarkEnd w:id="8"/>
     </w:p>
     <w:p>
       <w:pPr>
@@ -6552,3180 +6505,15 @@
         <w:outlineLvl w:val="0"/>
         <w:rPr>
           <w:rFonts w:ascii="Times New Roman" w:hAnsi="Times New Roman" w:cs="Times New Roman"/>
-          <w:b/>
-          <w:sz w:val="24"/>
-          <w:szCs w:val="24"/>
-        </w:rPr>
-      </w:pPr>
-      <w:r>
-        <w:rPr>
-          <w:rFonts w:ascii="Times New Roman" w:hAnsi="Times New Roman" w:cs="Times New Roman"/>
-          <w:b/>
-          <w:sz w:val="24"/>
-          <w:szCs w:val="24"/>
-        </w:rPr>
-        <w:lastRenderedPageBreak/>
-        <w:t>Setup</w:t>
-      </w:r>
-    </w:p>
-    <w:p>
-      <w:pPr>
-        <w:pStyle w:val="ListParagraph"/>
-        <w:ind w:left="1440"/>
-        <w:outlineLvl w:val="0"/>
-        <w:rPr>
-          <w:rFonts w:ascii="Times New Roman" w:hAnsi="Times New Roman" w:cs="Times New Roman"/>
-          <w:b/>
-          <w:sz w:val="24"/>
-          <w:szCs w:val="24"/>
-        </w:rPr>
-      </w:pPr>
-      <w:r>
-        <w:rPr>
-          <w:rFonts w:ascii="Times New Roman" w:hAnsi="Times New Roman" w:cs="Times New Roman"/>
-          <w:b/>
-          <w:sz w:val="24"/>
-          <w:szCs w:val="24"/>
-        </w:rPr>
-        <w:t>Needs, I2Csetup (</w:t>
-      </w:r>
-      <w:proofErr w:type="spellStart"/>
-      <w:proofErr w:type="gramStart"/>
-      <w:r>
-        <w:rPr>
-          <w:rFonts w:ascii="Times New Roman" w:hAnsi="Times New Roman" w:cs="Times New Roman"/>
-          <w:b/>
-          <w:sz w:val="24"/>
-          <w:szCs w:val="24"/>
-        </w:rPr>
-        <w:t>setupOutgoing</w:t>
-      </w:r>
-      <w:proofErr w:type="spellEnd"/>
-      <w:r>
-        <w:rPr>
-          <w:rFonts w:ascii="Times New Roman" w:hAnsi="Times New Roman" w:cs="Times New Roman"/>
-          <w:b/>
-          <w:sz w:val="24"/>
-          <w:szCs w:val="24"/>
-        </w:rPr>
-        <w:t>(</w:t>
-      </w:r>
-      <w:proofErr w:type="gramEnd"/>
-      <w:r>
-        <w:rPr>
-          <w:rFonts w:ascii="Times New Roman" w:hAnsi="Times New Roman" w:cs="Times New Roman"/>
-          <w:b/>
-          <w:sz w:val="24"/>
-          <w:szCs w:val="24"/>
-        </w:rPr>
-        <w:t xml:space="preserve">), </w:t>
-      </w:r>
-      <w:proofErr w:type="spellStart"/>
-      <w:r>
-        <w:rPr>
-          <w:rFonts w:ascii="Times New Roman" w:hAnsi="Times New Roman" w:cs="Times New Roman"/>
-          <w:b/>
-          <w:sz w:val="24"/>
-          <w:szCs w:val="24"/>
-        </w:rPr>
-        <w:t>setupIncoming</w:t>
-      </w:r>
-      <w:proofErr w:type="spellEnd"/>
-      <w:r>
-        <w:rPr>
-          <w:rFonts w:ascii="Times New Roman" w:hAnsi="Times New Roman" w:cs="Times New Roman"/>
-          <w:b/>
-          <w:sz w:val="24"/>
-          <w:szCs w:val="24"/>
-        </w:rPr>
-        <w:t xml:space="preserve">()), rs232Setup(), </w:t>
-      </w:r>
-      <w:bookmarkStart w:id="8" w:name="_GoBack"/>
-      <w:bookmarkEnd w:id="8"/>
-      <w:proofErr w:type="spellStart"/>
-      <w:r>
-        <w:rPr>
-          <w:rFonts w:ascii="Times New Roman" w:hAnsi="Times New Roman" w:cs="Times New Roman"/>
-          <w:b/>
-          <w:sz w:val="24"/>
-          <w:szCs w:val="24"/>
-        </w:rPr>
-        <w:t>SRAMsetUp</w:t>
-      </w:r>
-      <w:proofErr w:type="spellEnd"/>
-      <w:r>
-        <w:rPr>
-          <w:rFonts w:ascii="Times New Roman" w:hAnsi="Times New Roman" w:cs="Times New Roman"/>
-          <w:b/>
-          <w:sz w:val="24"/>
-          <w:szCs w:val="24"/>
-        </w:rPr>
-        <w:t>()</w:t>
-      </w:r>
-      <w:r>
-        <w:rPr>
-          <w:rFonts w:ascii="Times New Roman" w:hAnsi="Times New Roman" w:cs="Times New Roman"/>
-          <w:b/>
-          <w:sz w:val="24"/>
-          <w:szCs w:val="24"/>
-        </w:rPr>
-        <w:t xml:space="preserve"> (</w:t>
-      </w:r>
-      <w:proofErr w:type="spellStart"/>
-      <w:r>
-        <w:rPr>
-          <w:rFonts w:ascii="Times New Roman" w:hAnsi="Times New Roman" w:cs="Times New Roman"/>
-          <w:b/>
-          <w:sz w:val="24"/>
-          <w:szCs w:val="24"/>
-        </w:rPr>
-        <w:t>setUpOut</w:t>
-      </w:r>
-      <w:proofErr w:type="spellEnd"/>
-      <w:r>
-        <w:rPr>
-          <w:rFonts w:ascii="Times New Roman" w:hAnsi="Times New Roman" w:cs="Times New Roman"/>
-          <w:b/>
-          <w:sz w:val="24"/>
-          <w:szCs w:val="24"/>
-        </w:rPr>
-        <w:t xml:space="preserve">(), </w:t>
-      </w:r>
-      <w:proofErr w:type="spellStart"/>
-      <w:r>
-        <w:rPr>
-          <w:rFonts w:ascii="Times New Roman" w:hAnsi="Times New Roman" w:cs="Times New Roman"/>
-          <w:b/>
-          <w:sz w:val="24"/>
-          <w:szCs w:val="24"/>
-        </w:rPr>
-        <w:t>setUpIn</w:t>
-      </w:r>
-      <w:proofErr w:type="spellEnd"/>
-      <w:r>
-        <w:rPr>
-          <w:rFonts w:ascii="Times New Roman" w:hAnsi="Times New Roman" w:cs="Times New Roman"/>
-          <w:b/>
-          <w:sz w:val="24"/>
-          <w:szCs w:val="24"/>
-        </w:rPr>
-        <w:t>())</w:t>
-      </w:r>
-      <w:r>
-        <w:rPr>
-          <w:rFonts w:ascii="Times New Roman" w:hAnsi="Times New Roman" w:cs="Times New Roman"/>
-          <w:b/>
-          <w:sz w:val="24"/>
-          <w:szCs w:val="24"/>
-        </w:rPr>
-        <w:t xml:space="preserve">, </w:t>
-      </w:r>
-      <w:proofErr w:type="spellStart"/>
-      <w:r>
-        <w:rPr>
-          <w:rFonts w:ascii="Times New Roman" w:hAnsi="Times New Roman" w:cs="Times New Roman"/>
-          <w:b/>
-          <w:sz w:val="24"/>
-          <w:szCs w:val="24"/>
-        </w:rPr>
-        <w:t>OpenADC</w:t>
-      </w:r>
-      <w:proofErr w:type="spellEnd"/>
-      <w:r>
-        <w:rPr>
-          <w:rFonts w:ascii="Times New Roman" w:hAnsi="Times New Roman" w:cs="Times New Roman"/>
-          <w:b/>
-          <w:sz w:val="24"/>
-          <w:szCs w:val="24"/>
-        </w:rPr>
-        <w:t>(),</w:t>
-      </w:r>
-      <w:r>
-        <w:rPr>
-          <w:rFonts w:ascii="Times New Roman" w:hAnsi="Times New Roman" w:cs="Times New Roman"/>
-          <w:b/>
-          <w:sz w:val="24"/>
-          <w:szCs w:val="24"/>
-        </w:rPr>
-        <w:t xml:space="preserve"> </w:t>
-      </w:r>
-      <w:proofErr w:type="spellStart"/>
-      <w:r>
-        <w:rPr>
-          <w:rFonts w:ascii="Times New Roman" w:hAnsi="Times New Roman" w:cs="Times New Roman"/>
-          <w:b/>
-          <w:sz w:val="24"/>
-          <w:szCs w:val="24"/>
-        </w:rPr>
-        <w:t>setupPWM</w:t>
-      </w:r>
-      <w:proofErr w:type="spellEnd"/>
-      <w:r>
-        <w:rPr>
-          <w:rFonts w:ascii="Times New Roman" w:hAnsi="Times New Roman" w:cs="Times New Roman"/>
-          <w:b/>
-          <w:sz w:val="24"/>
-          <w:szCs w:val="24"/>
-        </w:rPr>
-        <w:t>().</w:t>
-      </w:r>
-      <w:r>
-        <w:rPr>
-          <w:rFonts w:ascii="Times New Roman" w:hAnsi="Times New Roman" w:cs="Times New Roman"/>
-          <w:b/>
-          <w:sz w:val="24"/>
-          <w:szCs w:val="24"/>
-        </w:rPr>
-        <w:t xml:space="preserve"> </w:t>
-      </w:r>
-    </w:p>
-    <w:p>
-      <w:pPr>
-        <w:pStyle w:val="ListParagraph"/>
-        <w:ind w:left="1440"/>
-        <w:outlineLvl w:val="0"/>
-        <w:rPr>
-          <w:rFonts w:ascii="Times New Roman" w:hAnsi="Times New Roman" w:cs="Times New Roman"/>
-          <w:sz w:val="24"/>
-          <w:szCs w:val="24"/>
-        </w:rPr>
-      </w:pPr>
-    </w:p>
-    <w:p>
-      <w:pPr>
-        <w:pStyle w:val="ListParagraph"/>
-        <w:ind w:left="1440"/>
-        <w:outlineLvl w:val="0"/>
-        <w:rPr>
-          <w:rFonts w:ascii="Times New Roman" w:hAnsi="Times New Roman" w:cs="Times New Roman"/>
-          <w:b/>
-          <w:sz w:val="24"/>
-          <w:szCs w:val="24"/>
-        </w:rPr>
-      </w:pPr>
-    </w:p>
-    <w:p>
-      <w:pPr>
-        <w:pStyle w:val="ListParagraph"/>
-        <w:ind w:left="1440"/>
-        <w:outlineLvl w:val="0"/>
-        <w:rPr>
-          <w:rFonts w:ascii="Times New Roman" w:hAnsi="Times New Roman" w:cs="Times New Roman"/>
-          <w:sz w:val="24"/>
-          <w:szCs w:val="24"/>
-        </w:rPr>
-      </w:pPr>
-      <w:r>
-        <w:rPr>
-          <w:rFonts w:ascii="Times New Roman" w:hAnsi="Times New Roman" w:cs="Times New Roman"/>
-          <w:b/>
-          <w:sz w:val="24"/>
-          <w:szCs w:val="24"/>
-        </w:rPr>
-        <w:t>Scheduler</w:t>
-      </w:r>
-    </w:p>
-    <w:p>
-      <w:pPr>
-        <w:pStyle w:val="ListParagraph"/>
-        <w:ind w:left="1440"/>
-        <w:outlineLvl w:val="0"/>
-        <w:rPr>
-          <w:rFonts w:ascii="Times New Roman" w:hAnsi="Times New Roman" w:cs="Times New Roman"/>
-          <w:sz w:val="24"/>
-          <w:szCs w:val="24"/>
-        </w:rPr>
-      </w:pPr>
-      <w:r>
-        <w:rPr>
-          <w:rFonts w:ascii="Times New Roman" w:hAnsi="Times New Roman" w:cs="Times New Roman"/>
-          <w:sz w:val="24"/>
-          <w:szCs w:val="24"/>
-        </w:rPr>
-        <w:t xml:space="preserve">The scheduler </w:t>
-      </w:r>
-      <w:r>
-        <w:rPr>
-          <w:rFonts w:ascii="Times New Roman" w:hAnsi="Times New Roman" w:cs="Times New Roman"/>
-          <w:sz w:val="24"/>
-          <w:szCs w:val="24"/>
-        </w:rPr>
-        <w:t xml:space="preserve">runs the following tasks in this order: </w:t>
-      </w:r>
-    </w:p>
-    <w:p>
-      <w:pPr>
-        <w:pStyle w:val="ListParagraph"/>
-        <w:ind w:left="1440"/>
-        <w:outlineLvl w:val="0"/>
-        <w:rPr>
-          <w:rFonts w:ascii="Times New Roman" w:hAnsi="Times New Roman" w:cs="Times New Roman"/>
-          <w:sz w:val="24"/>
-          <w:szCs w:val="24"/>
-        </w:rPr>
-      </w:pPr>
-      <w:r>
-        <w:rPr>
-          <w:rFonts w:ascii="Times New Roman" w:hAnsi="Times New Roman" w:cs="Times New Roman"/>
-          <w:sz w:val="24"/>
-          <w:szCs w:val="24"/>
-        </w:rPr>
-        <w:t xml:space="preserve">Display Front Panel, Process Input, </w:t>
-      </w:r>
-      <w:r>
-        <w:rPr>
-          <w:rFonts w:ascii="Times New Roman" w:hAnsi="Times New Roman" w:cs="Times New Roman"/>
-          <w:sz w:val="24"/>
-          <w:szCs w:val="24"/>
-        </w:rPr>
-        <w:t>SRAM</w:t>
-      </w:r>
-      <w:r>
-        <w:rPr>
-          <w:rFonts w:ascii="Times New Roman" w:hAnsi="Times New Roman" w:cs="Times New Roman"/>
-          <w:sz w:val="24"/>
-          <w:szCs w:val="24"/>
-        </w:rPr>
-        <w:t>, I2C Communications</w:t>
-      </w:r>
-    </w:p>
-    <w:p>
-      <w:pPr>
-        <w:pStyle w:val="ListParagraph"/>
-        <w:ind w:left="1440"/>
-        <w:outlineLvl w:val="0"/>
-        <w:rPr>
-          <w:rFonts w:ascii="Times New Roman" w:hAnsi="Times New Roman" w:cs="Times New Roman"/>
-          <w:sz w:val="24"/>
-          <w:szCs w:val="24"/>
-        </w:rPr>
-      </w:pPr>
-    </w:p>
-    <w:p>
-      <w:pPr>
-        <w:pStyle w:val="ListParagraph"/>
-        <w:ind w:left="1440"/>
-        <w:outlineLvl w:val="0"/>
-        <w:rPr>
-          <w:rFonts w:ascii="Times New Roman" w:hAnsi="Times New Roman" w:cs="Times New Roman"/>
-          <w:sz w:val="24"/>
-          <w:szCs w:val="24"/>
-        </w:rPr>
-      </w:pPr>
-      <w:r>
-        <w:rPr>
-          <w:rFonts w:ascii="Times New Roman" w:hAnsi="Times New Roman" w:cs="Times New Roman"/>
-          <w:sz w:val="24"/>
-          <w:szCs w:val="24"/>
-        </w:rPr>
-        <w:t>Each of these tasks is controlled by a flag in the Global Data structure that is available at all times to each task.  If that task’s particular flag is set, it will be run the next time the program reaches it in the loop.  By default, all flags are false except for the flag for Display.  Display will show an interface for a user to read through an RS232 connection, and instruct a user to enter a command</w:t>
-      </w:r>
-      <w:r>
-        <w:rPr>
-          <w:rFonts w:ascii="Times New Roman" w:hAnsi="Times New Roman" w:cs="Times New Roman"/>
-          <w:sz w:val="24"/>
-          <w:szCs w:val="24"/>
-        </w:rPr>
-        <w:t xml:space="preserve"> (set point, increment, </w:t>
-      </w:r>
-      <w:proofErr w:type="gramStart"/>
-      <w:r>
-        <w:rPr>
-          <w:rFonts w:ascii="Times New Roman" w:hAnsi="Times New Roman" w:cs="Times New Roman"/>
-          <w:sz w:val="24"/>
-          <w:szCs w:val="24"/>
-        </w:rPr>
-        <w:t>decrement</w:t>
-      </w:r>
-      <w:proofErr w:type="gramEnd"/>
-      <w:r>
-        <w:rPr>
-          <w:rFonts w:ascii="Times New Roman" w:hAnsi="Times New Roman" w:cs="Times New Roman"/>
-          <w:sz w:val="24"/>
-          <w:szCs w:val="24"/>
-        </w:rPr>
-        <w:t>)</w:t>
-      </w:r>
-      <w:r>
-        <w:rPr>
-          <w:rFonts w:ascii="Times New Roman" w:hAnsi="Times New Roman" w:cs="Times New Roman"/>
-          <w:sz w:val="24"/>
-          <w:szCs w:val="24"/>
-        </w:rPr>
-        <w:t>.</w:t>
-      </w:r>
-      <w:r>
-        <w:rPr>
-          <w:rFonts w:ascii="Times New Roman" w:hAnsi="Times New Roman" w:cs="Times New Roman"/>
-          <w:sz w:val="24"/>
-          <w:szCs w:val="24"/>
-        </w:rPr>
-        <w:t xml:space="preserve">  It will also display error information if the remote</w:t>
-      </w:r>
-      <w:r>
-        <w:rPr>
-          <w:rFonts w:ascii="Times New Roman" w:hAnsi="Times New Roman" w:cs="Times New Roman"/>
-          <w:sz w:val="24"/>
-          <w:szCs w:val="24"/>
-        </w:rPr>
-        <w:t xml:space="preserve"> node is not in a safe state.</w:t>
-      </w:r>
-    </w:p>
-    <w:p>
-      <w:pPr>
-        <w:pStyle w:val="ListParagraph"/>
-        <w:ind w:left="1440"/>
-        <w:outlineLvl w:val="0"/>
-        <w:rPr>
-          <w:rFonts w:ascii="Times New Roman" w:hAnsi="Times New Roman" w:cs="Times New Roman"/>
-          <w:sz w:val="24"/>
-          <w:szCs w:val="24"/>
-        </w:rPr>
-      </w:pPr>
-    </w:p>
-    <w:p>
-      <w:pPr>
-        <w:pStyle w:val="ListParagraph"/>
-        <w:ind w:left="1440"/>
-        <w:outlineLvl w:val="0"/>
-        <w:rPr>
-          <w:rFonts w:ascii="Times New Roman" w:hAnsi="Times New Roman" w:cs="Times New Roman"/>
-          <w:sz w:val="24"/>
-          <w:szCs w:val="24"/>
-        </w:rPr>
-      </w:pPr>
-      <w:r>
-        <w:rPr>
-          <w:rFonts w:ascii="Times New Roman" w:hAnsi="Times New Roman" w:cs="Times New Roman"/>
-          <w:sz w:val="24"/>
-          <w:szCs w:val="24"/>
-        </w:rPr>
-        <w:t xml:space="preserve">When the user enters an command through RS232, an interrupt is handled by the RS232 interrupt handler, </w:t>
-      </w:r>
-      <w:proofErr w:type="spellStart"/>
-      <w:proofErr w:type="gramStart"/>
-      <w:r>
-        <w:rPr>
-          <w:rFonts w:ascii="Times New Roman" w:hAnsi="Times New Roman" w:cs="Times New Roman"/>
-          <w:sz w:val="24"/>
-          <w:szCs w:val="24"/>
-        </w:rPr>
-        <w:t>rsISR</w:t>
-      </w:r>
-      <w:proofErr w:type="spellEnd"/>
-      <w:r>
-        <w:rPr>
-          <w:rFonts w:ascii="Times New Roman" w:hAnsi="Times New Roman" w:cs="Times New Roman"/>
-          <w:sz w:val="24"/>
-          <w:szCs w:val="24"/>
-        </w:rPr>
-        <w:t>(</w:t>
-      </w:r>
-      <w:proofErr w:type="gramEnd"/>
-      <w:r>
-        <w:rPr>
-          <w:rFonts w:ascii="Times New Roman" w:hAnsi="Times New Roman" w:cs="Times New Roman"/>
-          <w:sz w:val="24"/>
-          <w:szCs w:val="24"/>
-        </w:rPr>
-        <w:t>), which will set the Process Input flag to be true.</w:t>
-      </w:r>
-      <w:r>
-        <w:rPr>
-          <w:rFonts w:ascii="Times New Roman" w:hAnsi="Times New Roman" w:cs="Times New Roman"/>
-          <w:sz w:val="24"/>
-          <w:szCs w:val="24"/>
-        </w:rPr>
-        <w:t xml:space="preserve"> The process Input flag can also be set if the local I2C interrupt, </w:t>
-      </w:r>
-      <w:proofErr w:type="gramStart"/>
-      <w:r>
-        <w:rPr>
-          <w:rFonts w:ascii="Times New Roman" w:hAnsi="Times New Roman" w:cs="Times New Roman"/>
-          <w:sz w:val="24"/>
-          <w:szCs w:val="24"/>
-        </w:rPr>
-        <w:t>i2cISR(</w:t>
-      </w:r>
-      <w:proofErr w:type="gramEnd"/>
-      <w:r>
-        <w:rPr>
-          <w:rFonts w:ascii="Times New Roman" w:hAnsi="Times New Roman" w:cs="Times New Roman"/>
-          <w:sz w:val="24"/>
-          <w:szCs w:val="24"/>
-        </w:rPr>
-        <w:t>), receives an error from the remote node.</w:t>
-      </w:r>
-      <w:r>
-        <w:rPr>
-          <w:rFonts w:ascii="Times New Roman" w:hAnsi="Times New Roman" w:cs="Times New Roman"/>
-          <w:sz w:val="24"/>
-          <w:szCs w:val="24"/>
-        </w:rPr>
-        <w:t xml:space="preserve">  The Process Input task determines if the user’s input is valid and interprets the command and data for the rest of the system to use.  After running, it will disable its own flag and set the flag for the SRAM to run.</w:t>
-      </w:r>
-    </w:p>
-    <w:p>
-      <w:pPr>
-        <w:pStyle w:val="ListParagraph"/>
-        <w:ind w:left="1440"/>
-        <w:outlineLvl w:val="0"/>
-        <w:rPr>
-          <w:rFonts w:ascii="Times New Roman" w:hAnsi="Times New Roman" w:cs="Times New Roman"/>
-          <w:sz w:val="24"/>
-          <w:szCs w:val="24"/>
-        </w:rPr>
-      </w:pPr>
-    </w:p>
-    <w:p>
-      <w:pPr>
-        <w:pStyle w:val="ListParagraph"/>
-        <w:ind w:left="1440"/>
-        <w:outlineLvl w:val="0"/>
-        <w:rPr>
-          <w:rFonts w:ascii="Times New Roman" w:hAnsi="Times New Roman" w:cs="Times New Roman"/>
-          <w:sz w:val="24"/>
-          <w:szCs w:val="24"/>
-        </w:rPr>
-      </w:pPr>
-      <w:r>
-        <w:rPr>
-          <w:rFonts w:ascii="Times New Roman" w:hAnsi="Times New Roman" w:cs="Times New Roman"/>
-          <w:sz w:val="24"/>
-          <w:szCs w:val="24"/>
-        </w:rPr>
-        <w:t>The SRAM task will write the current command into a fixed address in the SRAM. In the case that the user is setting a speed to run at, the speed that the user entered will also be written to the SRAM but in a different set address.  After running, the I2C Communications flag is set.  The I2C communications task will read the current speed from the SRAM and set the local debug PWM signal to that speed, as well as send it over the I2C connection to the remote node.  After running, the flag is set to false and the Display task is set to be run again and await more user input.</w:t>
-      </w:r>
-    </w:p>
-    <w:p>
-      <w:pPr>
-        <w:pStyle w:val="ListParagraph"/>
-        <w:ind w:left="1440"/>
-        <w:outlineLvl w:val="0"/>
-        <w:rPr>
-          <w:rFonts w:ascii="Times New Roman" w:hAnsi="Times New Roman" w:cs="Times New Roman"/>
-          <w:sz w:val="24"/>
-          <w:szCs w:val="24"/>
-        </w:rPr>
-      </w:pPr>
-    </w:p>
-    <w:p>
-      <w:pPr>
-        <w:pStyle w:val="ListParagraph"/>
-        <w:ind w:left="1440"/>
-        <w:outlineLvl w:val="0"/>
-        <w:rPr>
-          <w:rFonts w:ascii="Times New Roman" w:hAnsi="Times New Roman" w:cs="Times New Roman"/>
-          <w:sz w:val="24"/>
-          <w:szCs w:val="24"/>
-        </w:rPr>
-      </w:pPr>
-      <w:r>
-        <w:rPr>
-          <w:rFonts w:ascii="Times New Roman" w:hAnsi="Times New Roman" w:cs="Times New Roman"/>
-          <w:b/>
-          <w:sz w:val="24"/>
-          <w:szCs w:val="24"/>
-        </w:rPr>
-        <w:t>Interrupts</w:t>
-      </w:r>
-    </w:p>
-    <w:p>
-      <w:pPr>
-        <w:pStyle w:val="ListParagraph"/>
-        <w:ind w:left="1440"/>
-        <w:outlineLvl w:val="0"/>
-        <w:rPr>
-          <w:rFonts w:ascii="Times New Roman" w:hAnsi="Times New Roman" w:cs="Times New Roman"/>
-          <w:sz w:val="24"/>
-          <w:szCs w:val="24"/>
-        </w:rPr>
-      </w:pPr>
-    </w:p>
-    <w:p>
-      <w:pPr>
-        <w:pStyle w:val="ListParagraph"/>
-        <w:ind w:left="1440"/>
-        <w:outlineLvl w:val="0"/>
-        <w:rPr>
-          <w:rFonts w:ascii="Times New Roman" w:hAnsi="Times New Roman" w:cs="Times New Roman"/>
-          <w:sz w:val="24"/>
-          <w:szCs w:val="24"/>
-        </w:rPr>
-      </w:pPr>
-      <w:r>
-        <w:rPr>
-          <w:rFonts w:ascii="Times New Roman" w:hAnsi="Times New Roman" w:cs="Times New Roman"/>
-          <w:sz w:val="24"/>
-          <w:szCs w:val="24"/>
-        </w:rPr>
-        <w:t xml:space="preserve">The local node has two interrupt handlers, </w:t>
-      </w:r>
-      <w:proofErr w:type="spellStart"/>
-      <w:proofErr w:type="gramStart"/>
-      <w:r>
-        <w:rPr>
-          <w:rFonts w:ascii="Times New Roman" w:hAnsi="Times New Roman" w:cs="Times New Roman"/>
-          <w:sz w:val="24"/>
-          <w:szCs w:val="24"/>
-        </w:rPr>
-        <w:t>rcISR</w:t>
-      </w:r>
-      <w:proofErr w:type="spellEnd"/>
-      <w:r>
-        <w:rPr>
-          <w:rFonts w:ascii="Times New Roman" w:hAnsi="Times New Roman" w:cs="Times New Roman"/>
-          <w:sz w:val="24"/>
-          <w:szCs w:val="24"/>
-        </w:rPr>
-        <w:t>(</w:t>
-      </w:r>
-      <w:proofErr w:type="gramEnd"/>
-      <w:r>
-        <w:rPr>
-          <w:rFonts w:ascii="Times New Roman" w:hAnsi="Times New Roman" w:cs="Times New Roman"/>
-          <w:sz w:val="24"/>
-          <w:szCs w:val="24"/>
-        </w:rPr>
-        <w:t xml:space="preserve">) and i2cISR().  </w:t>
-      </w:r>
-      <w:proofErr w:type="spellStart"/>
-      <w:proofErr w:type="gramStart"/>
-      <w:r>
-        <w:rPr>
-          <w:rFonts w:ascii="Times New Roman" w:hAnsi="Times New Roman" w:cs="Times New Roman"/>
-          <w:sz w:val="24"/>
-          <w:szCs w:val="24"/>
-        </w:rPr>
-        <w:t>rcISR</w:t>
-      </w:r>
-      <w:proofErr w:type="spellEnd"/>
-      <w:r>
-        <w:rPr>
-          <w:rFonts w:ascii="Times New Roman" w:hAnsi="Times New Roman" w:cs="Times New Roman"/>
-          <w:sz w:val="24"/>
-          <w:szCs w:val="24"/>
-        </w:rPr>
-        <w:t>(</w:t>
-      </w:r>
-      <w:proofErr w:type="gramEnd"/>
-      <w:r>
-        <w:rPr>
-          <w:rFonts w:ascii="Times New Roman" w:hAnsi="Times New Roman" w:cs="Times New Roman"/>
-          <w:sz w:val="24"/>
-          <w:szCs w:val="24"/>
-        </w:rPr>
-        <w:t>) is run whenever there is in</w:t>
-      </w:r>
-      <w:r>
-        <w:rPr>
-          <w:rFonts w:ascii="Times New Roman" w:hAnsi="Times New Roman" w:cs="Times New Roman"/>
-          <w:sz w:val="24"/>
-          <w:szCs w:val="24"/>
-        </w:rPr>
-        <w:t>put from the RS232 connection, and i2cISR() is run whenever there is data coming through the from the remote node through the system’s monitor channel.</w:t>
-      </w:r>
-    </w:p>
-    <w:p>
-      <w:pPr>
-        <w:pStyle w:val="ListParagraph"/>
-        <w:ind w:left="1440"/>
-        <w:outlineLvl w:val="0"/>
-        <w:rPr>
-          <w:rFonts w:ascii="Times New Roman" w:hAnsi="Times New Roman" w:cs="Times New Roman"/>
-          <w:sz w:val="24"/>
-          <w:szCs w:val="24"/>
-        </w:rPr>
-      </w:pPr>
-    </w:p>
-    <w:p>
-      <w:pPr>
-        <w:pStyle w:val="ListParagraph"/>
-        <w:ind w:left="1440"/>
-        <w:outlineLvl w:val="0"/>
-        <w:rPr>
-          <w:rFonts w:ascii="Times New Roman" w:hAnsi="Times New Roman" w:cs="Times New Roman"/>
-          <w:sz w:val="24"/>
-          <w:szCs w:val="24"/>
-        </w:rPr>
-      </w:pPr>
-      <w:proofErr w:type="spellStart"/>
-      <w:proofErr w:type="gramStart"/>
-      <w:r>
-        <w:rPr>
-          <w:rFonts w:ascii="Times New Roman" w:hAnsi="Times New Roman" w:cs="Times New Roman"/>
-          <w:sz w:val="24"/>
-          <w:szCs w:val="24"/>
-        </w:rPr>
-        <w:t>rcISR</w:t>
-      </w:r>
-      <w:proofErr w:type="spellEnd"/>
-      <w:r>
-        <w:rPr>
-          <w:rFonts w:ascii="Times New Roman" w:hAnsi="Times New Roman" w:cs="Times New Roman"/>
-          <w:sz w:val="24"/>
-          <w:szCs w:val="24"/>
-        </w:rPr>
-        <w:t>(</w:t>
-      </w:r>
-      <w:proofErr w:type="gramEnd"/>
-      <w:r>
-        <w:rPr>
-          <w:rFonts w:ascii="Times New Roman" w:hAnsi="Times New Roman" w:cs="Times New Roman"/>
-          <w:sz w:val="24"/>
-          <w:szCs w:val="24"/>
-        </w:rPr>
-        <w:t xml:space="preserve">) is a high priority interrupt, and it is set to run whenever the PIC’s RCIF flag in the PIR1 register is true.  The interrupt will echo any valid characters that </w:t>
-      </w:r>
-      <w:r>
-        <w:rPr>
-          <w:rFonts w:ascii="Times New Roman" w:hAnsi="Times New Roman" w:cs="Times New Roman"/>
-          <w:sz w:val="24"/>
-          <w:szCs w:val="24"/>
-        </w:rPr>
-        <w:lastRenderedPageBreak/>
-        <w:t xml:space="preserve">the user types back to the </w:t>
-      </w:r>
-      <w:r>
-        <w:rPr>
-          <w:rFonts w:ascii="Times New Roman" w:hAnsi="Times New Roman" w:cs="Times New Roman"/>
-          <w:sz w:val="24"/>
-          <w:szCs w:val="24"/>
-        </w:rPr>
-        <w:t>terminal so that the user sees what they are typing.  Valid characters are all the characters of the alphabet, spaces, return carriages, new line characters, and backspaces.</w:t>
-      </w:r>
-    </w:p>
-    <w:p>
-      <w:pPr>
-        <w:pStyle w:val="ListParagraph"/>
-        <w:ind w:left="1440"/>
-        <w:outlineLvl w:val="0"/>
-        <w:rPr>
-          <w:rFonts w:ascii="Times New Roman" w:hAnsi="Times New Roman" w:cs="Times New Roman"/>
-          <w:sz w:val="24"/>
-          <w:szCs w:val="24"/>
-        </w:rPr>
-      </w:pPr>
-    </w:p>
-    <w:p>
-      <w:pPr>
-        <w:pStyle w:val="ListParagraph"/>
-        <w:ind w:left="1440"/>
-        <w:outlineLvl w:val="0"/>
-        <w:rPr>
-          <w:rFonts w:ascii="Times New Roman" w:hAnsi="Times New Roman" w:cs="Times New Roman"/>
-          <w:sz w:val="24"/>
-          <w:szCs w:val="24"/>
-        </w:rPr>
-      </w:pPr>
-      <w:r>
-        <w:rPr>
-          <w:rFonts w:ascii="Times New Roman" w:hAnsi="Times New Roman" w:cs="Times New Roman"/>
-          <w:sz w:val="24"/>
-          <w:szCs w:val="24"/>
-        </w:rPr>
-        <w:t xml:space="preserve">If a regular alphabet character is typed, it is echoed to the terminal using the </w:t>
-      </w:r>
-      <w:proofErr w:type="gramStart"/>
-      <w:r>
-        <w:rPr>
-          <w:rFonts w:ascii="Times New Roman" w:hAnsi="Times New Roman" w:cs="Times New Roman"/>
-          <w:sz w:val="24"/>
-          <w:szCs w:val="24"/>
-        </w:rPr>
-        <w:t>putc1USART(</w:t>
-      </w:r>
-      <w:proofErr w:type="gramEnd"/>
-      <w:r>
-        <w:rPr>
-          <w:rFonts w:ascii="Times New Roman" w:hAnsi="Times New Roman" w:cs="Times New Roman"/>
-          <w:sz w:val="24"/>
-          <w:szCs w:val="24"/>
-        </w:rPr>
-        <w:t xml:space="preserve">) function, and placed in the global data’s </w:t>
-      </w:r>
-      <w:proofErr w:type="spellStart"/>
-      <w:r>
-        <w:rPr>
-          <w:rFonts w:ascii="Times New Roman" w:hAnsi="Times New Roman" w:cs="Times New Roman"/>
-          <w:sz w:val="24"/>
-          <w:szCs w:val="24"/>
-        </w:rPr>
-        <w:t>myInput</w:t>
-      </w:r>
-      <w:proofErr w:type="spellEnd"/>
-      <w:r>
-        <w:rPr>
-          <w:rFonts w:ascii="Times New Roman" w:hAnsi="Times New Roman" w:cs="Times New Roman"/>
-          <w:sz w:val="24"/>
-          <w:szCs w:val="24"/>
-        </w:rPr>
-        <w:t xml:space="preserve">[] array.  The current “spot” in the array is the incremented so that the character is not overwritten when something new is typed.  If the backspace key is entered, the character in the current spot of the array is replaced with a null terminator, “\0”, and the current spot is decremented.  The backspace character is printed to the terminal as well to show the user that they are typing over an old character now.  Finally, if the input is a return carriage, new line, or the input is getting too large, </w:t>
-      </w:r>
-      <w:proofErr w:type="spellStart"/>
-      <w:proofErr w:type="gramStart"/>
-      <w:r>
-        <w:rPr>
-          <w:rFonts w:ascii="Times New Roman" w:hAnsi="Times New Roman" w:cs="Times New Roman"/>
-          <w:sz w:val="24"/>
-          <w:szCs w:val="24"/>
-        </w:rPr>
-        <w:t>myInput</w:t>
-      </w:r>
-      <w:proofErr w:type="spellEnd"/>
-      <w:r>
-        <w:rPr>
-          <w:rFonts w:ascii="Times New Roman" w:hAnsi="Times New Roman" w:cs="Times New Roman"/>
-          <w:sz w:val="24"/>
-          <w:szCs w:val="24"/>
-        </w:rPr>
-        <w:t>[</w:t>
-      </w:r>
-      <w:proofErr w:type="gramEnd"/>
-      <w:r>
-        <w:rPr>
-          <w:rFonts w:ascii="Times New Roman" w:hAnsi="Times New Roman" w:cs="Times New Roman"/>
-          <w:sz w:val="24"/>
-          <w:szCs w:val="24"/>
-        </w:rPr>
-        <w:t>] is terminated with a “\0”, the input spot is reset, and the global data’s Process Input flag is set to true.  This occurs when the user pressed the enter key, or spams the console window.  After interrupt completes, the RCIF flag is set to 0.</w:t>
-      </w:r>
-    </w:p>
-    <w:p>
-      <w:pPr>
-        <w:pStyle w:val="ListParagraph"/>
-        <w:ind w:left="1440"/>
-        <w:outlineLvl w:val="0"/>
-        <w:rPr>
-          <w:rFonts w:ascii="Times New Roman" w:hAnsi="Times New Roman" w:cs="Times New Roman"/>
-          <w:sz w:val="24"/>
-          <w:szCs w:val="24"/>
-        </w:rPr>
-      </w:pPr>
-    </w:p>
-    <w:p>
-      <w:pPr>
-        <w:pStyle w:val="ListParagraph"/>
-        <w:ind w:left="1440"/>
-        <w:outlineLvl w:val="0"/>
-        <w:rPr>
-          <w:rFonts w:ascii="Times New Roman" w:hAnsi="Times New Roman" w:cs="Times New Roman"/>
-          <w:sz w:val="24"/>
-          <w:szCs w:val="24"/>
-          <w:vertAlign w:val="subscript"/>
-        </w:rPr>
-      </w:pPr>
-      <w:proofErr w:type="gramStart"/>
-      <w:r>
-        <w:rPr>
-          <w:rFonts w:ascii="Times New Roman" w:hAnsi="Times New Roman" w:cs="Times New Roman"/>
-          <w:sz w:val="24"/>
-          <w:szCs w:val="24"/>
-        </w:rPr>
-        <w:t>i2cISR(</w:t>
-      </w:r>
-      <w:proofErr w:type="gramEnd"/>
-      <w:r>
-        <w:rPr>
-          <w:rFonts w:ascii="Times New Roman" w:hAnsi="Times New Roman" w:cs="Times New Roman"/>
-          <w:sz w:val="24"/>
-          <w:szCs w:val="24"/>
-        </w:rPr>
-        <w:t>) is a low priority interrupt that is set to run whenever the SSP2IF flag in the PIR3 register on the PIC is asserted.</w:t>
-      </w:r>
-      <w:r>
-        <w:rPr>
-          <w:rFonts w:ascii="Times New Roman" w:hAnsi="Times New Roman" w:cs="Times New Roman"/>
-          <w:sz w:val="24"/>
-          <w:szCs w:val="24"/>
-        </w:rPr>
-        <w:t xml:space="preserve">  When running, the purpose of the interrupt is to store two values sent over the I2C connection.  The first is the measured speed of the motor, and the second is the current error state. The rest of the software implementation for this interrupt handler is outlined in the Monitor channel of the I2C Communications section. </w:t>
-      </w:r>
-    </w:p>
-    <w:p>
-      <w:pPr>
-        <w:pStyle w:val="ListParagraph"/>
-        <w:ind w:left="1440"/>
-        <w:outlineLvl w:val="0"/>
-        <w:rPr>
-          <w:rFonts w:ascii="Times New Roman" w:hAnsi="Times New Roman" w:cs="Times New Roman"/>
-          <w:sz w:val="24"/>
-          <w:szCs w:val="24"/>
-        </w:rPr>
-      </w:pPr>
-    </w:p>
-    <w:p>
-      <w:pPr>
-        <w:pStyle w:val="ListParagraph"/>
-        <w:ind w:left="1440"/>
-        <w:outlineLvl w:val="0"/>
-        <w:rPr>
-          <w:rFonts w:ascii="Times New Roman" w:hAnsi="Times New Roman" w:cs="Times New Roman"/>
-          <w:sz w:val="24"/>
-          <w:szCs w:val="24"/>
-        </w:rPr>
-      </w:pPr>
-      <w:r>
-        <w:rPr>
-          <w:rFonts w:ascii="Times New Roman" w:hAnsi="Times New Roman" w:cs="Times New Roman"/>
-          <w:b/>
-          <w:sz w:val="24"/>
-          <w:szCs w:val="24"/>
-        </w:rPr>
-        <w:t>Display Front Panel</w:t>
-      </w:r>
-    </w:p>
-    <w:p>
-      <w:pPr>
-        <w:pStyle w:val="ListParagraph"/>
-        <w:ind w:left="1440"/>
-        <w:outlineLvl w:val="0"/>
-        <w:rPr>
-          <w:rFonts w:ascii="Times New Roman" w:hAnsi="Times New Roman" w:cs="Times New Roman"/>
-          <w:sz w:val="24"/>
-          <w:szCs w:val="24"/>
-        </w:rPr>
-      </w:pPr>
-    </w:p>
-    <w:p>
-      <w:pPr>
-        <w:pStyle w:val="ListParagraph"/>
-        <w:ind w:left="1440"/>
-        <w:outlineLvl w:val="0"/>
-        <w:rPr>
-          <w:rFonts w:ascii="Times New Roman" w:hAnsi="Times New Roman" w:cs="Times New Roman"/>
-          <w:sz w:val="24"/>
-          <w:szCs w:val="24"/>
-        </w:rPr>
-      </w:pPr>
-      <w:r>
-        <w:rPr>
-          <w:rFonts w:ascii="Times New Roman" w:hAnsi="Times New Roman" w:cs="Times New Roman"/>
-          <w:sz w:val="24"/>
-          <w:szCs w:val="24"/>
-        </w:rPr>
-        <w:t xml:space="preserve">The display task takes a single input, a pointer to the global data structure called </w:t>
-      </w:r>
-      <w:proofErr w:type="spellStart"/>
-      <w:r>
-        <w:rPr>
-          <w:rFonts w:ascii="Times New Roman" w:hAnsi="Times New Roman" w:cs="Times New Roman"/>
-          <w:sz w:val="24"/>
-          <w:szCs w:val="24"/>
-        </w:rPr>
-        <w:t>globalData</w:t>
-      </w:r>
-      <w:proofErr w:type="spellEnd"/>
-      <w:r>
-        <w:rPr>
-          <w:rFonts w:ascii="Times New Roman" w:hAnsi="Times New Roman" w:cs="Times New Roman"/>
-          <w:sz w:val="24"/>
-          <w:szCs w:val="24"/>
-        </w:rPr>
-        <w:t>.  If the flag for display is true, then the task will be run, otherwise it will just skip to the end of the task.  If the flag is true, then it is immediately set to false so that display is not run a second time.</w:t>
-      </w:r>
-    </w:p>
-    <w:p>
-      <w:pPr>
-        <w:pStyle w:val="ListParagraph"/>
-        <w:ind w:left="1440"/>
-        <w:outlineLvl w:val="0"/>
-        <w:rPr>
-          <w:rFonts w:ascii="Times New Roman" w:hAnsi="Times New Roman" w:cs="Times New Roman"/>
-          <w:sz w:val="24"/>
-          <w:szCs w:val="24"/>
-        </w:rPr>
-      </w:pPr>
-    </w:p>
-    <w:p>
-      <w:pPr>
-        <w:pStyle w:val="ListParagraph"/>
-        <w:ind w:left="1440"/>
-        <w:outlineLvl w:val="0"/>
-        <w:rPr>
-          <w:rFonts w:ascii="Times New Roman" w:hAnsi="Times New Roman" w:cs="Times New Roman"/>
-          <w:sz w:val="24"/>
-          <w:szCs w:val="24"/>
-        </w:rPr>
-      </w:pPr>
-      <w:r>
-        <w:rPr>
-          <w:rFonts w:ascii="Times New Roman" w:hAnsi="Times New Roman" w:cs="Times New Roman"/>
-          <w:sz w:val="24"/>
-          <w:szCs w:val="24"/>
-        </w:rPr>
-        <w:t xml:space="preserve">The first thing the display task will do is clear the current screen by printing the character “0x0C” through the RS232 connection with the </w:t>
-      </w:r>
-      <w:proofErr w:type="gramStart"/>
-      <w:r>
-        <w:rPr>
-          <w:rFonts w:ascii="Times New Roman" w:hAnsi="Times New Roman" w:cs="Times New Roman"/>
-          <w:sz w:val="24"/>
-          <w:szCs w:val="24"/>
-        </w:rPr>
-        <w:t>putc1USART(</w:t>
-      </w:r>
-      <w:proofErr w:type="gramEnd"/>
-      <w:r>
-        <w:rPr>
-          <w:rFonts w:ascii="Times New Roman" w:hAnsi="Times New Roman" w:cs="Times New Roman"/>
-          <w:sz w:val="24"/>
-          <w:szCs w:val="24"/>
-        </w:rPr>
-        <w:t xml:space="preserve">) command.  After that, the current motor speed is read out from the </w:t>
-      </w:r>
-      <w:proofErr w:type="spellStart"/>
-      <w:r>
-        <w:rPr>
-          <w:rFonts w:ascii="Times New Roman" w:hAnsi="Times New Roman" w:cs="Times New Roman"/>
-          <w:sz w:val="24"/>
-          <w:szCs w:val="24"/>
-        </w:rPr>
-        <w:t>globalData</w:t>
-      </w:r>
-      <w:proofErr w:type="spellEnd"/>
-      <w:r>
-        <w:rPr>
-          <w:rFonts w:ascii="Times New Roman" w:hAnsi="Times New Roman" w:cs="Times New Roman"/>
-          <w:sz w:val="24"/>
-          <w:szCs w:val="24"/>
-        </w:rPr>
-        <w:t xml:space="preserve"> structure and displayed.  The integer is</w:t>
-      </w:r>
-      <w:r>
-        <w:rPr>
-          <w:rFonts w:ascii="Times New Roman" w:hAnsi="Times New Roman" w:cs="Times New Roman"/>
-          <w:sz w:val="24"/>
-          <w:szCs w:val="24"/>
-        </w:rPr>
-        <w:t xml:space="preserve"> converted into a string by using the </w:t>
-      </w:r>
-      <w:proofErr w:type="spellStart"/>
-      <w:proofErr w:type="gramStart"/>
-      <w:r>
-        <w:rPr>
-          <w:rFonts w:ascii="Times New Roman" w:hAnsi="Times New Roman" w:cs="Times New Roman"/>
-          <w:sz w:val="24"/>
-          <w:szCs w:val="24"/>
-        </w:rPr>
-        <w:t>itoa</w:t>
-      </w:r>
-      <w:proofErr w:type="spellEnd"/>
-      <w:r>
-        <w:rPr>
-          <w:rFonts w:ascii="Times New Roman" w:hAnsi="Times New Roman" w:cs="Times New Roman"/>
-          <w:sz w:val="24"/>
-          <w:szCs w:val="24"/>
-        </w:rPr>
-        <w:t>(</w:t>
-      </w:r>
-      <w:proofErr w:type="gramEnd"/>
-      <w:r>
-        <w:rPr>
-          <w:rFonts w:ascii="Times New Roman" w:hAnsi="Times New Roman" w:cs="Times New Roman"/>
-          <w:sz w:val="24"/>
-          <w:szCs w:val="24"/>
-        </w:rPr>
-        <w:t xml:space="preserve">) C-library function.  The speed is stored as a value from 0-200, where each increment represents 0.5% speed, so the raw value is divided by 2 before it is converted.  If the speed is an odd number, a 0.5 is displayed after the converted string.  The string created by the </w:t>
-      </w:r>
-      <w:proofErr w:type="spellStart"/>
-      <w:proofErr w:type="gramStart"/>
-      <w:r>
-        <w:rPr>
-          <w:rFonts w:ascii="Times New Roman" w:hAnsi="Times New Roman" w:cs="Times New Roman"/>
-          <w:sz w:val="24"/>
-          <w:szCs w:val="24"/>
-        </w:rPr>
-        <w:t>sprint</w:t>
-      </w:r>
-      <w:r>
-        <w:rPr>
-          <w:rFonts w:ascii="Times New Roman" w:hAnsi="Times New Roman" w:cs="Times New Roman"/>
-          <w:sz w:val="24"/>
-          <w:szCs w:val="24"/>
-        </w:rPr>
-        <w:t>f</w:t>
-      </w:r>
-      <w:proofErr w:type="spellEnd"/>
-      <w:r>
-        <w:rPr>
-          <w:rFonts w:ascii="Times New Roman" w:hAnsi="Times New Roman" w:cs="Times New Roman"/>
-          <w:sz w:val="24"/>
-          <w:szCs w:val="24"/>
-        </w:rPr>
-        <w:t>(</w:t>
-      </w:r>
-      <w:proofErr w:type="gramEnd"/>
-      <w:r>
-        <w:rPr>
-          <w:rFonts w:ascii="Times New Roman" w:hAnsi="Times New Roman" w:cs="Times New Roman"/>
-          <w:sz w:val="24"/>
-          <w:szCs w:val="24"/>
-        </w:rPr>
-        <w:t>) function is displayed on the PC terminal using the puts1USART() function.</w:t>
-      </w:r>
-      <w:r>
-        <w:rPr>
-          <w:rFonts w:ascii="Times New Roman" w:hAnsi="Times New Roman" w:cs="Times New Roman"/>
-          <w:sz w:val="24"/>
-          <w:szCs w:val="24"/>
-        </w:rPr>
-        <w:t xml:space="preserve"> </w:t>
-      </w:r>
-      <w:r>
-        <w:rPr>
-          <w:rFonts w:ascii="Times New Roman" w:hAnsi="Times New Roman" w:cs="Times New Roman"/>
-          <w:sz w:val="24"/>
-          <w:szCs w:val="24"/>
-        </w:rPr>
-        <w:t xml:space="preserve"> The measured data is displayed next in the very same way.</w:t>
-      </w:r>
-    </w:p>
-    <w:p>
-      <w:pPr>
-        <w:pStyle w:val="ListParagraph"/>
-        <w:ind w:left="1440"/>
-        <w:outlineLvl w:val="0"/>
-        <w:rPr>
-          <w:rFonts w:ascii="Times New Roman" w:hAnsi="Times New Roman" w:cs="Times New Roman"/>
-          <w:sz w:val="24"/>
-          <w:szCs w:val="24"/>
-        </w:rPr>
-      </w:pPr>
-    </w:p>
-    <w:p>
-      <w:pPr>
-        <w:pStyle w:val="ListParagraph"/>
-        <w:ind w:left="1440"/>
-        <w:outlineLvl w:val="0"/>
-        <w:rPr>
-          <w:rFonts w:ascii="Times New Roman" w:hAnsi="Times New Roman" w:cs="Times New Roman"/>
-          <w:sz w:val="24"/>
-          <w:szCs w:val="24"/>
-        </w:rPr>
-      </w:pPr>
-      <w:r>
-        <w:rPr>
-          <w:rFonts w:ascii="Times New Roman" w:hAnsi="Times New Roman" w:cs="Times New Roman"/>
-          <w:sz w:val="24"/>
-          <w:szCs w:val="24"/>
-        </w:rPr>
-        <w:t xml:space="preserve">Next, the user is prompted to enter input.  The </w:t>
-      </w:r>
-      <w:proofErr w:type="gramStart"/>
-      <w:r>
-        <w:rPr>
-          <w:rFonts w:ascii="Times New Roman" w:hAnsi="Times New Roman" w:cs="Times New Roman"/>
-          <w:sz w:val="24"/>
-          <w:szCs w:val="24"/>
-        </w:rPr>
-        <w:t>putrs1USART(</w:t>
-      </w:r>
-      <w:proofErr w:type="gramEnd"/>
-      <w:r>
-        <w:rPr>
-          <w:rFonts w:ascii="Times New Roman" w:hAnsi="Times New Roman" w:cs="Times New Roman"/>
-          <w:sz w:val="24"/>
-          <w:szCs w:val="24"/>
-        </w:rPr>
-        <w:t xml:space="preserve">) function is used to directly display strings onto the PC Terminal.  After displaying the input prompt, </w:t>
-      </w:r>
-      <w:r>
-        <w:rPr>
-          <w:rFonts w:ascii="Times New Roman" w:hAnsi="Times New Roman" w:cs="Times New Roman"/>
-          <w:sz w:val="24"/>
-          <w:szCs w:val="24"/>
-        </w:rPr>
-        <w:lastRenderedPageBreak/>
-        <w:t>the display task accesses the current error state and uses a switch-case statement to display an appropriate error.  The error states range from 0-2 where 0 is the most severe.  In each state, an appropriate message is printed and the Process Input flag is set to true.  An error state of 3 means that the remote system is off and an appropriate message will be displayed.  If the error state is 4, all systems are operating correctly.  If the error state is anything other than 0-4, then there must be a problem with the connection between the remote and local nodes, and an appropriate message will be displayed.</w:t>
-      </w:r>
-    </w:p>
-    <w:p>
-      <w:pPr>
-        <w:pStyle w:val="ListParagraph"/>
-        <w:ind w:left="1440"/>
-        <w:outlineLvl w:val="0"/>
-        <w:rPr>
-          <w:rFonts w:ascii="Times New Roman" w:hAnsi="Times New Roman" w:cs="Times New Roman"/>
-          <w:sz w:val="24"/>
-          <w:szCs w:val="24"/>
-        </w:rPr>
-      </w:pPr>
-    </w:p>
-    <w:p>
-      <w:pPr>
-        <w:pStyle w:val="ListParagraph"/>
-        <w:ind w:left="1440"/>
-        <w:outlineLvl w:val="0"/>
-        <w:rPr>
-          <w:rFonts w:ascii="Times New Roman" w:hAnsi="Times New Roman" w:cs="Times New Roman"/>
-          <w:sz w:val="24"/>
-          <w:szCs w:val="24"/>
-        </w:rPr>
-      </w:pPr>
-      <w:r>
-        <w:rPr>
-          <w:rFonts w:ascii="Times New Roman" w:hAnsi="Times New Roman" w:cs="Times New Roman"/>
-          <w:b/>
-          <w:sz w:val="24"/>
-          <w:szCs w:val="24"/>
-        </w:rPr>
-        <w:t>Process Input</w:t>
-      </w:r>
-    </w:p>
-    <w:p>
-      <w:pPr>
-        <w:pStyle w:val="ListParagraph"/>
-        <w:ind w:left="1440"/>
-        <w:outlineLvl w:val="0"/>
-        <w:rPr>
-          <w:rFonts w:ascii="Times New Roman" w:hAnsi="Times New Roman" w:cs="Times New Roman"/>
-          <w:sz w:val="24"/>
-          <w:szCs w:val="24"/>
-        </w:rPr>
-      </w:pPr>
-    </w:p>
-    <w:p>
-      <w:pPr>
-        <w:pStyle w:val="ListParagraph"/>
-        <w:ind w:left="1440"/>
-        <w:outlineLvl w:val="0"/>
-        <w:rPr>
-          <w:rFonts w:ascii="Times New Roman" w:hAnsi="Times New Roman" w:cs="Times New Roman"/>
-          <w:sz w:val="24"/>
-          <w:szCs w:val="24"/>
-        </w:rPr>
-      </w:pPr>
-      <w:r>
-        <w:rPr>
-          <w:rFonts w:ascii="Times New Roman" w:hAnsi="Times New Roman" w:cs="Times New Roman"/>
-          <w:sz w:val="24"/>
-          <w:szCs w:val="24"/>
-        </w:rPr>
-        <w:t xml:space="preserve">The </w:t>
-      </w:r>
-      <w:r>
-        <w:rPr>
-          <w:rFonts w:ascii="Times New Roman" w:hAnsi="Times New Roman" w:cs="Times New Roman"/>
-          <w:sz w:val="24"/>
-          <w:szCs w:val="24"/>
-        </w:rPr>
-        <w:t>Process Input</w:t>
-      </w:r>
-      <w:r>
-        <w:rPr>
-          <w:rFonts w:ascii="Times New Roman" w:hAnsi="Times New Roman" w:cs="Times New Roman"/>
-          <w:sz w:val="24"/>
-          <w:szCs w:val="24"/>
-        </w:rPr>
-        <w:t xml:space="preserve"> task takes a single input, a pointer to the global data structure called </w:t>
-      </w:r>
-      <w:proofErr w:type="spellStart"/>
-      <w:r>
-        <w:rPr>
-          <w:rFonts w:ascii="Times New Roman" w:hAnsi="Times New Roman" w:cs="Times New Roman"/>
-          <w:sz w:val="24"/>
-          <w:szCs w:val="24"/>
-        </w:rPr>
-        <w:t>globalData</w:t>
-      </w:r>
-      <w:proofErr w:type="spellEnd"/>
-      <w:r>
-        <w:rPr>
-          <w:rFonts w:ascii="Times New Roman" w:hAnsi="Times New Roman" w:cs="Times New Roman"/>
-          <w:sz w:val="24"/>
-          <w:szCs w:val="24"/>
-        </w:rPr>
-        <w:t>.  If the flag for Process Input is true, then the task will be run, otherwise it will just skip to the end of the task.  If the flag is true, then it is immediately set to false so that display is not run a second time.</w:t>
-      </w:r>
-    </w:p>
-    <w:p>
-      <w:pPr>
-        <w:pStyle w:val="ListParagraph"/>
-        <w:ind w:left="1440"/>
-        <w:outlineLvl w:val="0"/>
-        <w:rPr>
-          <w:rFonts w:ascii="Times New Roman" w:hAnsi="Times New Roman" w:cs="Times New Roman"/>
-          <w:sz w:val="24"/>
-          <w:szCs w:val="24"/>
-        </w:rPr>
-      </w:pPr>
-    </w:p>
-    <w:p>
-      <w:pPr>
-        <w:pStyle w:val="ListParagraph"/>
-        <w:ind w:left="1440"/>
-        <w:outlineLvl w:val="0"/>
-        <w:rPr>
-          <w:rFonts w:ascii="Times New Roman" w:hAnsi="Times New Roman" w:cs="Times New Roman"/>
-          <w:sz w:val="24"/>
-          <w:szCs w:val="24"/>
-        </w:rPr>
-      </w:pPr>
-      <w:r>
-        <w:rPr>
-          <w:rFonts w:ascii="Times New Roman" w:hAnsi="Times New Roman" w:cs="Times New Roman"/>
-          <w:sz w:val="24"/>
-          <w:szCs w:val="24"/>
-        </w:rPr>
-        <w:t xml:space="preserve">The </w:t>
-      </w:r>
-      <w:r>
-        <w:rPr>
-          <w:rFonts w:ascii="Times New Roman" w:hAnsi="Times New Roman" w:cs="Times New Roman"/>
-          <w:sz w:val="24"/>
-          <w:szCs w:val="24"/>
-        </w:rPr>
-        <w:t xml:space="preserve">Process Input </w:t>
-      </w:r>
-      <w:r>
-        <w:rPr>
-          <w:rFonts w:ascii="Times New Roman" w:hAnsi="Times New Roman" w:cs="Times New Roman"/>
-          <w:sz w:val="24"/>
-          <w:szCs w:val="24"/>
-        </w:rPr>
-        <w:t>task will only accept the following commands:</w:t>
-      </w:r>
-    </w:p>
-    <w:p>
-      <w:pPr>
-        <w:pStyle w:val="ListParagraph"/>
-        <w:ind w:left="1440"/>
-        <w:outlineLvl w:val="0"/>
-        <w:rPr>
-          <w:rFonts w:ascii="Times New Roman" w:hAnsi="Times New Roman" w:cs="Times New Roman"/>
-          <w:sz w:val="24"/>
-          <w:szCs w:val="24"/>
-        </w:rPr>
-      </w:pPr>
-      <w:r>
-        <w:rPr>
-          <w:rFonts w:ascii="Times New Roman" w:hAnsi="Times New Roman" w:cs="Times New Roman"/>
-          <w:sz w:val="24"/>
-          <w:szCs w:val="24"/>
-        </w:rPr>
-        <w:t>“</w:t>
-      </w:r>
-      <w:proofErr w:type="gramStart"/>
-      <w:r>
-        <w:rPr>
-          <w:rFonts w:ascii="Times New Roman" w:hAnsi="Times New Roman" w:cs="Times New Roman"/>
-          <w:sz w:val="24"/>
-          <w:szCs w:val="24"/>
-        </w:rPr>
-        <w:t>s</w:t>
-      </w:r>
-      <w:proofErr w:type="gramEnd"/>
-      <w:r>
-        <w:rPr>
-          <w:rFonts w:ascii="Times New Roman" w:hAnsi="Times New Roman" w:cs="Times New Roman"/>
-          <w:sz w:val="24"/>
-          <w:szCs w:val="24"/>
-        </w:rPr>
-        <w:t xml:space="preserve"> [number in %]”, </w:t>
-      </w:r>
-      <w:r>
-        <w:rPr>
-          <w:rFonts w:ascii="Times New Roman" w:hAnsi="Times New Roman" w:cs="Times New Roman"/>
-          <w:sz w:val="24"/>
-          <w:szCs w:val="24"/>
-        </w:rPr>
-        <w:t>“</w:t>
-      </w:r>
-      <w:proofErr w:type="spellStart"/>
-      <w:r>
-        <w:rPr>
-          <w:rFonts w:ascii="Times New Roman" w:hAnsi="Times New Roman" w:cs="Times New Roman"/>
-          <w:sz w:val="24"/>
-          <w:szCs w:val="24"/>
-        </w:rPr>
-        <w:t>i</w:t>
-      </w:r>
-      <w:proofErr w:type="spellEnd"/>
-      <w:r>
-        <w:rPr>
-          <w:rFonts w:ascii="Times New Roman" w:hAnsi="Times New Roman" w:cs="Times New Roman"/>
-          <w:sz w:val="24"/>
-          <w:szCs w:val="24"/>
-        </w:rPr>
-        <w:t>”</w:t>
-      </w:r>
-      <w:r>
-        <w:rPr>
-          <w:rFonts w:ascii="Times New Roman" w:hAnsi="Times New Roman" w:cs="Times New Roman"/>
-          <w:sz w:val="24"/>
-          <w:szCs w:val="24"/>
-        </w:rPr>
-        <w:t xml:space="preserve">, </w:t>
-      </w:r>
-      <w:r>
-        <w:rPr>
-          <w:rFonts w:ascii="Times New Roman" w:hAnsi="Times New Roman" w:cs="Times New Roman"/>
-          <w:sz w:val="24"/>
-          <w:szCs w:val="24"/>
-        </w:rPr>
-        <w:t>“d”</w:t>
-      </w:r>
-      <w:r>
-        <w:rPr>
-          <w:rFonts w:ascii="Times New Roman" w:hAnsi="Times New Roman" w:cs="Times New Roman"/>
-          <w:sz w:val="24"/>
-          <w:szCs w:val="24"/>
-        </w:rPr>
-        <w:t>.</w:t>
-      </w:r>
-    </w:p>
-    <w:p>
-      <w:pPr>
-        <w:pStyle w:val="ListParagraph"/>
-        <w:ind w:left="1440"/>
-        <w:outlineLvl w:val="0"/>
-        <w:rPr>
-          <w:rFonts w:ascii="Times New Roman" w:hAnsi="Times New Roman" w:cs="Times New Roman"/>
-          <w:sz w:val="24"/>
-          <w:szCs w:val="24"/>
-        </w:rPr>
-      </w:pPr>
-      <w:r>
-        <w:rPr>
-          <w:rFonts w:ascii="Times New Roman" w:hAnsi="Times New Roman" w:cs="Times New Roman"/>
-          <w:sz w:val="24"/>
-          <w:szCs w:val="24"/>
-        </w:rPr>
-        <w:t>These stand for Set Point (speed), increment, and decrement respectively.  The number accepted in the set point command must be between 0 and 101, and the increment and decrement commands will do nothing if they attempt to move the current speed past those points.  101% is set as the high limit purely for testing the remote node’s response to errors, and would not be allowed in the final system.</w:t>
-      </w:r>
-    </w:p>
-    <w:p>
-      <w:pPr>
-        <w:pStyle w:val="ListParagraph"/>
-        <w:ind w:left="1440"/>
-        <w:outlineLvl w:val="0"/>
-        <w:rPr>
-          <w:rFonts w:ascii="Times New Roman" w:hAnsi="Times New Roman" w:cs="Times New Roman"/>
-          <w:sz w:val="24"/>
-          <w:szCs w:val="24"/>
-        </w:rPr>
-      </w:pPr>
-    </w:p>
-    <w:p>
-      <w:pPr>
-        <w:pStyle w:val="ListParagraph"/>
-        <w:ind w:left="1440"/>
-        <w:outlineLvl w:val="0"/>
-        <w:rPr>
-          <w:rFonts w:ascii="Times New Roman" w:hAnsi="Times New Roman" w:cs="Times New Roman"/>
-          <w:sz w:val="24"/>
-          <w:szCs w:val="24"/>
-        </w:rPr>
-      </w:pPr>
-      <w:r>
-        <w:rPr>
-          <w:rFonts w:ascii="Times New Roman" w:hAnsi="Times New Roman" w:cs="Times New Roman"/>
-          <w:sz w:val="24"/>
-          <w:szCs w:val="24"/>
-        </w:rPr>
-        <w:t xml:space="preserve">The Process Input task will take information stored in </w:t>
-      </w:r>
-      <w:proofErr w:type="spellStart"/>
-      <w:r>
-        <w:rPr>
-          <w:rFonts w:ascii="Times New Roman" w:hAnsi="Times New Roman" w:cs="Times New Roman"/>
-          <w:sz w:val="24"/>
-          <w:szCs w:val="24"/>
-        </w:rPr>
-        <w:t>globalData’s</w:t>
-      </w:r>
-      <w:proofErr w:type="spellEnd"/>
-      <w:r>
-        <w:rPr>
-          <w:rFonts w:ascii="Times New Roman" w:hAnsi="Times New Roman" w:cs="Times New Roman"/>
-          <w:sz w:val="24"/>
-          <w:szCs w:val="24"/>
-        </w:rPr>
-        <w:t xml:space="preserve"> </w:t>
-      </w:r>
-      <w:proofErr w:type="spellStart"/>
-      <w:proofErr w:type="gramStart"/>
-      <w:r>
-        <w:rPr>
-          <w:rFonts w:ascii="Times New Roman" w:hAnsi="Times New Roman" w:cs="Times New Roman"/>
-          <w:sz w:val="24"/>
-          <w:szCs w:val="24"/>
-        </w:rPr>
-        <w:t>myInput</w:t>
-      </w:r>
-      <w:proofErr w:type="spellEnd"/>
-      <w:r>
-        <w:rPr>
-          <w:rFonts w:ascii="Times New Roman" w:hAnsi="Times New Roman" w:cs="Times New Roman"/>
-          <w:sz w:val="24"/>
-          <w:szCs w:val="24"/>
-        </w:rPr>
-        <w:t>[</w:t>
-      </w:r>
-      <w:proofErr w:type="gramEnd"/>
-      <w:r>
-        <w:rPr>
-          <w:rFonts w:ascii="Times New Roman" w:hAnsi="Times New Roman" w:cs="Times New Roman"/>
-          <w:sz w:val="24"/>
-          <w:szCs w:val="24"/>
-        </w:rPr>
-        <w:t xml:space="preserve">] array, which is modified by the RS232 interrupt handler to store what the user typed in the terminal.  If this array starts with the character “s” followed by a space, then the user wants to set the current speed of the motor.  </w:t>
-      </w:r>
-      <w:proofErr w:type="spellStart"/>
-      <w:proofErr w:type="gramStart"/>
-      <w:r>
-        <w:rPr>
-          <w:rFonts w:ascii="Times New Roman" w:hAnsi="Times New Roman" w:cs="Times New Roman"/>
-          <w:sz w:val="24"/>
-          <w:szCs w:val="24"/>
-        </w:rPr>
-        <w:t>globalData’s</w:t>
-      </w:r>
-      <w:proofErr w:type="spellEnd"/>
-      <w:proofErr w:type="gramEnd"/>
-      <w:r>
-        <w:rPr>
-          <w:rFonts w:ascii="Times New Roman" w:hAnsi="Times New Roman" w:cs="Times New Roman"/>
-          <w:sz w:val="24"/>
-          <w:szCs w:val="24"/>
-        </w:rPr>
-        <w:t xml:space="preserve"> </w:t>
-      </w:r>
-      <w:proofErr w:type="spellStart"/>
-      <w:r>
-        <w:rPr>
-          <w:rFonts w:ascii="Times New Roman" w:hAnsi="Times New Roman" w:cs="Times New Roman"/>
-          <w:sz w:val="24"/>
-          <w:szCs w:val="24"/>
-        </w:rPr>
-        <w:t>myCommand</w:t>
-      </w:r>
-      <w:proofErr w:type="spellEnd"/>
-      <w:r>
-        <w:rPr>
-          <w:rFonts w:ascii="Times New Roman" w:hAnsi="Times New Roman" w:cs="Times New Roman"/>
-          <w:sz w:val="24"/>
-          <w:szCs w:val="24"/>
-        </w:rPr>
-        <w:t xml:space="preserve"> field is set to “1” to represent the set point command, and the number that the user typed is processed using the </w:t>
-      </w:r>
-      <w:proofErr w:type="spellStart"/>
-      <w:r>
-        <w:rPr>
-          <w:rFonts w:ascii="Times New Roman" w:hAnsi="Times New Roman" w:cs="Times New Roman"/>
-          <w:sz w:val="24"/>
-          <w:szCs w:val="24"/>
-        </w:rPr>
-        <w:t>stringToNum</w:t>
-      </w:r>
-      <w:proofErr w:type="spellEnd"/>
-      <w:r>
-        <w:rPr>
-          <w:rFonts w:ascii="Times New Roman" w:hAnsi="Times New Roman" w:cs="Times New Roman"/>
-          <w:sz w:val="24"/>
-          <w:szCs w:val="24"/>
-        </w:rPr>
-        <w:t>() helper function.</w:t>
-      </w:r>
-    </w:p>
-    <w:p>
-      <w:pPr>
-        <w:pStyle w:val="ListParagraph"/>
-        <w:ind w:left="1440"/>
-        <w:outlineLvl w:val="0"/>
-        <w:rPr>
-          <w:rFonts w:ascii="Times New Roman" w:hAnsi="Times New Roman" w:cs="Times New Roman"/>
-          <w:sz w:val="24"/>
-          <w:szCs w:val="24"/>
-        </w:rPr>
-      </w:pPr>
-    </w:p>
-    <w:p>
-      <w:pPr>
-        <w:pStyle w:val="ListParagraph"/>
-        <w:ind w:left="1440"/>
-        <w:outlineLvl w:val="0"/>
-        <w:rPr>
-          <w:rFonts w:ascii="Times New Roman" w:hAnsi="Times New Roman" w:cs="Times New Roman"/>
-          <w:sz w:val="24"/>
-          <w:szCs w:val="24"/>
-        </w:rPr>
-      </w:pPr>
-      <w:proofErr w:type="spellStart"/>
-      <w:proofErr w:type="gramStart"/>
-      <w:r>
-        <w:rPr>
-          <w:rFonts w:ascii="Times New Roman" w:hAnsi="Times New Roman" w:cs="Times New Roman"/>
-          <w:sz w:val="24"/>
-          <w:szCs w:val="24"/>
-        </w:rPr>
-        <w:t>stringToNum</w:t>
-      </w:r>
-      <w:proofErr w:type="spellEnd"/>
-      <w:r>
-        <w:rPr>
-          <w:rFonts w:ascii="Times New Roman" w:hAnsi="Times New Roman" w:cs="Times New Roman"/>
-          <w:sz w:val="24"/>
-          <w:szCs w:val="24"/>
-        </w:rPr>
-        <w:t>(</w:t>
-      </w:r>
-      <w:proofErr w:type="gramEnd"/>
-      <w:r>
-        <w:rPr>
-          <w:rFonts w:ascii="Times New Roman" w:hAnsi="Times New Roman" w:cs="Times New Roman"/>
-          <w:sz w:val="24"/>
-          <w:szCs w:val="24"/>
-        </w:rPr>
-        <w:t>) accepts a null terminated character array as an input, and will return an integer representation of that string.  It does so by processing the string</w:t>
-      </w:r>
-      <w:r>
-        <w:rPr>
-          <w:rFonts w:ascii="Times New Roman" w:hAnsi="Times New Roman" w:cs="Times New Roman"/>
-          <w:sz w:val="24"/>
-          <w:szCs w:val="24"/>
-        </w:rPr>
-        <w:t xml:space="preserve"> </w:t>
-      </w:r>
-      <w:r>
-        <w:rPr>
-          <w:rFonts w:ascii="Times New Roman" w:hAnsi="Times New Roman" w:cs="Times New Roman"/>
-          <w:sz w:val="24"/>
-          <w:szCs w:val="24"/>
-        </w:rPr>
-        <w:t xml:space="preserve">one character at a time until the null terminator character, “\0”, is reached.  As it traverses through the string, each character has the </w:t>
-      </w:r>
-      <w:r>
-        <w:rPr>
-          <w:rFonts w:ascii="Times New Roman" w:hAnsi="Times New Roman" w:cs="Times New Roman"/>
-          <w:sz w:val="24"/>
-          <w:szCs w:val="24"/>
-        </w:rPr>
-        <w:t>‘0’ character subtracted from it to turn the character into an integer.  This works because the ASCII characters for ‘0’ through ‘9’ are represented in hex as 30-39.  As each character is converted, it is added to a sum.  When the next character is processed, that sum is multiplied by 10 before adding the new value to the sum.</w:t>
-      </w:r>
-    </w:p>
-    <w:p>
-      <w:pPr>
-        <w:pStyle w:val="ListParagraph"/>
-        <w:ind w:left="1440"/>
-        <w:outlineLvl w:val="0"/>
-        <w:rPr>
-          <w:rFonts w:ascii="Times New Roman" w:hAnsi="Times New Roman" w:cs="Times New Roman"/>
-          <w:sz w:val="24"/>
-          <w:szCs w:val="24"/>
-        </w:rPr>
-      </w:pPr>
-    </w:p>
-    <w:p>
-      <w:pPr>
-        <w:pStyle w:val="ListParagraph"/>
-        <w:ind w:left="1440"/>
-        <w:outlineLvl w:val="0"/>
-        <w:rPr>
-          <w:rFonts w:ascii="Times New Roman" w:hAnsi="Times New Roman" w:cs="Times New Roman"/>
-          <w:sz w:val="24"/>
-          <w:szCs w:val="24"/>
-        </w:rPr>
-      </w:pPr>
-      <w:r>
-        <w:rPr>
-          <w:rFonts w:ascii="Times New Roman" w:hAnsi="Times New Roman" w:cs="Times New Roman"/>
-          <w:sz w:val="24"/>
-          <w:szCs w:val="24"/>
-        </w:rPr>
-        <w:t xml:space="preserve">The </w:t>
-      </w:r>
-      <w:proofErr w:type="spellStart"/>
-      <w:proofErr w:type="gramStart"/>
-      <w:r>
-        <w:rPr>
-          <w:rFonts w:ascii="Times New Roman" w:hAnsi="Times New Roman" w:cs="Times New Roman"/>
-          <w:sz w:val="24"/>
-          <w:szCs w:val="24"/>
-        </w:rPr>
-        <w:t>stringToNum</w:t>
-      </w:r>
-      <w:proofErr w:type="spellEnd"/>
-      <w:r>
-        <w:rPr>
-          <w:rFonts w:ascii="Times New Roman" w:hAnsi="Times New Roman" w:cs="Times New Roman"/>
-          <w:sz w:val="24"/>
-          <w:szCs w:val="24"/>
-        </w:rPr>
-        <w:t>(</w:t>
-      </w:r>
-      <w:proofErr w:type="gramEnd"/>
-      <w:r>
-        <w:rPr>
-          <w:rFonts w:ascii="Times New Roman" w:hAnsi="Times New Roman" w:cs="Times New Roman"/>
-          <w:sz w:val="24"/>
-          <w:szCs w:val="24"/>
-        </w:rPr>
-        <w:t xml:space="preserve">) function will return an integer in percent that the user entered.  However, that number is not precise enough to handle the 0.5% precision that increment and decrement both need.  So, the percent that the user typed is </w:t>
-      </w:r>
-      <w:r>
-        <w:rPr>
-          <w:rFonts w:ascii="Times New Roman" w:hAnsi="Times New Roman" w:cs="Times New Roman"/>
-          <w:sz w:val="24"/>
-          <w:szCs w:val="24"/>
-        </w:rPr>
-        <w:lastRenderedPageBreak/>
-        <w:t xml:space="preserve">multiplied by 2 in order to make each number represent 0.5%.  After converting the user’s number, it is checked to be within the limits of 0 to 101% (or 0 to 202 in converted integers).  If it is within the bounds, then </w:t>
-      </w:r>
-      <w:proofErr w:type="spellStart"/>
-      <w:r>
-        <w:rPr>
-          <w:rFonts w:ascii="Times New Roman" w:hAnsi="Times New Roman" w:cs="Times New Roman"/>
-          <w:sz w:val="24"/>
-          <w:szCs w:val="24"/>
-        </w:rPr>
-        <w:t>globalData’s</w:t>
-      </w:r>
-      <w:proofErr w:type="spellEnd"/>
-      <w:r>
-        <w:rPr>
-          <w:rFonts w:ascii="Times New Roman" w:hAnsi="Times New Roman" w:cs="Times New Roman"/>
-          <w:sz w:val="24"/>
-          <w:szCs w:val="24"/>
-        </w:rPr>
-        <w:t xml:space="preserve"> </w:t>
-      </w:r>
-      <w:proofErr w:type="spellStart"/>
-      <w:r>
-        <w:rPr>
-          <w:rFonts w:ascii="Times New Roman" w:hAnsi="Times New Roman" w:cs="Times New Roman"/>
-          <w:sz w:val="24"/>
-          <w:szCs w:val="24"/>
-        </w:rPr>
-        <w:t>setSpeed</w:t>
-      </w:r>
-      <w:proofErr w:type="spellEnd"/>
-      <w:r>
-        <w:rPr>
-          <w:rFonts w:ascii="Times New Roman" w:hAnsi="Times New Roman" w:cs="Times New Roman"/>
-          <w:sz w:val="24"/>
-          <w:szCs w:val="24"/>
-        </w:rPr>
-        <w:t xml:space="preserve"> field is set to the integer representation of the user’s input.  If not, </w:t>
-      </w:r>
-      <w:proofErr w:type="spellStart"/>
-      <w:r>
-        <w:rPr>
-          <w:rFonts w:ascii="Times New Roman" w:hAnsi="Times New Roman" w:cs="Times New Roman"/>
-          <w:sz w:val="24"/>
-          <w:szCs w:val="24"/>
-        </w:rPr>
-        <w:t>globalData’s</w:t>
-      </w:r>
-      <w:proofErr w:type="spellEnd"/>
-      <w:r>
-        <w:rPr>
-          <w:rFonts w:ascii="Times New Roman" w:hAnsi="Times New Roman" w:cs="Times New Roman"/>
-          <w:sz w:val="24"/>
-          <w:szCs w:val="24"/>
-        </w:rPr>
-        <w:t xml:space="preserve"> </w:t>
-      </w:r>
-      <w:proofErr w:type="spellStart"/>
-      <w:r>
-        <w:rPr>
-          <w:rFonts w:ascii="Times New Roman" w:hAnsi="Times New Roman" w:cs="Times New Roman"/>
-          <w:sz w:val="24"/>
-          <w:szCs w:val="24"/>
-        </w:rPr>
-        <w:t>myCommand</w:t>
-      </w:r>
-      <w:proofErr w:type="spellEnd"/>
-      <w:r>
-        <w:rPr>
-          <w:rFonts w:ascii="Times New Roman" w:hAnsi="Times New Roman" w:cs="Times New Roman"/>
-          <w:sz w:val="24"/>
-          <w:szCs w:val="24"/>
-        </w:rPr>
-        <w:t xml:space="preserve"> field is set to 4 to represent an error.</w:t>
-      </w:r>
-    </w:p>
-    <w:p>
-      <w:pPr>
-        <w:pStyle w:val="ListParagraph"/>
-        <w:ind w:left="1440"/>
-        <w:outlineLvl w:val="0"/>
-        <w:rPr>
-          <w:rFonts w:ascii="Times New Roman" w:hAnsi="Times New Roman" w:cs="Times New Roman"/>
-          <w:sz w:val="24"/>
-          <w:szCs w:val="24"/>
-        </w:rPr>
-      </w:pPr>
-    </w:p>
-    <w:p>
-      <w:pPr>
-        <w:pStyle w:val="ListParagraph"/>
-        <w:ind w:left="1440"/>
-        <w:outlineLvl w:val="0"/>
-        <w:rPr>
-          <w:rFonts w:ascii="Times New Roman" w:hAnsi="Times New Roman" w:cs="Times New Roman"/>
-          <w:sz w:val="24"/>
-          <w:szCs w:val="24"/>
-        </w:rPr>
-      </w:pPr>
-      <w:r>
-        <w:rPr>
-          <w:rFonts w:ascii="Times New Roman" w:hAnsi="Times New Roman" w:cs="Times New Roman"/>
-          <w:sz w:val="24"/>
-          <w:szCs w:val="24"/>
-        </w:rPr>
-        <w:t xml:space="preserve">If the first character of </w:t>
-      </w:r>
-      <w:proofErr w:type="spellStart"/>
-      <w:proofErr w:type="gramStart"/>
-      <w:r>
-        <w:rPr>
-          <w:rFonts w:ascii="Times New Roman" w:hAnsi="Times New Roman" w:cs="Times New Roman"/>
-          <w:sz w:val="24"/>
-          <w:szCs w:val="24"/>
-        </w:rPr>
-        <w:t>myInput</w:t>
-      </w:r>
-      <w:proofErr w:type="spellEnd"/>
-      <w:r>
-        <w:rPr>
-          <w:rFonts w:ascii="Times New Roman" w:hAnsi="Times New Roman" w:cs="Times New Roman"/>
-          <w:sz w:val="24"/>
-          <w:szCs w:val="24"/>
-        </w:rPr>
-        <w:t>[</w:t>
-      </w:r>
-      <w:proofErr w:type="gramEnd"/>
-      <w:r>
-        <w:rPr>
-          <w:rFonts w:ascii="Times New Roman" w:hAnsi="Times New Roman" w:cs="Times New Roman"/>
-          <w:sz w:val="24"/>
-          <w:szCs w:val="24"/>
-        </w:rPr>
-        <w:t>] is an ‘</w:t>
-      </w:r>
-      <w:proofErr w:type="spellStart"/>
-      <w:r>
-        <w:rPr>
-          <w:rFonts w:ascii="Times New Roman" w:hAnsi="Times New Roman" w:cs="Times New Roman"/>
-          <w:sz w:val="24"/>
-          <w:szCs w:val="24"/>
-        </w:rPr>
-        <w:t>i</w:t>
-      </w:r>
-      <w:proofErr w:type="spellEnd"/>
-      <w:r>
-        <w:rPr>
-          <w:rFonts w:ascii="Times New Roman" w:hAnsi="Times New Roman" w:cs="Times New Roman"/>
-          <w:sz w:val="24"/>
-          <w:szCs w:val="24"/>
-        </w:rPr>
-        <w:t xml:space="preserve">’ or ‘d’ character, then </w:t>
-      </w:r>
-      <w:proofErr w:type="spellStart"/>
-      <w:r>
-        <w:rPr>
-          <w:rFonts w:ascii="Times New Roman" w:hAnsi="Times New Roman" w:cs="Times New Roman"/>
-          <w:sz w:val="24"/>
-          <w:szCs w:val="24"/>
-        </w:rPr>
-        <w:t>myCommand</w:t>
-      </w:r>
-      <w:proofErr w:type="spellEnd"/>
-      <w:r>
-        <w:rPr>
-          <w:rFonts w:ascii="Times New Roman" w:hAnsi="Times New Roman" w:cs="Times New Roman"/>
-          <w:sz w:val="24"/>
-          <w:szCs w:val="24"/>
-        </w:rPr>
-        <w:t xml:space="preserve"> is set to 2 or 3 to represent increment and decrement, respectively.</w:t>
-      </w:r>
-    </w:p>
-    <w:p>
-      <w:pPr>
-        <w:pStyle w:val="ListParagraph"/>
-        <w:ind w:left="1440"/>
-        <w:outlineLvl w:val="0"/>
-        <w:rPr>
-          <w:rFonts w:ascii="Times New Roman" w:hAnsi="Times New Roman" w:cs="Times New Roman"/>
-          <w:sz w:val="24"/>
-          <w:szCs w:val="24"/>
-        </w:rPr>
-      </w:pPr>
-    </w:p>
-    <w:p>
-      <w:pPr>
-        <w:pStyle w:val="ListParagraph"/>
-        <w:ind w:left="1440"/>
-        <w:outlineLvl w:val="0"/>
-        <w:rPr>
-          <w:rFonts w:ascii="Times New Roman" w:hAnsi="Times New Roman" w:cs="Times New Roman"/>
-          <w:sz w:val="24"/>
-          <w:szCs w:val="24"/>
-        </w:rPr>
-      </w:pPr>
-      <w:r>
-        <w:rPr>
-          <w:rFonts w:ascii="Times New Roman" w:hAnsi="Times New Roman" w:cs="Times New Roman"/>
-          <w:sz w:val="24"/>
-          <w:szCs w:val="24"/>
-        </w:rPr>
-        <w:t>After processing the user’s input, the SRAM task’s flag is set to true so that the processed input can be stored into the SRAM.</w:t>
-      </w:r>
-    </w:p>
-    <w:p>
-      <w:pPr>
-        <w:pStyle w:val="ListParagraph"/>
-        <w:ind w:left="1440"/>
-        <w:outlineLvl w:val="0"/>
-        <w:rPr>
-          <w:rFonts w:ascii="Times New Roman" w:hAnsi="Times New Roman" w:cs="Times New Roman"/>
-          <w:sz w:val="24"/>
-          <w:szCs w:val="24"/>
-        </w:rPr>
-      </w:pPr>
-    </w:p>
-    <w:p>
-      <w:pPr>
-        <w:pStyle w:val="ListParagraph"/>
-        <w:ind w:left="1440"/>
-        <w:outlineLvl w:val="0"/>
-        <w:rPr>
-          <w:rFonts w:ascii="Times New Roman" w:hAnsi="Times New Roman" w:cs="Times New Roman"/>
-          <w:sz w:val="24"/>
-          <w:szCs w:val="24"/>
-        </w:rPr>
-      </w:pPr>
-      <w:r>
-        <w:rPr>
-          <w:rFonts w:ascii="Times New Roman" w:hAnsi="Times New Roman" w:cs="Times New Roman"/>
-          <w:b/>
-          <w:sz w:val="24"/>
-          <w:szCs w:val="24"/>
-        </w:rPr>
-        <w:t>SRAM</w:t>
-      </w:r>
-    </w:p>
-    <w:p>
-      <w:pPr>
-        <w:pStyle w:val="ListParagraph"/>
-        <w:ind w:left="1440"/>
-        <w:outlineLvl w:val="0"/>
-        <w:rPr>
-          <w:rFonts w:ascii="Times New Roman" w:hAnsi="Times New Roman" w:cs="Times New Roman"/>
-          <w:sz w:val="24"/>
-          <w:szCs w:val="24"/>
-        </w:rPr>
-      </w:pPr>
-    </w:p>
-    <w:p>
-      <w:pPr>
-        <w:pStyle w:val="ListParagraph"/>
-        <w:ind w:left="1440"/>
-        <w:outlineLvl w:val="0"/>
-        <w:rPr>
-          <w:rFonts w:ascii="Times New Roman" w:hAnsi="Times New Roman" w:cs="Times New Roman"/>
-          <w:sz w:val="24"/>
-          <w:szCs w:val="24"/>
-        </w:rPr>
-      </w:pPr>
-      <w:r>
-        <w:rPr>
-          <w:rFonts w:ascii="Times New Roman" w:hAnsi="Times New Roman" w:cs="Times New Roman"/>
-          <w:sz w:val="24"/>
-          <w:szCs w:val="24"/>
-        </w:rPr>
-        <w:t xml:space="preserve">If the SRAM flag is set to true, then the system will go into a switch-case statement based on the global data’s </w:t>
-      </w:r>
-      <w:proofErr w:type="spellStart"/>
-      <w:r>
-        <w:rPr>
-          <w:rFonts w:ascii="Times New Roman" w:hAnsi="Times New Roman" w:cs="Times New Roman"/>
-          <w:sz w:val="24"/>
-          <w:szCs w:val="24"/>
-        </w:rPr>
-        <w:t>myCommand</w:t>
-      </w:r>
-      <w:proofErr w:type="spellEnd"/>
-      <w:r>
-        <w:rPr>
-          <w:rFonts w:ascii="Times New Roman" w:hAnsi="Times New Roman" w:cs="Times New Roman"/>
-          <w:sz w:val="24"/>
-          <w:szCs w:val="24"/>
-        </w:rPr>
-        <w:t xml:space="preserve"> variable.  </w:t>
-      </w:r>
-      <w:r>
-        <w:rPr>
-          <w:rFonts w:ascii="Times New Roman" w:hAnsi="Times New Roman" w:cs="Times New Roman"/>
-          <w:sz w:val="24"/>
-          <w:szCs w:val="24"/>
-        </w:rPr>
-        <w:t xml:space="preserve">The key for the </w:t>
-      </w:r>
-      <w:proofErr w:type="spellStart"/>
-      <w:r>
-        <w:rPr>
-          <w:rFonts w:ascii="Times New Roman" w:hAnsi="Times New Roman" w:cs="Times New Roman"/>
-          <w:sz w:val="24"/>
-          <w:szCs w:val="24"/>
-        </w:rPr>
-        <w:t>myCommand</w:t>
-      </w:r>
-      <w:proofErr w:type="spellEnd"/>
-      <w:r>
-        <w:rPr>
-          <w:rFonts w:ascii="Times New Roman" w:hAnsi="Times New Roman" w:cs="Times New Roman"/>
-          <w:sz w:val="24"/>
-          <w:szCs w:val="24"/>
-        </w:rPr>
-        <w:t xml:space="preserve"> variable is as follows:</w:t>
-      </w:r>
-    </w:p>
-    <w:p>
-      <w:pPr>
-        <w:pStyle w:val="ListParagraph"/>
-        <w:ind w:left="1440"/>
-        <w:outlineLvl w:val="0"/>
-        <w:rPr>
-          <w:rFonts w:ascii="Times New Roman" w:hAnsi="Times New Roman" w:cs="Times New Roman"/>
-          <w:sz w:val="24"/>
-          <w:szCs w:val="24"/>
-        </w:rPr>
-      </w:pPr>
-    </w:p>
-    <w:tbl>
-      <w:tblPr>
-        <w:tblStyle w:val="TableGrid"/>
-        <w:tblW w:w="0" w:type="auto"/>
-        <w:tblInd w:w="1440" w:type="dxa"/>
-        <w:tblLook w:val="04A0" w:firstRow="1" w:lastRow="0" w:firstColumn="1" w:lastColumn="0" w:noHBand="0" w:noVBand="1"/>
-      </w:tblPr>
-      <w:tblGrid>
-        <w:gridCol w:w="1728"/>
-        <w:gridCol w:w="6408"/>
-      </w:tblGrid>
-      <w:tr>
-        <w:tc>
-          <w:tcPr>
-            <w:tcW w:w="1728" w:type="dxa"/>
-          </w:tcPr>
-          <w:p>
-            <w:pPr>
-              <w:pStyle w:val="ListParagraph"/>
-              <w:ind w:left="0"/>
-              <w:outlineLvl w:val="0"/>
-              <w:rPr>
-                <w:rFonts w:ascii="Times New Roman" w:hAnsi="Times New Roman" w:cs="Times New Roman"/>
-                <w:b/>
-                <w:sz w:val="24"/>
-                <w:szCs w:val="24"/>
-              </w:rPr>
-            </w:pPr>
-            <w:proofErr w:type="spellStart"/>
-            <w:r>
-              <w:rPr>
-                <w:rFonts w:ascii="Times New Roman" w:hAnsi="Times New Roman" w:cs="Times New Roman"/>
-                <w:b/>
-                <w:sz w:val="24"/>
-                <w:szCs w:val="24"/>
-              </w:rPr>
-              <w:t>myCommand</w:t>
-            </w:r>
-            <w:proofErr w:type="spellEnd"/>
-            <w:r>
-              <w:rPr>
-                <w:rFonts w:ascii="Times New Roman" w:hAnsi="Times New Roman" w:cs="Times New Roman"/>
-                <w:b/>
-                <w:sz w:val="24"/>
-                <w:szCs w:val="24"/>
-              </w:rPr>
-              <w:t xml:space="preserve"> </w:t>
-            </w:r>
-          </w:p>
-        </w:tc>
-        <w:tc>
-          <w:tcPr>
-            <w:tcW w:w="6408" w:type="dxa"/>
-          </w:tcPr>
-          <w:p>
-            <w:pPr>
-              <w:pStyle w:val="ListParagraph"/>
-              <w:ind w:left="0"/>
-              <w:outlineLvl w:val="0"/>
-              <w:rPr>
-                <w:rFonts w:ascii="Times New Roman" w:hAnsi="Times New Roman" w:cs="Times New Roman"/>
-                <w:sz w:val="24"/>
-                <w:szCs w:val="24"/>
-              </w:rPr>
-            </w:pPr>
-            <w:r>
-              <w:rPr>
-                <w:rFonts w:ascii="Times New Roman" w:hAnsi="Times New Roman" w:cs="Times New Roman"/>
-                <w:b/>
-                <w:sz w:val="24"/>
-                <w:szCs w:val="24"/>
-              </w:rPr>
-              <w:t>Meaning</w:t>
-            </w:r>
-          </w:p>
-        </w:tc>
-      </w:tr>
-      <w:tr>
-        <w:tc>
-          <w:tcPr>
-            <w:tcW w:w="1728" w:type="dxa"/>
-          </w:tcPr>
-          <w:p>
-            <w:pPr>
-              <w:pStyle w:val="ListParagraph"/>
-              <w:ind w:left="0"/>
-              <w:outlineLvl w:val="0"/>
-              <w:rPr>
-                <w:rFonts w:ascii="Times New Roman" w:hAnsi="Times New Roman" w:cs="Times New Roman"/>
-                <w:sz w:val="24"/>
-                <w:szCs w:val="24"/>
-              </w:rPr>
-            </w:pPr>
-            <w:r>
-              <w:rPr>
-                <w:rFonts w:ascii="Times New Roman" w:hAnsi="Times New Roman" w:cs="Times New Roman"/>
-                <w:sz w:val="24"/>
-                <w:szCs w:val="24"/>
-              </w:rPr>
-              <w:t>1</w:t>
-            </w:r>
-          </w:p>
-        </w:tc>
-        <w:tc>
-          <w:tcPr>
-            <w:tcW w:w="6408" w:type="dxa"/>
-          </w:tcPr>
-          <w:p>
-            <w:pPr>
-              <w:pStyle w:val="ListParagraph"/>
-              <w:ind w:left="0"/>
-              <w:outlineLvl w:val="0"/>
-              <w:rPr>
-                <w:rFonts w:ascii="Times New Roman" w:hAnsi="Times New Roman" w:cs="Times New Roman"/>
-                <w:sz w:val="24"/>
-                <w:szCs w:val="24"/>
-              </w:rPr>
-            </w:pPr>
-            <w:r>
-              <w:rPr>
-                <w:rFonts w:ascii="Times New Roman" w:hAnsi="Times New Roman" w:cs="Times New Roman"/>
-                <w:sz w:val="24"/>
-                <w:szCs w:val="24"/>
-              </w:rPr>
-              <w:t>User entered set point as the command</w:t>
-            </w:r>
-          </w:p>
-        </w:tc>
-      </w:tr>
-      <w:tr>
-        <w:tc>
-          <w:tcPr>
-            <w:tcW w:w="1728" w:type="dxa"/>
-          </w:tcPr>
-          <w:p>
-            <w:pPr>
-              <w:pStyle w:val="ListParagraph"/>
-              <w:ind w:left="0"/>
-              <w:outlineLvl w:val="0"/>
-              <w:rPr>
-                <w:rFonts w:ascii="Times New Roman" w:hAnsi="Times New Roman" w:cs="Times New Roman"/>
-                <w:sz w:val="24"/>
-                <w:szCs w:val="24"/>
-              </w:rPr>
-            </w:pPr>
-            <w:r>
-              <w:rPr>
-                <w:rFonts w:ascii="Times New Roman" w:hAnsi="Times New Roman" w:cs="Times New Roman"/>
-                <w:sz w:val="24"/>
-                <w:szCs w:val="24"/>
-              </w:rPr>
-              <w:t>2</w:t>
-            </w:r>
-          </w:p>
-        </w:tc>
-        <w:tc>
-          <w:tcPr>
-            <w:tcW w:w="6408" w:type="dxa"/>
-          </w:tcPr>
-          <w:p>
-            <w:pPr>
-              <w:pStyle w:val="ListParagraph"/>
-              <w:ind w:left="0"/>
-              <w:outlineLvl w:val="0"/>
-              <w:rPr>
-                <w:rFonts w:ascii="Times New Roman" w:hAnsi="Times New Roman" w:cs="Times New Roman"/>
-                <w:sz w:val="24"/>
-                <w:szCs w:val="24"/>
-              </w:rPr>
-            </w:pPr>
-            <w:r>
-              <w:rPr>
-                <w:rFonts w:ascii="Times New Roman" w:hAnsi="Times New Roman" w:cs="Times New Roman"/>
-                <w:sz w:val="24"/>
-                <w:szCs w:val="24"/>
-              </w:rPr>
-              <w:t>User entered increment as the command</w:t>
-            </w:r>
-          </w:p>
-        </w:tc>
-      </w:tr>
-      <w:tr>
-        <w:tc>
-          <w:tcPr>
-            <w:tcW w:w="1728" w:type="dxa"/>
-          </w:tcPr>
-          <w:p>
-            <w:pPr>
-              <w:pStyle w:val="ListParagraph"/>
-              <w:ind w:left="0"/>
-              <w:outlineLvl w:val="0"/>
-              <w:rPr>
-                <w:rFonts w:ascii="Times New Roman" w:hAnsi="Times New Roman" w:cs="Times New Roman"/>
-                <w:sz w:val="24"/>
-                <w:szCs w:val="24"/>
-              </w:rPr>
-            </w:pPr>
-            <w:r>
-              <w:rPr>
-                <w:rFonts w:ascii="Times New Roman" w:hAnsi="Times New Roman" w:cs="Times New Roman"/>
-                <w:sz w:val="24"/>
-                <w:szCs w:val="24"/>
-              </w:rPr>
-              <w:t>3</w:t>
-            </w:r>
-          </w:p>
-        </w:tc>
-        <w:tc>
-          <w:tcPr>
-            <w:tcW w:w="6408" w:type="dxa"/>
-          </w:tcPr>
-          <w:p>
-            <w:pPr>
-              <w:pStyle w:val="ListParagraph"/>
-              <w:ind w:left="0"/>
-              <w:outlineLvl w:val="0"/>
-              <w:rPr>
-                <w:rFonts w:ascii="Times New Roman" w:hAnsi="Times New Roman" w:cs="Times New Roman"/>
-                <w:sz w:val="24"/>
-                <w:szCs w:val="24"/>
-              </w:rPr>
-            </w:pPr>
-            <w:r>
-              <w:rPr>
-                <w:rFonts w:ascii="Times New Roman" w:hAnsi="Times New Roman" w:cs="Times New Roman"/>
-                <w:sz w:val="24"/>
-                <w:szCs w:val="24"/>
-              </w:rPr>
-              <w:t>User entered decrement as the command</w:t>
-            </w:r>
-          </w:p>
-        </w:tc>
-      </w:tr>
-      <w:tr>
-        <w:tc>
-          <w:tcPr>
-            <w:tcW w:w="1728" w:type="dxa"/>
-          </w:tcPr>
-          <w:p>
-            <w:pPr>
-              <w:pStyle w:val="ListParagraph"/>
-              <w:ind w:left="0"/>
-              <w:outlineLvl w:val="0"/>
-              <w:rPr>
-                <w:rFonts w:ascii="Times New Roman" w:hAnsi="Times New Roman" w:cs="Times New Roman"/>
-                <w:sz w:val="24"/>
-                <w:szCs w:val="24"/>
-              </w:rPr>
-            </w:pPr>
-            <w:r>
-              <w:rPr>
-                <w:rFonts w:ascii="Times New Roman" w:hAnsi="Times New Roman" w:cs="Times New Roman"/>
-                <w:sz w:val="24"/>
-                <w:szCs w:val="24"/>
-              </w:rPr>
-              <w:t>4</w:t>
-            </w:r>
-          </w:p>
-        </w:tc>
-        <w:tc>
-          <w:tcPr>
-            <w:tcW w:w="6408" w:type="dxa"/>
-          </w:tcPr>
-          <w:p>
-            <w:pPr>
-              <w:pStyle w:val="ListParagraph"/>
-              <w:ind w:left="0"/>
-              <w:outlineLvl w:val="0"/>
-              <w:rPr>
-                <w:rFonts w:ascii="Times New Roman" w:hAnsi="Times New Roman" w:cs="Times New Roman"/>
-                <w:sz w:val="24"/>
-                <w:szCs w:val="24"/>
-              </w:rPr>
-            </w:pPr>
-            <w:r>
-              <w:rPr>
-                <w:rFonts w:ascii="Times New Roman" w:hAnsi="Times New Roman" w:cs="Times New Roman"/>
-                <w:sz w:val="24"/>
-                <w:szCs w:val="24"/>
-              </w:rPr>
-              <w:t>User entered an error as the command</w:t>
-            </w:r>
-          </w:p>
-        </w:tc>
-      </w:tr>
-    </w:tbl>
-    <w:p>
-      <w:pPr>
-        <w:pStyle w:val="ListParagraph"/>
-        <w:ind w:left="1440"/>
-        <w:outlineLvl w:val="0"/>
-        <w:rPr>
-          <w:rFonts w:ascii="Times New Roman" w:hAnsi="Times New Roman" w:cs="Times New Roman"/>
-          <w:sz w:val="24"/>
-          <w:szCs w:val="24"/>
-        </w:rPr>
-      </w:pPr>
-    </w:p>
-    <w:p>
-      <w:pPr>
-        <w:pStyle w:val="ListParagraph"/>
-        <w:ind w:left="1440"/>
-        <w:outlineLvl w:val="0"/>
-        <w:rPr>
-          <w:rFonts w:ascii="Times New Roman" w:hAnsi="Times New Roman" w:cs="Times New Roman"/>
-          <w:sz w:val="24"/>
-          <w:szCs w:val="24"/>
-        </w:rPr>
-      </w:pPr>
-      <w:r>
-        <w:rPr>
-          <w:rFonts w:ascii="Times New Roman" w:hAnsi="Times New Roman" w:cs="Times New Roman"/>
-          <w:sz w:val="24"/>
-          <w:szCs w:val="24"/>
-        </w:rPr>
-        <w:t xml:space="preserve">In any case, the current state of </w:t>
-      </w:r>
-      <w:proofErr w:type="spellStart"/>
-      <w:r>
-        <w:rPr>
-          <w:rFonts w:ascii="Times New Roman" w:hAnsi="Times New Roman" w:cs="Times New Roman"/>
-          <w:sz w:val="24"/>
-          <w:szCs w:val="24"/>
-        </w:rPr>
-        <w:t>myCommand</w:t>
-      </w:r>
-      <w:proofErr w:type="spellEnd"/>
-      <w:r>
-        <w:rPr>
-          <w:rFonts w:ascii="Times New Roman" w:hAnsi="Times New Roman" w:cs="Times New Roman"/>
-          <w:sz w:val="24"/>
-          <w:szCs w:val="24"/>
-        </w:rPr>
-        <w:t xml:space="preserve"> is</w:t>
-      </w:r>
-      <w:r>
-        <w:rPr>
-          <w:rFonts w:ascii="Times New Roman" w:hAnsi="Times New Roman" w:cs="Times New Roman"/>
-          <w:sz w:val="24"/>
-          <w:szCs w:val="24"/>
-        </w:rPr>
-        <w:t xml:space="preserve"> written into address 0 on the </w:t>
-      </w:r>
-      <w:r>
-        <w:rPr>
-          <w:rFonts w:ascii="Times New Roman" w:hAnsi="Times New Roman" w:cs="Times New Roman"/>
-          <w:sz w:val="24"/>
-          <w:szCs w:val="24"/>
-        </w:rPr>
-        <w:t xml:space="preserve">SRAM using the </w:t>
-      </w:r>
-      <w:proofErr w:type="spellStart"/>
-      <w:proofErr w:type="gramStart"/>
-      <w:r>
-        <w:rPr>
-          <w:rFonts w:ascii="Times New Roman" w:hAnsi="Times New Roman" w:cs="Times New Roman"/>
-          <w:sz w:val="24"/>
-          <w:szCs w:val="24"/>
-        </w:rPr>
-        <w:t>writeData</w:t>
-      </w:r>
-      <w:proofErr w:type="spellEnd"/>
-      <w:r>
-        <w:rPr>
-          <w:rFonts w:ascii="Times New Roman" w:hAnsi="Times New Roman" w:cs="Times New Roman"/>
-          <w:sz w:val="24"/>
-          <w:szCs w:val="24"/>
-        </w:rPr>
-        <w:t>(</w:t>
-      </w:r>
-      <w:proofErr w:type="gramEnd"/>
-      <w:r>
-        <w:rPr>
-          <w:rFonts w:ascii="Times New Roman" w:hAnsi="Times New Roman" w:cs="Times New Roman"/>
-          <w:sz w:val="24"/>
-          <w:szCs w:val="24"/>
-        </w:rPr>
-        <w:t xml:space="preserve">) function.  If the user chose to set the speed, then the current value of the global data structure’s </w:t>
-      </w:r>
-      <w:proofErr w:type="spellStart"/>
-      <w:r>
-        <w:rPr>
-          <w:rFonts w:ascii="Times New Roman" w:hAnsi="Times New Roman" w:cs="Times New Roman"/>
-          <w:sz w:val="24"/>
-          <w:szCs w:val="24"/>
-        </w:rPr>
-        <w:t>setSpeed</w:t>
-      </w:r>
-      <w:proofErr w:type="spellEnd"/>
-      <w:r>
-        <w:rPr>
-          <w:rFonts w:ascii="Times New Roman" w:hAnsi="Times New Roman" w:cs="Times New Roman"/>
-          <w:sz w:val="24"/>
-          <w:szCs w:val="24"/>
-        </w:rPr>
-        <w:t xml:space="preserve"> variable is written into address 1 of the SRAM using the </w:t>
-      </w:r>
-      <w:proofErr w:type="spellStart"/>
-      <w:r>
-        <w:rPr>
-          <w:rFonts w:ascii="Times New Roman" w:hAnsi="Times New Roman" w:cs="Times New Roman"/>
-          <w:sz w:val="24"/>
-          <w:szCs w:val="24"/>
-        </w:rPr>
-        <w:t>writeData</w:t>
-      </w:r>
-      <w:proofErr w:type="spellEnd"/>
-      <w:r>
-        <w:rPr>
-          <w:rFonts w:ascii="Times New Roman" w:hAnsi="Times New Roman" w:cs="Times New Roman"/>
-          <w:sz w:val="24"/>
-          <w:szCs w:val="24"/>
-        </w:rPr>
-        <w:t xml:space="preserve">() function.  </w:t>
-      </w:r>
-      <w:r>
-        <w:rPr>
-          <w:rFonts w:ascii="Times New Roman" w:hAnsi="Times New Roman" w:cs="Times New Roman"/>
-          <w:sz w:val="24"/>
-          <w:szCs w:val="24"/>
-        </w:rPr>
-        <w:t xml:space="preserve">If the user decided to increment the current speed, then address 1 is read from the SRAM using </w:t>
-      </w:r>
-      <w:proofErr w:type="spellStart"/>
-      <w:proofErr w:type="gramStart"/>
-      <w:r>
-        <w:rPr>
-          <w:rFonts w:ascii="Times New Roman" w:hAnsi="Times New Roman" w:cs="Times New Roman"/>
-          <w:sz w:val="24"/>
-          <w:szCs w:val="24"/>
-        </w:rPr>
-        <w:t>readData</w:t>
-      </w:r>
-      <w:proofErr w:type="spellEnd"/>
-      <w:r>
-        <w:rPr>
-          <w:rFonts w:ascii="Times New Roman" w:hAnsi="Times New Roman" w:cs="Times New Roman"/>
-          <w:sz w:val="24"/>
-          <w:szCs w:val="24"/>
-        </w:rPr>
-        <w:t>(</w:t>
-      </w:r>
-      <w:proofErr w:type="gramEnd"/>
-      <w:r>
-        <w:rPr>
-          <w:rFonts w:ascii="Times New Roman" w:hAnsi="Times New Roman" w:cs="Times New Roman"/>
-          <w:sz w:val="24"/>
-          <w:szCs w:val="24"/>
-        </w:rPr>
-        <w:t xml:space="preserve">), and then the number 1 is added to it.  Because the numbers are stored from 0 to 200, adding 1 increases the current value by 0.5%.  The incremented number is stored back in the SRAM at address 1 using the </w:t>
-      </w:r>
-      <w:proofErr w:type="spellStart"/>
-      <w:proofErr w:type="gramStart"/>
-      <w:r>
-        <w:rPr>
-          <w:rFonts w:ascii="Times New Roman" w:hAnsi="Times New Roman" w:cs="Times New Roman"/>
-          <w:sz w:val="24"/>
-          <w:szCs w:val="24"/>
-        </w:rPr>
-        <w:t>writeData</w:t>
-      </w:r>
-      <w:proofErr w:type="spellEnd"/>
-      <w:r>
-        <w:rPr>
-          <w:rFonts w:ascii="Times New Roman" w:hAnsi="Times New Roman" w:cs="Times New Roman"/>
-          <w:sz w:val="24"/>
-          <w:szCs w:val="24"/>
-        </w:rPr>
-        <w:t>(</w:t>
-      </w:r>
-      <w:proofErr w:type="gramEnd"/>
-      <w:r>
-        <w:rPr>
-          <w:rFonts w:ascii="Times New Roman" w:hAnsi="Times New Roman" w:cs="Times New Roman"/>
-          <w:sz w:val="24"/>
-          <w:szCs w:val="24"/>
-        </w:rPr>
-        <w:t xml:space="preserve">) function.  The same thing is done for the decrement command, except 1 is subtracted from the current value instead.  </w:t>
-      </w:r>
-    </w:p>
-    <w:p>
-      <w:pPr>
-        <w:pStyle w:val="ListParagraph"/>
-        <w:ind w:left="1440"/>
-        <w:outlineLvl w:val="0"/>
-        <w:rPr>
-          <w:rFonts w:ascii="Times New Roman" w:hAnsi="Times New Roman" w:cs="Times New Roman"/>
-          <w:sz w:val="24"/>
-          <w:szCs w:val="24"/>
-        </w:rPr>
-      </w:pPr>
-    </w:p>
-    <w:p>
-      <w:pPr>
-        <w:pStyle w:val="ListParagraph"/>
-        <w:ind w:left="1440"/>
-        <w:outlineLvl w:val="0"/>
-        <w:rPr>
-          <w:rFonts w:ascii="Times New Roman" w:hAnsi="Times New Roman" w:cs="Times New Roman"/>
-          <w:sz w:val="24"/>
-          <w:szCs w:val="24"/>
-        </w:rPr>
-      </w:pPr>
-      <w:r>
-        <w:rPr>
-          <w:rFonts w:ascii="Times New Roman" w:hAnsi="Times New Roman" w:cs="Times New Roman"/>
-          <w:sz w:val="24"/>
-          <w:szCs w:val="24"/>
-        </w:rPr>
-        <w:t>In the case that the user wants to increment or decrement the current value, the result of adding or subtracting is checked against the bounds of 0-101% before writing back to the SRAM.  If the value is out of range, then the current value will be rewritten into address 1 of the SRAM.</w:t>
-      </w:r>
-    </w:p>
-    <w:p>
-      <w:pPr>
-        <w:pStyle w:val="ListParagraph"/>
-        <w:ind w:left="1440"/>
-        <w:outlineLvl w:val="0"/>
-        <w:rPr>
-          <w:rFonts w:ascii="Times New Roman" w:hAnsi="Times New Roman" w:cs="Times New Roman"/>
-          <w:sz w:val="24"/>
-          <w:szCs w:val="24"/>
-        </w:rPr>
-      </w:pPr>
-    </w:p>
-    <w:p>
-      <w:pPr>
-        <w:pStyle w:val="ListParagraph"/>
-        <w:ind w:left="1440"/>
-        <w:outlineLvl w:val="0"/>
-        <w:rPr>
-          <w:rFonts w:ascii="Times New Roman" w:hAnsi="Times New Roman" w:cs="Times New Roman"/>
-          <w:sz w:val="24"/>
-          <w:szCs w:val="24"/>
-        </w:rPr>
-      </w:pPr>
-      <w:r>
-        <w:rPr>
-          <w:rFonts w:ascii="Times New Roman" w:hAnsi="Times New Roman" w:cs="Times New Roman"/>
-          <w:sz w:val="24"/>
-          <w:szCs w:val="24"/>
-        </w:rPr>
-        <w:t>If the user entered a bad command for input, then a short message is printed to the terminal and the Display Front panel task is set to be run.</w:t>
-      </w:r>
-    </w:p>
-    <w:p>
-      <w:pPr>
-        <w:pStyle w:val="ListParagraph"/>
-        <w:ind w:left="1440"/>
-        <w:outlineLvl w:val="0"/>
-        <w:rPr>
-          <w:rFonts w:ascii="Times New Roman" w:hAnsi="Times New Roman" w:cs="Times New Roman"/>
-          <w:sz w:val="24"/>
-          <w:szCs w:val="24"/>
-        </w:rPr>
-      </w:pPr>
-    </w:p>
-    <w:p>
-      <w:pPr>
-        <w:pStyle w:val="ListParagraph"/>
-        <w:ind w:left="1440"/>
-        <w:outlineLvl w:val="0"/>
-        <w:rPr>
-          <w:rFonts w:ascii="Times New Roman" w:hAnsi="Times New Roman" w:cs="Times New Roman"/>
-          <w:sz w:val="24"/>
-          <w:szCs w:val="24"/>
-        </w:rPr>
-      </w:pPr>
-      <w:r>
-        <w:rPr>
-          <w:rFonts w:ascii="Times New Roman" w:hAnsi="Times New Roman" w:cs="Times New Roman"/>
-          <w:sz w:val="24"/>
-          <w:szCs w:val="24"/>
-        </w:rPr>
-        <w:lastRenderedPageBreak/>
-        <w:t>If there are no errors, the I2C flag in the global data structure is set to true.</w:t>
-      </w:r>
-    </w:p>
-    <w:p>
-      <w:pPr>
-        <w:pStyle w:val="ListParagraph"/>
-        <w:ind w:left="1440"/>
-        <w:outlineLvl w:val="0"/>
-        <w:rPr>
-          <w:rFonts w:ascii="Times New Roman" w:hAnsi="Times New Roman" w:cs="Times New Roman"/>
-          <w:sz w:val="24"/>
-          <w:szCs w:val="24"/>
-        </w:rPr>
-      </w:pPr>
-    </w:p>
-    <w:p>
-      <w:pPr>
-        <w:pStyle w:val="ListParagraph"/>
-        <w:ind w:left="1440"/>
-        <w:outlineLvl w:val="0"/>
-        <w:rPr>
-          <w:rFonts w:ascii="Times New Roman" w:hAnsi="Times New Roman" w:cs="Times New Roman"/>
-          <w:sz w:val="24"/>
-          <w:szCs w:val="24"/>
-        </w:rPr>
-      </w:pPr>
-      <w:r>
-        <w:rPr>
-          <w:rFonts w:ascii="Times New Roman" w:hAnsi="Times New Roman" w:cs="Times New Roman"/>
-          <w:sz w:val="24"/>
-          <w:szCs w:val="24"/>
-        </w:rPr>
-        <w:t xml:space="preserve">The </w:t>
-      </w:r>
-      <w:proofErr w:type="spellStart"/>
-      <w:proofErr w:type="gramStart"/>
-      <w:r>
-        <w:rPr>
-          <w:rFonts w:ascii="Times New Roman" w:hAnsi="Times New Roman" w:cs="Times New Roman"/>
-          <w:sz w:val="24"/>
-          <w:szCs w:val="24"/>
-        </w:rPr>
-        <w:t>writeData</w:t>
-      </w:r>
-      <w:proofErr w:type="spellEnd"/>
-      <w:r>
-        <w:rPr>
-          <w:rFonts w:ascii="Times New Roman" w:hAnsi="Times New Roman" w:cs="Times New Roman"/>
-          <w:sz w:val="24"/>
-          <w:szCs w:val="24"/>
-        </w:rPr>
-        <w:t>(</w:t>
-      </w:r>
-      <w:proofErr w:type="gramEnd"/>
-      <w:r>
-        <w:rPr>
-          <w:rFonts w:ascii="Times New Roman" w:hAnsi="Times New Roman" w:cs="Times New Roman"/>
-          <w:sz w:val="24"/>
-          <w:szCs w:val="24"/>
-        </w:rPr>
-        <w:t xml:space="preserve">) and </w:t>
-      </w:r>
-      <w:proofErr w:type="spellStart"/>
-      <w:r>
-        <w:rPr>
-          <w:rFonts w:ascii="Times New Roman" w:hAnsi="Times New Roman" w:cs="Times New Roman"/>
-          <w:sz w:val="24"/>
-          <w:szCs w:val="24"/>
-        </w:rPr>
-        <w:t>readData</w:t>
-      </w:r>
-      <w:proofErr w:type="spellEnd"/>
-      <w:r>
-        <w:rPr>
-          <w:rFonts w:ascii="Times New Roman" w:hAnsi="Times New Roman" w:cs="Times New Roman"/>
-          <w:sz w:val="24"/>
-          <w:szCs w:val="24"/>
-        </w:rPr>
-        <w:t>() functions set various pins on the PIC to high and low in a sequence that allows re</w:t>
-      </w:r>
-      <w:r>
-        <w:rPr>
-          <w:rFonts w:ascii="Times New Roman" w:hAnsi="Times New Roman" w:cs="Times New Roman"/>
-          <w:sz w:val="24"/>
-          <w:szCs w:val="24"/>
-        </w:rPr>
-        <w:t>ading and writing to the SRAM.  Pins A0-A5, and C0-C1 are used to send out data and address information, and pins B3-B5 send out control information.  The actual hardware pin numbers for these are in the hardware implementation section.</w:t>
-      </w:r>
-      <w:r>
-        <w:rPr>
-          <w:rFonts w:ascii="Times New Roman" w:hAnsi="Times New Roman" w:cs="Times New Roman"/>
-          <w:sz w:val="24"/>
-          <w:szCs w:val="24"/>
-        </w:rPr>
-        <w:t xml:space="preserve"> B3 is the clock for the GAL chip programmed with a 10-bit register, B4 is the write enable signal for the SRAM, and B5 is the output enable signal for the SRAM.</w:t>
-      </w:r>
-    </w:p>
-    <w:p>
-      <w:pPr>
-        <w:pStyle w:val="ListParagraph"/>
-        <w:ind w:left="1440"/>
-        <w:outlineLvl w:val="0"/>
-        <w:rPr>
-          <w:rFonts w:ascii="Times New Roman" w:hAnsi="Times New Roman" w:cs="Times New Roman"/>
-          <w:sz w:val="24"/>
-          <w:szCs w:val="24"/>
-        </w:rPr>
-      </w:pPr>
-    </w:p>
-    <w:p>
-      <w:pPr>
-        <w:pStyle w:val="ListParagraph"/>
-        <w:ind w:left="1440"/>
-        <w:outlineLvl w:val="0"/>
-        <w:rPr>
-          <w:rFonts w:ascii="Times New Roman" w:hAnsi="Times New Roman" w:cs="Times New Roman"/>
-          <w:sz w:val="24"/>
-          <w:szCs w:val="24"/>
-        </w:rPr>
-      </w:pPr>
-      <w:r>
-        <w:rPr>
-          <w:rFonts w:ascii="Times New Roman" w:hAnsi="Times New Roman" w:cs="Times New Roman"/>
-          <w:sz w:val="24"/>
-          <w:szCs w:val="24"/>
-        </w:rPr>
-        <w:t xml:space="preserve">The </w:t>
-      </w:r>
-      <w:proofErr w:type="spellStart"/>
-      <w:proofErr w:type="gramStart"/>
-      <w:r>
-        <w:rPr>
-          <w:rFonts w:ascii="Times New Roman" w:hAnsi="Times New Roman" w:cs="Times New Roman"/>
-          <w:sz w:val="24"/>
-          <w:szCs w:val="24"/>
-        </w:rPr>
-        <w:t>writeData</w:t>
-      </w:r>
-      <w:proofErr w:type="spellEnd"/>
-      <w:r>
-        <w:rPr>
-          <w:rFonts w:ascii="Times New Roman" w:hAnsi="Times New Roman" w:cs="Times New Roman"/>
-          <w:sz w:val="24"/>
-          <w:szCs w:val="24"/>
-        </w:rPr>
-        <w:t>(</w:t>
-      </w:r>
-      <w:proofErr w:type="gramEnd"/>
-      <w:r>
-        <w:rPr>
-          <w:rFonts w:ascii="Times New Roman" w:hAnsi="Times New Roman" w:cs="Times New Roman"/>
-          <w:sz w:val="24"/>
-          <w:szCs w:val="24"/>
-        </w:rPr>
-        <w:t xml:space="preserve">) function takes an integer address as an input, along with an integer for data to write.  To write data, first the address is set on pins A0-A5, and C0-C1.  This is done by shifting the given integer for the address </w:t>
-      </w:r>
-      <w:r>
-        <w:rPr>
-          <w:rFonts w:ascii="Times New Roman" w:hAnsi="Times New Roman" w:cs="Times New Roman"/>
-          <w:sz w:val="24"/>
-          <w:szCs w:val="24"/>
-        </w:rPr>
-        <w:t xml:space="preserve">to the right </w:t>
-      </w:r>
-      <w:r>
-        <w:rPr>
-          <w:rFonts w:ascii="Times New Roman" w:hAnsi="Times New Roman" w:cs="Times New Roman"/>
-          <w:sz w:val="24"/>
-          <w:szCs w:val="24"/>
-        </w:rPr>
-        <w:t>0 to 7 times, and using a bitwise and operation with the number 1.  The result of this logic operation is stored on the output pins with pin A0 as the LSB and C1 as the MSB</w:t>
-      </w:r>
-      <w:r>
-        <w:rPr>
-          <w:rFonts w:ascii="Times New Roman" w:hAnsi="Times New Roman" w:cs="Times New Roman"/>
-          <w:sz w:val="24"/>
-          <w:szCs w:val="24"/>
-        </w:rPr>
-        <w:t>, where C1 is has the address shifted 7 times.  That value is stored in the GAL register by setting RB3 to 0 and then back to 1.  The same process for setting the address on the output pins is used to set the data.  After that, the write enable pin on RB4 is set to 0 and then 1.  After this, data has been successfully written to the given address on the SRAM.</w:t>
-      </w:r>
-    </w:p>
-    <w:p>
-      <w:pPr>
-        <w:pStyle w:val="ListParagraph"/>
-        <w:ind w:left="1440"/>
-        <w:outlineLvl w:val="0"/>
-        <w:rPr>
-          <w:rFonts w:ascii="Times New Roman" w:hAnsi="Times New Roman" w:cs="Times New Roman"/>
-          <w:sz w:val="24"/>
-          <w:szCs w:val="24"/>
-        </w:rPr>
-      </w:pPr>
-    </w:p>
-    <w:p>
-      <w:pPr>
-        <w:pStyle w:val="ListParagraph"/>
-        <w:ind w:left="1440"/>
-        <w:outlineLvl w:val="0"/>
-        <w:rPr>
-          <w:rFonts w:ascii="Times New Roman" w:hAnsi="Times New Roman" w:cs="Times New Roman"/>
-          <w:sz w:val="24"/>
-          <w:szCs w:val="24"/>
-        </w:rPr>
-      </w:pPr>
-      <w:r>
-        <w:rPr>
-          <w:rFonts w:ascii="Times New Roman" w:hAnsi="Times New Roman" w:cs="Times New Roman"/>
-          <w:sz w:val="24"/>
-          <w:szCs w:val="24"/>
-        </w:rPr>
-        <w:t xml:space="preserve">The </w:t>
-      </w:r>
-      <w:proofErr w:type="spellStart"/>
-      <w:proofErr w:type="gramStart"/>
-      <w:r>
-        <w:rPr>
-          <w:rFonts w:ascii="Times New Roman" w:hAnsi="Times New Roman" w:cs="Times New Roman"/>
-          <w:sz w:val="24"/>
-          <w:szCs w:val="24"/>
-        </w:rPr>
-        <w:t>readData</w:t>
-      </w:r>
-      <w:proofErr w:type="spellEnd"/>
-      <w:r>
-        <w:rPr>
-          <w:rFonts w:ascii="Times New Roman" w:hAnsi="Times New Roman" w:cs="Times New Roman"/>
-          <w:sz w:val="24"/>
-          <w:szCs w:val="24"/>
-        </w:rPr>
-        <w:t>(</w:t>
-      </w:r>
-      <w:proofErr w:type="gramEnd"/>
-      <w:r>
-        <w:rPr>
-          <w:rFonts w:ascii="Times New Roman" w:hAnsi="Times New Roman" w:cs="Times New Roman"/>
-          <w:sz w:val="24"/>
-          <w:szCs w:val="24"/>
-        </w:rPr>
-        <w:t xml:space="preserve">) function accepts only an address as input that designates where in the SRAM data is being read from.  The address is set on the output pins in the same method that is described for </w:t>
-      </w:r>
-      <w:proofErr w:type="spellStart"/>
-      <w:proofErr w:type="gramStart"/>
-      <w:r>
-        <w:rPr>
-          <w:rFonts w:ascii="Times New Roman" w:hAnsi="Times New Roman" w:cs="Times New Roman"/>
-          <w:sz w:val="24"/>
-          <w:szCs w:val="24"/>
-        </w:rPr>
-        <w:t>writeData</w:t>
-      </w:r>
-      <w:proofErr w:type="spellEnd"/>
-      <w:r>
-        <w:rPr>
-          <w:rFonts w:ascii="Times New Roman" w:hAnsi="Times New Roman" w:cs="Times New Roman"/>
-          <w:sz w:val="24"/>
-          <w:szCs w:val="24"/>
-        </w:rPr>
-        <w:t>(</w:t>
-      </w:r>
-      <w:proofErr w:type="gramEnd"/>
-      <w:r>
-        <w:rPr>
-          <w:rFonts w:ascii="Times New Roman" w:hAnsi="Times New Roman" w:cs="Times New Roman"/>
-          <w:sz w:val="24"/>
-          <w:szCs w:val="24"/>
-        </w:rPr>
-        <w:t xml:space="preserve">).  The </w:t>
-      </w:r>
-      <w:proofErr w:type="spellStart"/>
-      <w:r>
-        <w:rPr>
-          <w:rFonts w:ascii="Times New Roman" w:hAnsi="Times New Roman" w:cs="Times New Roman"/>
-          <w:sz w:val="24"/>
-          <w:szCs w:val="24"/>
-        </w:rPr>
-        <w:t>tristate</w:t>
-      </w:r>
-      <w:proofErr w:type="spellEnd"/>
-      <w:r>
-        <w:rPr>
-          <w:rFonts w:ascii="Times New Roman" w:hAnsi="Times New Roman" w:cs="Times New Roman"/>
-          <w:sz w:val="24"/>
-          <w:szCs w:val="24"/>
-        </w:rPr>
-        <w:t xml:space="preserve"> drivers are set up for input after the address is stored in the GAL register by using the </w:t>
-      </w:r>
-      <w:proofErr w:type="spellStart"/>
-      <w:proofErr w:type="gramStart"/>
-      <w:r>
-        <w:rPr>
-          <w:rFonts w:ascii="Times New Roman" w:hAnsi="Times New Roman" w:cs="Times New Roman"/>
-          <w:sz w:val="24"/>
-          <w:szCs w:val="24"/>
-        </w:rPr>
-        <w:t>setUpIn</w:t>
-      </w:r>
-      <w:proofErr w:type="spellEnd"/>
-      <w:r>
-        <w:rPr>
-          <w:rFonts w:ascii="Times New Roman" w:hAnsi="Times New Roman" w:cs="Times New Roman"/>
-          <w:sz w:val="24"/>
-          <w:szCs w:val="24"/>
-        </w:rPr>
-        <w:t>(</w:t>
-      </w:r>
-      <w:proofErr w:type="gramEnd"/>
-      <w:r>
-        <w:rPr>
-          <w:rFonts w:ascii="Times New Roman" w:hAnsi="Times New Roman" w:cs="Times New Roman"/>
-          <w:sz w:val="24"/>
-          <w:szCs w:val="24"/>
-        </w:rPr>
-        <w:t xml:space="preserve">) function described in the Setup section.  Next, pin RB5 is set to 0 to allow output from the SRAM.  After a 10 clock cycle delay, the first 6 bits of port A (A0-A5) are combined with the first 2 bits of port C (C0-C1) using a bitwise or operation.  The result is returned after disabling output from the SRAM. </w:t>
-      </w:r>
-    </w:p>
-    <w:p>
-      <w:pPr>
-        <w:pStyle w:val="ListParagraph"/>
-        <w:ind w:left="1440"/>
-        <w:outlineLvl w:val="0"/>
-        <w:rPr>
-          <w:rFonts w:ascii="Times New Roman" w:hAnsi="Times New Roman" w:cs="Times New Roman"/>
-          <w:sz w:val="24"/>
-          <w:szCs w:val="24"/>
-        </w:rPr>
-      </w:pPr>
-    </w:p>
-    <w:p>
-      <w:pPr>
-        <w:spacing w:after="0" w:line="240" w:lineRule="auto"/>
-        <w:ind w:left="1440"/>
-        <w:outlineLvl w:val="0"/>
-        <w:rPr>
-          <w:rFonts w:ascii="Times New Roman" w:hAnsi="Times New Roman" w:cs="Times New Roman"/>
-          <w:b/>
-          <w:sz w:val="24"/>
-          <w:szCs w:val="24"/>
-        </w:rPr>
-      </w:pPr>
-      <w:r>
-        <w:rPr>
-          <w:rFonts w:ascii="Times New Roman" w:hAnsi="Times New Roman" w:cs="Times New Roman"/>
-          <w:b/>
-          <w:sz w:val="24"/>
-          <w:szCs w:val="24"/>
-        </w:rPr>
-        <w:t>I</w:t>
-      </w:r>
-      <w:r>
-        <w:rPr>
-          <w:rFonts w:ascii="Times New Roman" w:hAnsi="Times New Roman" w:cs="Times New Roman"/>
-          <w:b/>
-          <w:sz w:val="24"/>
-          <w:szCs w:val="24"/>
-          <w:vertAlign w:val="superscript"/>
-        </w:rPr>
-        <w:t>2</w:t>
-      </w:r>
-      <w:r>
-        <w:rPr>
-          <w:rFonts w:ascii="Times New Roman" w:hAnsi="Times New Roman" w:cs="Times New Roman"/>
-          <w:b/>
-          <w:sz w:val="24"/>
-          <w:szCs w:val="24"/>
-        </w:rPr>
-        <w:t>C Communication</w:t>
-      </w:r>
-    </w:p>
-    <w:p>
-      <w:pPr>
-        <w:spacing w:after="0" w:line="240" w:lineRule="auto"/>
-        <w:ind w:left="1440"/>
-        <w:outlineLvl w:val="0"/>
-        <w:rPr>
-          <w:rFonts w:ascii="Times New Roman" w:hAnsi="Times New Roman" w:cs="Times New Roman"/>
-          <w:b/>
-          <w:sz w:val="24"/>
-          <w:szCs w:val="24"/>
-        </w:rPr>
-      </w:pPr>
-    </w:p>
-    <w:p>
-      <w:pPr>
-        <w:spacing w:line="240" w:lineRule="auto"/>
-        <w:ind w:left="1440"/>
-        <w:outlineLvl w:val="0"/>
-        <w:rPr>
-          <w:rFonts w:ascii="Times New Roman" w:hAnsi="Times New Roman" w:cs="Times New Roman"/>
-          <w:sz w:val="24"/>
-          <w:szCs w:val="24"/>
-        </w:rPr>
-      </w:pPr>
-      <w:r>
-        <w:rPr>
-          <w:rFonts w:ascii="Times New Roman" w:hAnsi="Times New Roman" w:cs="Times New Roman"/>
-          <w:sz w:val="24"/>
-          <w:szCs w:val="24"/>
-        </w:rPr>
-        <w:t>The hardware configuration created two separate I2C communication channels, greatly simplifying the software implementation. Just like the hardware setup, the software was divided into an outgoing and incoming channel.</w:t>
-      </w:r>
-    </w:p>
-    <w:p>
-      <w:pPr>
-        <w:spacing w:line="240" w:lineRule="auto"/>
-        <w:ind w:left="1440"/>
-        <w:outlineLvl w:val="0"/>
-        <w:rPr>
-          <w:rFonts w:ascii="Times New Roman" w:hAnsi="Times New Roman" w:cs="Times New Roman"/>
-          <w:i/>
-          <w:sz w:val="24"/>
-          <w:szCs w:val="24"/>
-        </w:rPr>
-      </w:pPr>
-      <w:r>
-        <w:rPr>
-          <w:rFonts w:ascii="Times New Roman" w:hAnsi="Times New Roman" w:cs="Times New Roman"/>
-          <w:i/>
-          <w:sz w:val="24"/>
-          <w:szCs w:val="24"/>
-        </w:rPr>
-        <w:t>Outgoing –Control Channel</w:t>
-      </w:r>
-    </w:p>
-    <w:p>
-      <w:pPr>
-        <w:spacing w:after="0" w:line="240" w:lineRule="auto"/>
-        <w:ind w:left="1440"/>
-        <w:outlineLvl w:val="0"/>
-        <w:rPr>
-          <w:rFonts w:ascii="Times New Roman" w:hAnsi="Times New Roman" w:cs="Times New Roman"/>
-          <w:sz w:val="24"/>
-          <w:szCs w:val="24"/>
-        </w:rPr>
-      </w:pPr>
-      <w:r>
-        <w:rPr>
-          <w:rFonts w:ascii="Times New Roman" w:hAnsi="Times New Roman" w:cs="Times New Roman"/>
-          <w:sz w:val="24"/>
-          <w:szCs w:val="24"/>
-        </w:rPr>
-        <w:t xml:space="preserve">The outgoing channel sent the speed defined by the user as an 8-bit word. The first Master Synchronous Serial Port (MSSP1) is configured as a master with a baud rate of </w:t>
-      </w:r>
-      <w:proofErr w:type="gramStart"/>
-      <w:r>
-        <w:rPr>
-          <w:rFonts w:ascii="Times New Roman" w:hAnsi="Times New Roman" w:cs="Times New Roman"/>
-          <w:sz w:val="24"/>
-          <w:szCs w:val="24"/>
-        </w:rPr>
-        <w:t>400kHz</w:t>
-      </w:r>
-      <w:proofErr w:type="gramEnd"/>
-      <w:r>
-        <w:rPr>
-          <w:rFonts w:ascii="Times New Roman" w:hAnsi="Times New Roman" w:cs="Times New Roman"/>
-          <w:sz w:val="24"/>
-          <w:szCs w:val="24"/>
-        </w:rPr>
-        <w:t xml:space="preserve"> and no slewing. All control of the MSSP1 is done using a simple polling scheme with no interrupts. After waiting for an idle connection, the local node begins communication according to the I2C protocol. The slave </w:t>
-      </w:r>
-      <w:r>
-        <w:rPr>
-          <w:rFonts w:ascii="Times New Roman" w:hAnsi="Times New Roman" w:cs="Times New Roman"/>
-          <w:sz w:val="24"/>
-          <w:szCs w:val="24"/>
-        </w:rPr>
-        <w:lastRenderedPageBreak/>
-        <w:t>address (set to 0x00 for convenience) and a write instruction are sent followed by the speed.  The local node then closes the connection with a STOP signal.</w:t>
-      </w:r>
-    </w:p>
-    <w:p>
-      <w:pPr>
-        <w:spacing w:after="0" w:line="240" w:lineRule="auto"/>
-        <w:ind w:left="1440"/>
-        <w:outlineLvl w:val="0"/>
-        <w:rPr>
-          <w:rFonts w:ascii="Times New Roman" w:hAnsi="Times New Roman" w:cs="Times New Roman"/>
-          <w:sz w:val="24"/>
-          <w:szCs w:val="24"/>
-        </w:rPr>
-      </w:pPr>
-    </w:p>
-    <w:p>
-      <w:pPr>
-        <w:spacing w:after="0" w:line="240" w:lineRule="auto"/>
-        <w:ind w:left="1440"/>
-        <w:outlineLvl w:val="0"/>
-        <w:rPr>
-          <w:rFonts w:ascii="Times New Roman" w:hAnsi="Times New Roman" w:cs="Times New Roman"/>
-          <w:i/>
-          <w:sz w:val="24"/>
-          <w:szCs w:val="24"/>
-        </w:rPr>
-      </w:pPr>
-      <w:r>
-        <w:rPr>
-          <w:rFonts w:ascii="Times New Roman" w:hAnsi="Times New Roman" w:cs="Times New Roman"/>
-          <w:i/>
-          <w:sz w:val="24"/>
-          <w:szCs w:val="24"/>
-        </w:rPr>
-        <w:t>Incoming – Monitor Channel</w:t>
-      </w:r>
-    </w:p>
-    <w:p>
-      <w:pPr>
-        <w:spacing w:after="0" w:line="240" w:lineRule="auto"/>
-        <w:ind w:left="1440"/>
-        <w:outlineLvl w:val="0"/>
-        <w:rPr>
-          <w:rFonts w:ascii="Times New Roman" w:hAnsi="Times New Roman" w:cs="Times New Roman"/>
-          <w:sz w:val="24"/>
-          <w:szCs w:val="24"/>
-        </w:rPr>
-      </w:pPr>
-    </w:p>
-    <w:p>
-      <w:pPr>
-        <w:spacing w:after="0" w:line="240" w:lineRule="auto"/>
-        <w:ind w:left="1440"/>
-        <w:outlineLvl w:val="0"/>
-        <w:rPr>
-          <w:rFonts w:ascii="Times New Roman" w:hAnsi="Times New Roman" w:cs="Times New Roman"/>
-          <w:sz w:val="24"/>
-          <w:szCs w:val="24"/>
-        </w:rPr>
-      </w:pPr>
-      <w:r>
-        <w:rPr>
-          <w:rFonts w:ascii="Times New Roman" w:hAnsi="Times New Roman" w:cs="Times New Roman"/>
-          <w:sz w:val="24"/>
-          <w:szCs w:val="24"/>
-        </w:rPr>
-        <w:t xml:space="preserve">The incoming channel utilizes an interrupt-based scheme because the arrival of incoming data is arbitrary. Incoming data is received through Master Synchronous Serial Port 2 (MSSP2), which is configured as a slave device. When an address is sent on the monitor channel, the MSSP2 module compares it to the slave address (0x00 chosen again for convenience). If the address matches, an interrupt flag is asserted and the interrupt handler runs. The interrupt handler takes one of three actions depending on the state of the communication. If the data is an address, the interrupt handler clears the address from the MSSP2 data buffer, </w:t>
-      </w:r>
-      <w:proofErr w:type="spellStart"/>
-      <w:r>
-        <w:rPr>
-          <w:rFonts w:ascii="Times New Roman" w:hAnsi="Times New Roman" w:cs="Times New Roman"/>
-          <w:sz w:val="24"/>
-          <w:szCs w:val="24"/>
-        </w:rPr>
-        <w:t>deasserts</w:t>
-      </w:r>
-      <w:proofErr w:type="spellEnd"/>
-      <w:r>
-        <w:rPr>
-          <w:rFonts w:ascii="Times New Roman" w:hAnsi="Times New Roman" w:cs="Times New Roman"/>
-          <w:sz w:val="24"/>
-          <w:szCs w:val="24"/>
-        </w:rPr>
-        <w:t xml:space="preserve"> the interrupt flag and exits. If the data is actual information, the interrupt handler checks which bye of the sequence it is expecting. If it is the first byte, the MSSP2 data buffer contents correspond to the motor speed; otherwise the ISR assumes the data is an error state. For each option, the data is saved to the appropriate global variable, the byte counter adjusted appropriately, the interrupt flag is disabled, and the display flag is set.</w:t>
-      </w:r>
-    </w:p>
-    <w:p>
-      <w:pPr>
-        <w:spacing w:line="240" w:lineRule="auto"/>
+          <w:sz w:val="24"/>
+          <w:szCs w:val="24"/>
+        </w:rPr>
+      </w:pPr>
+    </w:p>
+    <w:p>
+      <w:pPr>
+        <w:pStyle w:val="ListParagraph"/>
+        <w:ind w:left="1440"/>
         <w:outlineLvl w:val="0"/>
         <w:rPr>
           <w:rFonts w:ascii="Times New Roman" w:hAnsi="Times New Roman" w:cs="Times New Roman"/>
@@ -9759,170 +6547,6 @@
     </w:p>
     <w:p>
       <w:pPr>
-        <w:spacing w:line="240" w:lineRule="auto"/>
-        <w:ind w:left="1440"/>
-        <w:outlineLvl w:val="0"/>
-        <w:rPr>
-          <w:rFonts w:ascii="Times New Roman" w:hAnsi="Times New Roman" w:cs="Times New Roman"/>
-          <w:sz w:val="24"/>
-          <w:szCs w:val="24"/>
-        </w:rPr>
-      </w:pPr>
-      <w:r>
-        <w:rPr>
-          <w:rFonts w:ascii="Times New Roman" w:hAnsi="Times New Roman" w:cs="Times New Roman"/>
-          <w:sz w:val="24"/>
-          <w:szCs w:val="24"/>
-        </w:rPr>
-        <w:t>Much of the remote node I2C software operates using the same code as the local node. For a general description of operation refer to the local node section. Specifics for the remote node are provided below.</w:t>
-      </w:r>
-    </w:p>
-    <w:p>
-      <w:pPr>
-        <w:spacing w:line="240" w:lineRule="auto"/>
-        <w:ind w:left="1440"/>
-        <w:outlineLvl w:val="0"/>
-        <w:rPr>
-          <w:rFonts w:ascii="Times New Roman" w:hAnsi="Times New Roman" w:cs="Times New Roman"/>
-          <w:i/>
-          <w:sz w:val="24"/>
-          <w:szCs w:val="24"/>
-        </w:rPr>
-      </w:pPr>
-      <w:r>
-        <w:rPr>
-          <w:rFonts w:ascii="Times New Roman" w:hAnsi="Times New Roman" w:cs="Times New Roman"/>
-          <w:i/>
-          <w:sz w:val="24"/>
-          <w:szCs w:val="24"/>
-        </w:rPr>
-        <w:t>Outgoing –</w:t>
-      </w:r>
-      <w:r>
-        <w:rPr>
-          <w:rFonts w:ascii="Times New Roman" w:hAnsi="Times New Roman" w:cs="Times New Roman"/>
-          <w:i/>
-          <w:sz w:val="24"/>
-          <w:szCs w:val="24"/>
-        </w:rPr>
-        <w:t>Monitor</w:t>
-      </w:r>
-      <w:r>
-        <w:rPr>
-          <w:rFonts w:ascii="Times New Roman" w:hAnsi="Times New Roman" w:cs="Times New Roman"/>
-          <w:i/>
-          <w:sz w:val="24"/>
-          <w:szCs w:val="24"/>
-        </w:rPr>
-        <w:t xml:space="preserve"> Channel</w:t>
-      </w:r>
-    </w:p>
-    <w:p>
-      <w:pPr>
-        <w:spacing w:after="0" w:line="240" w:lineRule="auto"/>
-        <w:ind w:left="1440"/>
-        <w:outlineLvl w:val="0"/>
-        <w:rPr>
-          <w:rFonts w:ascii="Times New Roman" w:hAnsi="Times New Roman" w:cs="Times New Roman"/>
-          <w:sz w:val="24"/>
-          <w:szCs w:val="24"/>
-        </w:rPr>
-      </w:pPr>
-      <w:r>
-        <w:rPr>
-          <w:rFonts w:ascii="Times New Roman" w:hAnsi="Times New Roman" w:cs="Times New Roman"/>
-          <w:sz w:val="24"/>
-          <w:szCs w:val="24"/>
-        </w:rPr>
-        <w:t xml:space="preserve">The outgoing channel sent two bytes of data to the local node. The first byte encodes the actual motor speed following the coding convention used throughout the system. The second byte contains the error state encoded as an integer. The MSSP1 module is configured just like the local node using the same polling scheme. </w:t>
-      </w:r>
-    </w:p>
-    <w:p>
-      <w:pPr>
-        <w:spacing w:after="0" w:line="240" w:lineRule="auto"/>
-        <w:ind w:left="1440"/>
-        <w:outlineLvl w:val="0"/>
-        <w:rPr>
-          <w:rFonts w:ascii="Times New Roman" w:hAnsi="Times New Roman" w:cs="Times New Roman"/>
-          <w:sz w:val="24"/>
-          <w:szCs w:val="24"/>
-        </w:rPr>
-      </w:pPr>
-    </w:p>
-    <w:p>
-      <w:pPr>
-        <w:spacing w:after="0" w:line="240" w:lineRule="auto"/>
-        <w:ind w:left="1440"/>
-        <w:outlineLvl w:val="0"/>
-        <w:rPr>
-          <w:rFonts w:ascii="Times New Roman" w:hAnsi="Times New Roman" w:cs="Times New Roman"/>
-          <w:i/>
-          <w:sz w:val="24"/>
-          <w:szCs w:val="24"/>
-        </w:rPr>
-      </w:pPr>
-      <w:r>
-        <w:rPr>
-          <w:rFonts w:ascii="Times New Roman" w:hAnsi="Times New Roman" w:cs="Times New Roman"/>
-          <w:i/>
-          <w:sz w:val="24"/>
-          <w:szCs w:val="24"/>
-        </w:rPr>
-        <w:t xml:space="preserve">Incoming – </w:t>
-      </w:r>
-      <w:r>
-        <w:rPr>
-          <w:rFonts w:ascii="Times New Roman" w:hAnsi="Times New Roman" w:cs="Times New Roman"/>
-          <w:i/>
-          <w:sz w:val="24"/>
-          <w:szCs w:val="24"/>
-        </w:rPr>
-        <w:t>Control</w:t>
-      </w:r>
-      <w:r>
-        <w:rPr>
-          <w:rFonts w:ascii="Times New Roman" w:hAnsi="Times New Roman" w:cs="Times New Roman"/>
-          <w:i/>
-          <w:sz w:val="24"/>
-          <w:szCs w:val="24"/>
-        </w:rPr>
-        <w:t xml:space="preserve"> Channel</w:t>
-      </w:r>
-    </w:p>
-    <w:p>
-      <w:pPr>
-        <w:spacing w:after="0" w:line="240" w:lineRule="auto"/>
-        <w:ind w:left="1440"/>
-        <w:outlineLvl w:val="0"/>
-        <w:rPr>
-          <w:rFonts w:ascii="Times New Roman" w:hAnsi="Times New Roman" w:cs="Times New Roman"/>
-          <w:sz w:val="24"/>
-          <w:szCs w:val="24"/>
-        </w:rPr>
-      </w:pPr>
-    </w:p>
-    <w:p>
-      <w:pPr>
-        <w:spacing w:after="0" w:line="240" w:lineRule="auto"/>
-        <w:ind w:left="1440"/>
-        <w:outlineLvl w:val="0"/>
-        <w:rPr>
-          <w:rFonts w:ascii="Times New Roman" w:hAnsi="Times New Roman" w:cs="Times New Roman"/>
-          <w:sz w:val="24"/>
-          <w:szCs w:val="24"/>
-        </w:rPr>
-      </w:pPr>
-      <w:r>
-        <w:rPr>
-          <w:rFonts w:ascii="Times New Roman" w:hAnsi="Times New Roman" w:cs="Times New Roman"/>
-          <w:sz w:val="24"/>
-          <w:szCs w:val="24"/>
-        </w:rPr>
-        <w:t xml:space="preserve">The incoming channel utilizes an interrupt-based scheme in the same manner as the local node. However, since the remote only receives a single byte containing the set speed, the interrupt service routine merely check whether the MSSP data buffer contains an address or actual data: actual data is stored to the set speed global variable; an address is simply cleared from the buffer and discarded. </w:t>
-      </w:r>
-    </w:p>
-    <w:p>
-      <w:pPr>
         <w:pStyle w:val="ListParagraph"/>
         <w:ind w:left="1440"/>
         <w:outlineLvl w:val="0"/>
@@ -10056,7 +6680,6 @@
           <w:sz w:val="24"/>
           <w:szCs w:val="24"/>
         </w:rPr>
-        <w:lastRenderedPageBreak/>
         <w:t>Test Cases</w:t>
       </w:r>
       <w:bookmarkEnd w:id="12"/>
@@ -11720,7 +8343,7 @@
 </file>
 
 <file path=customXml/itemProps1.xml><?xml version="1.0" encoding="utf-8"?>
-<ds:datastoreItem xmlns:ds="http://schemas.openxmlformats.org/officeDocument/2006/customXml" ds:itemID="{30780562-8AD0-4ADF-AFC8-3FE1C28A2926}">
+<ds:datastoreItem xmlns:ds="http://schemas.openxmlformats.org/officeDocument/2006/customXml" ds:itemID="{94D83D07-03CE-4CD6-BDB3-8C59FB029368}">
   <ds:schemaRefs>
     <ds:schemaRef ds:uri="http://schemas.openxmlformats.org/officeDocument/2006/bibliography"/>
   </ds:schemaRefs>

</xml_diff>

<commit_message>
mayve this is right
hm
</commit_message>
<xml_diff>
--- a/Lab2/EE 478 Final Lab Report - Copy.docx
+++ b/Lab2/EE 478 Final Lab Report - Copy.docx
@@ -3489,10 +3489,10 @@
           <w:noProof/>
         </w:rPr>
         <w:drawing>
-          <wp:inline distT="0" distB="0" distL="0" distR="0" wp14:anchorId="379F6399" wp14:editId="78BCC29D">
-            <wp:extent cx="5934075" cy="2371725"/>
+          <wp:inline distT="0" distB="0" distL="0" distR="0">
+            <wp:extent cx="5943600" cy="2378710"/>
             <wp:effectExtent l="0" t="0" r="0" b="0"/>
-            <wp:docPr id="1" name="Picture 1" descr="High Level Diagram"/>
+            <wp:docPr id="3" name="Picture 3"/>
             <wp:cNvGraphicFramePr>
               <a:graphicFrameLocks xmlns:a="http://schemas.openxmlformats.org/drawingml/2006/main" noChangeAspect="1"/>
             </wp:cNvGraphicFramePr>
@@ -3500,10 +3500,8 @@
               <a:graphicData uri="http://schemas.openxmlformats.org/drawingml/2006/picture">
                 <pic:pic xmlns:pic="http://schemas.openxmlformats.org/drawingml/2006/picture">
                   <pic:nvPicPr>
-                    <pic:cNvPr id="0" name="Picture 1" descr="High Level Diagram"/>
-                    <pic:cNvPicPr>
-                      <a:picLocks noChangeAspect="1" noChangeArrowheads="1"/>
-                    </pic:cNvPicPr>
+                    <pic:cNvPr id="0" name="Block Diagram.png"/>
+                    <pic:cNvPicPr/>
                   </pic:nvPicPr>
                   <pic:blipFill>
                     <a:blip r:embed="rId7" cstate="print">
@@ -3513,23 +3511,18 @@
                         </a:ext>
                       </a:extLst>
                     </a:blip>
-                    <a:srcRect/>
                     <a:stretch>
                       <a:fillRect/>
                     </a:stretch>
                   </pic:blipFill>
-                  <pic:spPr bwMode="auto">
+                  <pic:spPr>
                     <a:xfrm>
                       <a:off x="0" y="0"/>
-                      <a:ext cx="5934075" cy="2371725"/>
+                      <a:ext cx="5943600" cy="2378710"/>
                     </a:xfrm>
                     <a:prstGeom prst="rect">
                       <a:avLst/>
                     </a:prstGeom>
-                    <a:noFill/>
-                    <a:ln>
-                      <a:noFill/>
-                    </a:ln>
                   </pic:spPr>
                 </pic:pic>
               </a:graphicData>
@@ -3859,6 +3852,7 @@
               <w:outlineLvl w:val="0"/>
               <w:rPr>
                 <w:rFonts w:ascii="Times New Roman" w:hAnsi="Times New Roman" w:cs="Times New Roman"/>
+                <w:b/>
                 <w:sz w:val="24"/>
                 <w:szCs w:val="24"/>
               </w:rPr>
@@ -3866,6 +3860,7 @@
             <w:r>
               <w:rPr>
                 <w:rFonts w:ascii="Times New Roman" w:hAnsi="Times New Roman" w:cs="Times New Roman"/>
+                <w:b/>
                 <w:sz w:val="24"/>
                 <w:szCs w:val="24"/>
               </w:rPr>
@@ -3884,6 +3879,7 @@
               <w:outlineLvl w:val="0"/>
               <w:rPr>
                 <w:rFonts w:ascii="Times New Roman" w:hAnsi="Times New Roman" w:cs="Times New Roman"/>
+                <w:b/>
                 <w:sz w:val="24"/>
                 <w:szCs w:val="24"/>
               </w:rPr>
@@ -3891,6 +3887,7 @@
             <w:r>
               <w:rPr>
                 <w:rFonts w:ascii="Times New Roman" w:hAnsi="Times New Roman" w:cs="Times New Roman"/>
+                <w:b/>
                 <w:sz w:val="24"/>
                 <w:szCs w:val="24"/>
               </w:rPr>
@@ -3909,6 +3906,7 @@
               <w:outlineLvl w:val="0"/>
               <w:rPr>
                 <w:rFonts w:ascii="Times New Roman" w:hAnsi="Times New Roman" w:cs="Times New Roman"/>
+                <w:b/>
                 <w:sz w:val="24"/>
                 <w:szCs w:val="24"/>
               </w:rPr>
@@ -3916,6 +3914,7 @@
             <w:r>
               <w:rPr>
                 <w:rFonts w:ascii="Times New Roman" w:hAnsi="Times New Roman" w:cs="Times New Roman"/>
+                <w:b/>
                 <w:sz w:val="24"/>
                 <w:szCs w:val="24"/>
               </w:rPr>
@@ -3934,6 +3933,7 @@
               <w:outlineLvl w:val="0"/>
               <w:rPr>
                 <w:rFonts w:ascii="Times New Roman" w:hAnsi="Times New Roman" w:cs="Times New Roman"/>
+                <w:b/>
                 <w:sz w:val="24"/>
                 <w:szCs w:val="24"/>
               </w:rPr>
@@ -3941,6 +3941,7 @@
             <w:r>
               <w:rPr>
                 <w:rFonts w:ascii="Times New Roman" w:hAnsi="Times New Roman" w:cs="Times New Roman"/>
+                <w:b/>
                 <w:sz w:val="24"/>
                 <w:szCs w:val="24"/>
               </w:rPr>
@@ -4840,17 +4841,7 @@
           <w:sz w:val="24"/>
           <w:szCs w:val="24"/>
         </w:rPr>
-        <w:t xml:space="preserve">was the </w:t>
-      </w:r>
-      <w:bookmarkStart w:id="7" w:name="_GoBack"/>
-      <w:bookmarkEnd w:id="7"/>
-      <w:r>
-        <w:rPr>
-          <w:rFonts w:ascii="Times New Roman" w:hAnsi="Times New Roman" w:cs="Times New Roman"/>
-          <w:sz w:val="24"/>
-          <w:szCs w:val="24"/>
-        </w:rPr>
-        <w:t xml:space="preserve">LSB of the data or address, while pin 12 was the MSB.  </w:t>
+        <w:t xml:space="preserve">was the LSB of the data or address, while pin 12 was the MSB.  </w:t>
       </w:r>
       <w:r>
         <w:rPr>
@@ -5408,6 +5399,7 @@
               <w:outlineLvl w:val="0"/>
               <w:rPr>
                 <w:rFonts w:ascii="Times New Roman" w:hAnsi="Times New Roman" w:cs="Times New Roman"/>
+                <w:b/>
                 <w:sz w:val="24"/>
                 <w:szCs w:val="24"/>
               </w:rPr>
@@ -5415,6 +5407,7 @@
             <w:r>
               <w:rPr>
                 <w:rFonts w:ascii="Times New Roman" w:hAnsi="Times New Roman" w:cs="Times New Roman"/>
+                <w:b/>
                 <w:sz w:val="24"/>
                 <w:szCs w:val="24"/>
               </w:rPr>
@@ -5434,6 +5427,7 @@
               <w:outlineLvl w:val="0"/>
               <w:rPr>
                 <w:rFonts w:ascii="Times New Roman" w:hAnsi="Times New Roman" w:cs="Times New Roman"/>
+                <w:b/>
                 <w:sz w:val="24"/>
                 <w:szCs w:val="24"/>
               </w:rPr>
@@ -5441,6 +5435,7 @@
             <w:r>
               <w:rPr>
                 <w:rFonts w:ascii="Times New Roman" w:hAnsi="Times New Roman" w:cs="Times New Roman"/>
+                <w:b/>
                 <w:sz w:val="24"/>
                 <w:szCs w:val="24"/>
               </w:rPr>
@@ -5459,6 +5454,7 @@
               <w:outlineLvl w:val="0"/>
               <w:rPr>
                 <w:rFonts w:ascii="Times New Roman" w:hAnsi="Times New Roman" w:cs="Times New Roman"/>
+                <w:b/>
                 <w:sz w:val="24"/>
                 <w:szCs w:val="24"/>
               </w:rPr>
@@ -5466,6 +5462,7 @@
             <w:r>
               <w:rPr>
                 <w:rFonts w:ascii="Times New Roman" w:hAnsi="Times New Roman" w:cs="Times New Roman"/>
+                <w:b/>
                 <w:sz w:val="24"/>
                 <w:szCs w:val="24"/>
               </w:rPr>
@@ -5484,6 +5481,7 @@
               <w:outlineLvl w:val="0"/>
               <w:rPr>
                 <w:rFonts w:ascii="Times New Roman" w:hAnsi="Times New Roman" w:cs="Times New Roman"/>
+                <w:b/>
                 <w:sz w:val="24"/>
                 <w:szCs w:val="24"/>
               </w:rPr>
@@ -5491,6 +5489,7 @@
             <w:r>
               <w:rPr>
                 <w:rFonts w:ascii="Times New Roman" w:hAnsi="Times New Roman" w:cs="Times New Roman"/>
+                <w:b/>
                 <w:sz w:val="24"/>
                 <w:szCs w:val="24"/>
               </w:rPr>
@@ -6463,7 +6462,7 @@
           <w:szCs w:val="24"/>
         </w:rPr>
       </w:pPr>
-      <w:bookmarkStart w:id="8" w:name="_Toc386288281"/>
+      <w:bookmarkStart w:id="7" w:name="_Toc386288281"/>
       <w:r>
         <w:rPr>
           <w:rFonts w:ascii="Times New Roman" w:hAnsi="Times New Roman" w:cs="Times New Roman"/>
@@ -6473,7 +6472,55 @@
         </w:rPr>
         <w:t>SOFTWARE IMPLEMENTATION</w:t>
       </w:r>
-      <w:bookmarkEnd w:id="8"/>
+      <w:bookmarkEnd w:id="7"/>
+    </w:p>
+    <w:p>
+      <w:pPr>
+        <w:pStyle w:val="ListParagraph"/>
+        <w:ind w:left="1080"/>
+        <w:outlineLvl w:val="0"/>
+        <w:rPr>
+          <w:rFonts w:ascii="Times New Roman" w:hAnsi="Times New Roman" w:cs="Times New Roman"/>
+          <w:sz w:val="24"/>
+          <w:szCs w:val="24"/>
+        </w:rPr>
+      </w:pPr>
+      <w:r>
+        <w:rPr>
+          <w:rFonts w:ascii="Times New Roman" w:hAnsi="Times New Roman" w:cs="Times New Roman"/>
+          <w:sz w:val="24"/>
+          <w:szCs w:val="24"/>
+        </w:rPr>
+        <w:t xml:space="preserve">The software for this project was implemented on two different PIC microcontrollers, </w:t>
+      </w:r>
+      <w:r>
+        <w:rPr>
+          <w:rFonts w:ascii="Times New Roman" w:hAnsi="Times New Roman" w:cs="Times New Roman"/>
+          <w:sz w:val="24"/>
+          <w:szCs w:val="24"/>
+        </w:rPr>
+        <w:t>one for the local node, and one for the remote node.  They both ran on flag-based schedulers with interrupts.  This means that each node was running in an infinite loop and calling tasks to be run while in the loop.  Those tasks would only run if certain flags were set to true.  Interrupts, like keyboard input from the RS232 connection, could set flags as well.  After running, each task would set its own flag to false to prevent itself from being run again.</w:t>
+      </w:r>
+    </w:p>
+    <w:p>
+      <w:pPr>
+        <w:pStyle w:val="ListParagraph"/>
+        <w:ind w:left="1080"/>
+        <w:outlineLvl w:val="0"/>
+        <w:rPr>
+          <w:rFonts w:ascii="Times New Roman" w:hAnsi="Times New Roman" w:cs="Times New Roman"/>
+          <w:sz w:val="24"/>
+          <w:szCs w:val="24"/>
+        </w:rPr>
+      </w:pPr>
+      <w:r>
+        <w:rPr>
+          <w:rFonts w:ascii="Times New Roman" w:hAnsi="Times New Roman" w:cs="Times New Roman"/>
+          <w:sz w:val="24"/>
+          <w:szCs w:val="24"/>
+        </w:rPr>
+        <w:t xml:space="preserve"> </w:t>
+      </w:r>
     </w:p>
     <w:p>
       <w:pPr>
@@ -6505,15 +6552,3180 @@
         <w:outlineLvl w:val="0"/>
         <w:rPr>
           <w:rFonts w:ascii="Times New Roman" w:hAnsi="Times New Roman" w:cs="Times New Roman"/>
-          <w:sz w:val="24"/>
-          <w:szCs w:val="24"/>
-        </w:rPr>
-      </w:pPr>
-    </w:p>
-    <w:p>
-      <w:pPr>
-        <w:pStyle w:val="ListParagraph"/>
-        <w:ind w:left="1440"/>
+          <w:b/>
+          <w:sz w:val="24"/>
+          <w:szCs w:val="24"/>
+        </w:rPr>
+      </w:pPr>
+      <w:r>
+        <w:rPr>
+          <w:rFonts w:ascii="Times New Roman" w:hAnsi="Times New Roman" w:cs="Times New Roman"/>
+          <w:b/>
+          <w:sz w:val="24"/>
+          <w:szCs w:val="24"/>
+        </w:rPr>
+        <w:lastRenderedPageBreak/>
+        <w:t>Setup</w:t>
+      </w:r>
+    </w:p>
+    <w:p>
+      <w:pPr>
+        <w:pStyle w:val="ListParagraph"/>
+        <w:ind w:left="1440"/>
+        <w:outlineLvl w:val="0"/>
+        <w:rPr>
+          <w:rFonts w:ascii="Times New Roman" w:hAnsi="Times New Roman" w:cs="Times New Roman"/>
+          <w:b/>
+          <w:sz w:val="24"/>
+          <w:szCs w:val="24"/>
+        </w:rPr>
+      </w:pPr>
+      <w:r>
+        <w:rPr>
+          <w:rFonts w:ascii="Times New Roman" w:hAnsi="Times New Roman" w:cs="Times New Roman"/>
+          <w:b/>
+          <w:sz w:val="24"/>
+          <w:szCs w:val="24"/>
+        </w:rPr>
+        <w:t>Needs, I2Csetup (</w:t>
+      </w:r>
+      <w:proofErr w:type="spellStart"/>
+      <w:proofErr w:type="gramStart"/>
+      <w:r>
+        <w:rPr>
+          <w:rFonts w:ascii="Times New Roman" w:hAnsi="Times New Roman" w:cs="Times New Roman"/>
+          <w:b/>
+          <w:sz w:val="24"/>
+          <w:szCs w:val="24"/>
+        </w:rPr>
+        <w:t>setupOutgoing</w:t>
+      </w:r>
+      <w:proofErr w:type="spellEnd"/>
+      <w:r>
+        <w:rPr>
+          <w:rFonts w:ascii="Times New Roman" w:hAnsi="Times New Roman" w:cs="Times New Roman"/>
+          <w:b/>
+          <w:sz w:val="24"/>
+          <w:szCs w:val="24"/>
+        </w:rPr>
+        <w:t>(</w:t>
+      </w:r>
+      <w:proofErr w:type="gramEnd"/>
+      <w:r>
+        <w:rPr>
+          <w:rFonts w:ascii="Times New Roman" w:hAnsi="Times New Roman" w:cs="Times New Roman"/>
+          <w:b/>
+          <w:sz w:val="24"/>
+          <w:szCs w:val="24"/>
+        </w:rPr>
+        <w:t xml:space="preserve">), </w:t>
+      </w:r>
+      <w:proofErr w:type="spellStart"/>
+      <w:r>
+        <w:rPr>
+          <w:rFonts w:ascii="Times New Roman" w:hAnsi="Times New Roman" w:cs="Times New Roman"/>
+          <w:b/>
+          <w:sz w:val="24"/>
+          <w:szCs w:val="24"/>
+        </w:rPr>
+        <w:t>setupIncoming</w:t>
+      </w:r>
+      <w:proofErr w:type="spellEnd"/>
+      <w:r>
+        <w:rPr>
+          <w:rFonts w:ascii="Times New Roman" w:hAnsi="Times New Roman" w:cs="Times New Roman"/>
+          <w:b/>
+          <w:sz w:val="24"/>
+          <w:szCs w:val="24"/>
+        </w:rPr>
+        <w:t xml:space="preserve">()), rs232Setup(), </w:t>
+      </w:r>
+      <w:bookmarkStart w:id="8" w:name="_GoBack"/>
+      <w:bookmarkEnd w:id="8"/>
+      <w:proofErr w:type="spellStart"/>
+      <w:r>
+        <w:rPr>
+          <w:rFonts w:ascii="Times New Roman" w:hAnsi="Times New Roman" w:cs="Times New Roman"/>
+          <w:b/>
+          <w:sz w:val="24"/>
+          <w:szCs w:val="24"/>
+        </w:rPr>
+        <w:t>SRAMsetUp</w:t>
+      </w:r>
+      <w:proofErr w:type="spellEnd"/>
+      <w:r>
+        <w:rPr>
+          <w:rFonts w:ascii="Times New Roman" w:hAnsi="Times New Roman" w:cs="Times New Roman"/>
+          <w:b/>
+          <w:sz w:val="24"/>
+          <w:szCs w:val="24"/>
+        </w:rPr>
+        <w:t>()</w:t>
+      </w:r>
+      <w:r>
+        <w:rPr>
+          <w:rFonts w:ascii="Times New Roman" w:hAnsi="Times New Roman" w:cs="Times New Roman"/>
+          <w:b/>
+          <w:sz w:val="24"/>
+          <w:szCs w:val="24"/>
+        </w:rPr>
+        <w:t xml:space="preserve"> (</w:t>
+      </w:r>
+      <w:proofErr w:type="spellStart"/>
+      <w:r>
+        <w:rPr>
+          <w:rFonts w:ascii="Times New Roman" w:hAnsi="Times New Roman" w:cs="Times New Roman"/>
+          <w:b/>
+          <w:sz w:val="24"/>
+          <w:szCs w:val="24"/>
+        </w:rPr>
+        <w:t>setUpOut</w:t>
+      </w:r>
+      <w:proofErr w:type="spellEnd"/>
+      <w:r>
+        <w:rPr>
+          <w:rFonts w:ascii="Times New Roman" w:hAnsi="Times New Roman" w:cs="Times New Roman"/>
+          <w:b/>
+          <w:sz w:val="24"/>
+          <w:szCs w:val="24"/>
+        </w:rPr>
+        <w:t xml:space="preserve">(), </w:t>
+      </w:r>
+      <w:proofErr w:type="spellStart"/>
+      <w:r>
+        <w:rPr>
+          <w:rFonts w:ascii="Times New Roman" w:hAnsi="Times New Roman" w:cs="Times New Roman"/>
+          <w:b/>
+          <w:sz w:val="24"/>
+          <w:szCs w:val="24"/>
+        </w:rPr>
+        <w:t>setUpIn</w:t>
+      </w:r>
+      <w:proofErr w:type="spellEnd"/>
+      <w:r>
+        <w:rPr>
+          <w:rFonts w:ascii="Times New Roman" w:hAnsi="Times New Roman" w:cs="Times New Roman"/>
+          <w:b/>
+          <w:sz w:val="24"/>
+          <w:szCs w:val="24"/>
+        </w:rPr>
+        <w:t>())</w:t>
+      </w:r>
+      <w:r>
+        <w:rPr>
+          <w:rFonts w:ascii="Times New Roman" w:hAnsi="Times New Roman" w:cs="Times New Roman"/>
+          <w:b/>
+          <w:sz w:val="24"/>
+          <w:szCs w:val="24"/>
+        </w:rPr>
+        <w:t xml:space="preserve">, </w:t>
+      </w:r>
+      <w:proofErr w:type="spellStart"/>
+      <w:r>
+        <w:rPr>
+          <w:rFonts w:ascii="Times New Roman" w:hAnsi="Times New Roman" w:cs="Times New Roman"/>
+          <w:b/>
+          <w:sz w:val="24"/>
+          <w:szCs w:val="24"/>
+        </w:rPr>
+        <w:t>OpenADC</w:t>
+      </w:r>
+      <w:proofErr w:type="spellEnd"/>
+      <w:r>
+        <w:rPr>
+          <w:rFonts w:ascii="Times New Roman" w:hAnsi="Times New Roman" w:cs="Times New Roman"/>
+          <w:b/>
+          <w:sz w:val="24"/>
+          <w:szCs w:val="24"/>
+        </w:rPr>
+        <w:t>(),</w:t>
+      </w:r>
+      <w:r>
+        <w:rPr>
+          <w:rFonts w:ascii="Times New Roman" w:hAnsi="Times New Roman" w:cs="Times New Roman"/>
+          <w:b/>
+          <w:sz w:val="24"/>
+          <w:szCs w:val="24"/>
+        </w:rPr>
+        <w:t xml:space="preserve"> </w:t>
+      </w:r>
+      <w:proofErr w:type="spellStart"/>
+      <w:r>
+        <w:rPr>
+          <w:rFonts w:ascii="Times New Roman" w:hAnsi="Times New Roman" w:cs="Times New Roman"/>
+          <w:b/>
+          <w:sz w:val="24"/>
+          <w:szCs w:val="24"/>
+        </w:rPr>
+        <w:t>setupPWM</w:t>
+      </w:r>
+      <w:proofErr w:type="spellEnd"/>
+      <w:r>
+        <w:rPr>
+          <w:rFonts w:ascii="Times New Roman" w:hAnsi="Times New Roman" w:cs="Times New Roman"/>
+          <w:b/>
+          <w:sz w:val="24"/>
+          <w:szCs w:val="24"/>
+        </w:rPr>
+        <w:t>().</w:t>
+      </w:r>
+      <w:r>
+        <w:rPr>
+          <w:rFonts w:ascii="Times New Roman" w:hAnsi="Times New Roman" w:cs="Times New Roman"/>
+          <w:b/>
+          <w:sz w:val="24"/>
+          <w:szCs w:val="24"/>
+        </w:rPr>
+        <w:t xml:space="preserve"> </w:t>
+      </w:r>
+    </w:p>
+    <w:p>
+      <w:pPr>
+        <w:pStyle w:val="ListParagraph"/>
+        <w:ind w:left="1440"/>
+        <w:outlineLvl w:val="0"/>
+        <w:rPr>
+          <w:rFonts w:ascii="Times New Roman" w:hAnsi="Times New Roman" w:cs="Times New Roman"/>
+          <w:sz w:val="24"/>
+          <w:szCs w:val="24"/>
+        </w:rPr>
+      </w:pPr>
+    </w:p>
+    <w:p>
+      <w:pPr>
+        <w:pStyle w:val="ListParagraph"/>
+        <w:ind w:left="1440"/>
+        <w:outlineLvl w:val="0"/>
+        <w:rPr>
+          <w:rFonts w:ascii="Times New Roman" w:hAnsi="Times New Roman" w:cs="Times New Roman"/>
+          <w:b/>
+          <w:sz w:val="24"/>
+          <w:szCs w:val="24"/>
+        </w:rPr>
+      </w:pPr>
+    </w:p>
+    <w:p>
+      <w:pPr>
+        <w:pStyle w:val="ListParagraph"/>
+        <w:ind w:left="1440"/>
+        <w:outlineLvl w:val="0"/>
+        <w:rPr>
+          <w:rFonts w:ascii="Times New Roman" w:hAnsi="Times New Roman" w:cs="Times New Roman"/>
+          <w:sz w:val="24"/>
+          <w:szCs w:val="24"/>
+        </w:rPr>
+      </w:pPr>
+      <w:r>
+        <w:rPr>
+          <w:rFonts w:ascii="Times New Roman" w:hAnsi="Times New Roman" w:cs="Times New Roman"/>
+          <w:b/>
+          <w:sz w:val="24"/>
+          <w:szCs w:val="24"/>
+        </w:rPr>
+        <w:t>Scheduler</w:t>
+      </w:r>
+    </w:p>
+    <w:p>
+      <w:pPr>
+        <w:pStyle w:val="ListParagraph"/>
+        <w:ind w:left="1440"/>
+        <w:outlineLvl w:val="0"/>
+        <w:rPr>
+          <w:rFonts w:ascii="Times New Roman" w:hAnsi="Times New Roman" w:cs="Times New Roman"/>
+          <w:sz w:val="24"/>
+          <w:szCs w:val="24"/>
+        </w:rPr>
+      </w:pPr>
+      <w:r>
+        <w:rPr>
+          <w:rFonts w:ascii="Times New Roman" w:hAnsi="Times New Roman" w:cs="Times New Roman"/>
+          <w:sz w:val="24"/>
+          <w:szCs w:val="24"/>
+        </w:rPr>
+        <w:t xml:space="preserve">The scheduler </w:t>
+      </w:r>
+      <w:r>
+        <w:rPr>
+          <w:rFonts w:ascii="Times New Roman" w:hAnsi="Times New Roman" w:cs="Times New Roman"/>
+          <w:sz w:val="24"/>
+          <w:szCs w:val="24"/>
+        </w:rPr>
+        <w:t xml:space="preserve">runs the following tasks in this order: </w:t>
+      </w:r>
+    </w:p>
+    <w:p>
+      <w:pPr>
+        <w:pStyle w:val="ListParagraph"/>
+        <w:ind w:left="1440"/>
+        <w:outlineLvl w:val="0"/>
+        <w:rPr>
+          <w:rFonts w:ascii="Times New Roman" w:hAnsi="Times New Roman" w:cs="Times New Roman"/>
+          <w:sz w:val="24"/>
+          <w:szCs w:val="24"/>
+        </w:rPr>
+      </w:pPr>
+      <w:r>
+        <w:rPr>
+          <w:rFonts w:ascii="Times New Roman" w:hAnsi="Times New Roman" w:cs="Times New Roman"/>
+          <w:sz w:val="24"/>
+          <w:szCs w:val="24"/>
+        </w:rPr>
+        <w:t xml:space="preserve">Display Front Panel, Process Input, </w:t>
+      </w:r>
+      <w:r>
+        <w:rPr>
+          <w:rFonts w:ascii="Times New Roman" w:hAnsi="Times New Roman" w:cs="Times New Roman"/>
+          <w:sz w:val="24"/>
+          <w:szCs w:val="24"/>
+        </w:rPr>
+        <w:t>SRAM</w:t>
+      </w:r>
+      <w:r>
+        <w:rPr>
+          <w:rFonts w:ascii="Times New Roman" w:hAnsi="Times New Roman" w:cs="Times New Roman"/>
+          <w:sz w:val="24"/>
+          <w:szCs w:val="24"/>
+        </w:rPr>
+        <w:t>, I2C Communications</w:t>
+      </w:r>
+    </w:p>
+    <w:p>
+      <w:pPr>
+        <w:pStyle w:val="ListParagraph"/>
+        <w:ind w:left="1440"/>
+        <w:outlineLvl w:val="0"/>
+        <w:rPr>
+          <w:rFonts w:ascii="Times New Roman" w:hAnsi="Times New Roman" w:cs="Times New Roman"/>
+          <w:sz w:val="24"/>
+          <w:szCs w:val="24"/>
+        </w:rPr>
+      </w:pPr>
+    </w:p>
+    <w:p>
+      <w:pPr>
+        <w:pStyle w:val="ListParagraph"/>
+        <w:ind w:left="1440"/>
+        <w:outlineLvl w:val="0"/>
+        <w:rPr>
+          <w:rFonts w:ascii="Times New Roman" w:hAnsi="Times New Roman" w:cs="Times New Roman"/>
+          <w:sz w:val="24"/>
+          <w:szCs w:val="24"/>
+        </w:rPr>
+      </w:pPr>
+      <w:r>
+        <w:rPr>
+          <w:rFonts w:ascii="Times New Roman" w:hAnsi="Times New Roman" w:cs="Times New Roman"/>
+          <w:sz w:val="24"/>
+          <w:szCs w:val="24"/>
+        </w:rPr>
+        <w:t>Each of these tasks is controlled by a flag in the Global Data structure that is available at all times to each task.  If that task’s particular flag is set, it will be run the next time the program reaches it in the loop.  By default, all flags are false except for the flag for Display.  Display will show an interface for a user to read through an RS232 connection, and instruct a user to enter a command</w:t>
+      </w:r>
+      <w:r>
+        <w:rPr>
+          <w:rFonts w:ascii="Times New Roman" w:hAnsi="Times New Roman" w:cs="Times New Roman"/>
+          <w:sz w:val="24"/>
+          <w:szCs w:val="24"/>
+        </w:rPr>
+        <w:t xml:space="preserve"> (set point, increment, </w:t>
+      </w:r>
+      <w:proofErr w:type="gramStart"/>
+      <w:r>
+        <w:rPr>
+          <w:rFonts w:ascii="Times New Roman" w:hAnsi="Times New Roman" w:cs="Times New Roman"/>
+          <w:sz w:val="24"/>
+          <w:szCs w:val="24"/>
+        </w:rPr>
+        <w:t>decrement</w:t>
+      </w:r>
+      <w:proofErr w:type="gramEnd"/>
+      <w:r>
+        <w:rPr>
+          <w:rFonts w:ascii="Times New Roman" w:hAnsi="Times New Roman" w:cs="Times New Roman"/>
+          <w:sz w:val="24"/>
+          <w:szCs w:val="24"/>
+        </w:rPr>
+        <w:t>)</w:t>
+      </w:r>
+      <w:r>
+        <w:rPr>
+          <w:rFonts w:ascii="Times New Roman" w:hAnsi="Times New Roman" w:cs="Times New Roman"/>
+          <w:sz w:val="24"/>
+          <w:szCs w:val="24"/>
+        </w:rPr>
+        <w:t>.</w:t>
+      </w:r>
+      <w:r>
+        <w:rPr>
+          <w:rFonts w:ascii="Times New Roman" w:hAnsi="Times New Roman" w:cs="Times New Roman"/>
+          <w:sz w:val="24"/>
+          <w:szCs w:val="24"/>
+        </w:rPr>
+        <w:t xml:space="preserve">  It will also display error information if the remote</w:t>
+      </w:r>
+      <w:r>
+        <w:rPr>
+          <w:rFonts w:ascii="Times New Roman" w:hAnsi="Times New Roman" w:cs="Times New Roman"/>
+          <w:sz w:val="24"/>
+          <w:szCs w:val="24"/>
+        </w:rPr>
+        <w:t xml:space="preserve"> node is not in a safe state.</w:t>
+      </w:r>
+    </w:p>
+    <w:p>
+      <w:pPr>
+        <w:pStyle w:val="ListParagraph"/>
+        <w:ind w:left="1440"/>
+        <w:outlineLvl w:val="0"/>
+        <w:rPr>
+          <w:rFonts w:ascii="Times New Roman" w:hAnsi="Times New Roman" w:cs="Times New Roman"/>
+          <w:sz w:val="24"/>
+          <w:szCs w:val="24"/>
+        </w:rPr>
+      </w:pPr>
+    </w:p>
+    <w:p>
+      <w:pPr>
+        <w:pStyle w:val="ListParagraph"/>
+        <w:ind w:left="1440"/>
+        <w:outlineLvl w:val="0"/>
+        <w:rPr>
+          <w:rFonts w:ascii="Times New Roman" w:hAnsi="Times New Roman" w:cs="Times New Roman"/>
+          <w:sz w:val="24"/>
+          <w:szCs w:val="24"/>
+        </w:rPr>
+      </w:pPr>
+      <w:r>
+        <w:rPr>
+          <w:rFonts w:ascii="Times New Roman" w:hAnsi="Times New Roman" w:cs="Times New Roman"/>
+          <w:sz w:val="24"/>
+          <w:szCs w:val="24"/>
+        </w:rPr>
+        <w:t xml:space="preserve">When the user enters an command through RS232, an interrupt is handled by the RS232 interrupt handler, </w:t>
+      </w:r>
+      <w:proofErr w:type="spellStart"/>
+      <w:proofErr w:type="gramStart"/>
+      <w:r>
+        <w:rPr>
+          <w:rFonts w:ascii="Times New Roman" w:hAnsi="Times New Roman" w:cs="Times New Roman"/>
+          <w:sz w:val="24"/>
+          <w:szCs w:val="24"/>
+        </w:rPr>
+        <w:t>rsISR</w:t>
+      </w:r>
+      <w:proofErr w:type="spellEnd"/>
+      <w:r>
+        <w:rPr>
+          <w:rFonts w:ascii="Times New Roman" w:hAnsi="Times New Roman" w:cs="Times New Roman"/>
+          <w:sz w:val="24"/>
+          <w:szCs w:val="24"/>
+        </w:rPr>
+        <w:t>(</w:t>
+      </w:r>
+      <w:proofErr w:type="gramEnd"/>
+      <w:r>
+        <w:rPr>
+          <w:rFonts w:ascii="Times New Roman" w:hAnsi="Times New Roman" w:cs="Times New Roman"/>
+          <w:sz w:val="24"/>
+          <w:szCs w:val="24"/>
+        </w:rPr>
+        <w:t>), which will set the Process Input flag to be true.</w:t>
+      </w:r>
+      <w:r>
+        <w:rPr>
+          <w:rFonts w:ascii="Times New Roman" w:hAnsi="Times New Roman" w:cs="Times New Roman"/>
+          <w:sz w:val="24"/>
+          <w:szCs w:val="24"/>
+        </w:rPr>
+        <w:t xml:space="preserve"> The process Input flag can also be set if the local I2C interrupt, </w:t>
+      </w:r>
+      <w:proofErr w:type="gramStart"/>
+      <w:r>
+        <w:rPr>
+          <w:rFonts w:ascii="Times New Roman" w:hAnsi="Times New Roman" w:cs="Times New Roman"/>
+          <w:sz w:val="24"/>
+          <w:szCs w:val="24"/>
+        </w:rPr>
+        <w:t>i2cISR(</w:t>
+      </w:r>
+      <w:proofErr w:type="gramEnd"/>
+      <w:r>
+        <w:rPr>
+          <w:rFonts w:ascii="Times New Roman" w:hAnsi="Times New Roman" w:cs="Times New Roman"/>
+          <w:sz w:val="24"/>
+          <w:szCs w:val="24"/>
+        </w:rPr>
+        <w:t>), receives an error from the remote node.</w:t>
+      </w:r>
+      <w:r>
+        <w:rPr>
+          <w:rFonts w:ascii="Times New Roman" w:hAnsi="Times New Roman" w:cs="Times New Roman"/>
+          <w:sz w:val="24"/>
+          <w:szCs w:val="24"/>
+        </w:rPr>
+        <w:t xml:space="preserve">  The Process Input task determines if the user’s input is valid and interprets the command and data for the rest of the system to use.  After running, it will disable its own flag and set the flag for the SRAM to run.</w:t>
+      </w:r>
+    </w:p>
+    <w:p>
+      <w:pPr>
+        <w:pStyle w:val="ListParagraph"/>
+        <w:ind w:left="1440"/>
+        <w:outlineLvl w:val="0"/>
+        <w:rPr>
+          <w:rFonts w:ascii="Times New Roman" w:hAnsi="Times New Roman" w:cs="Times New Roman"/>
+          <w:sz w:val="24"/>
+          <w:szCs w:val="24"/>
+        </w:rPr>
+      </w:pPr>
+    </w:p>
+    <w:p>
+      <w:pPr>
+        <w:pStyle w:val="ListParagraph"/>
+        <w:ind w:left="1440"/>
+        <w:outlineLvl w:val="0"/>
+        <w:rPr>
+          <w:rFonts w:ascii="Times New Roman" w:hAnsi="Times New Roman" w:cs="Times New Roman"/>
+          <w:sz w:val="24"/>
+          <w:szCs w:val="24"/>
+        </w:rPr>
+      </w:pPr>
+      <w:r>
+        <w:rPr>
+          <w:rFonts w:ascii="Times New Roman" w:hAnsi="Times New Roman" w:cs="Times New Roman"/>
+          <w:sz w:val="24"/>
+          <w:szCs w:val="24"/>
+        </w:rPr>
+        <w:t>The SRAM task will write the current command into a fixed address in the SRAM. In the case that the user is setting a speed to run at, the speed that the user entered will also be written to the SRAM but in a different set address.  After running, the I2C Communications flag is set.  The I2C communications task will read the current speed from the SRAM and set the local debug PWM signal to that speed, as well as send it over the I2C connection to the remote node.  After running, the flag is set to false and the Display task is set to be run again and await more user input.</w:t>
+      </w:r>
+    </w:p>
+    <w:p>
+      <w:pPr>
+        <w:pStyle w:val="ListParagraph"/>
+        <w:ind w:left="1440"/>
+        <w:outlineLvl w:val="0"/>
+        <w:rPr>
+          <w:rFonts w:ascii="Times New Roman" w:hAnsi="Times New Roman" w:cs="Times New Roman"/>
+          <w:sz w:val="24"/>
+          <w:szCs w:val="24"/>
+        </w:rPr>
+      </w:pPr>
+    </w:p>
+    <w:p>
+      <w:pPr>
+        <w:pStyle w:val="ListParagraph"/>
+        <w:ind w:left="1440"/>
+        <w:outlineLvl w:val="0"/>
+        <w:rPr>
+          <w:rFonts w:ascii="Times New Roman" w:hAnsi="Times New Roman" w:cs="Times New Roman"/>
+          <w:sz w:val="24"/>
+          <w:szCs w:val="24"/>
+        </w:rPr>
+      </w:pPr>
+      <w:r>
+        <w:rPr>
+          <w:rFonts w:ascii="Times New Roman" w:hAnsi="Times New Roman" w:cs="Times New Roman"/>
+          <w:b/>
+          <w:sz w:val="24"/>
+          <w:szCs w:val="24"/>
+        </w:rPr>
+        <w:t>Interrupts</w:t>
+      </w:r>
+    </w:p>
+    <w:p>
+      <w:pPr>
+        <w:pStyle w:val="ListParagraph"/>
+        <w:ind w:left="1440"/>
+        <w:outlineLvl w:val="0"/>
+        <w:rPr>
+          <w:rFonts w:ascii="Times New Roman" w:hAnsi="Times New Roman" w:cs="Times New Roman"/>
+          <w:sz w:val="24"/>
+          <w:szCs w:val="24"/>
+        </w:rPr>
+      </w:pPr>
+    </w:p>
+    <w:p>
+      <w:pPr>
+        <w:pStyle w:val="ListParagraph"/>
+        <w:ind w:left="1440"/>
+        <w:outlineLvl w:val="0"/>
+        <w:rPr>
+          <w:rFonts w:ascii="Times New Roman" w:hAnsi="Times New Roman" w:cs="Times New Roman"/>
+          <w:sz w:val="24"/>
+          <w:szCs w:val="24"/>
+        </w:rPr>
+      </w:pPr>
+      <w:r>
+        <w:rPr>
+          <w:rFonts w:ascii="Times New Roman" w:hAnsi="Times New Roman" w:cs="Times New Roman"/>
+          <w:sz w:val="24"/>
+          <w:szCs w:val="24"/>
+        </w:rPr>
+        <w:t xml:space="preserve">The local node has two interrupt handlers, </w:t>
+      </w:r>
+      <w:proofErr w:type="spellStart"/>
+      <w:proofErr w:type="gramStart"/>
+      <w:r>
+        <w:rPr>
+          <w:rFonts w:ascii="Times New Roman" w:hAnsi="Times New Roman" w:cs="Times New Roman"/>
+          <w:sz w:val="24"/>
+          <w:szCs w:val="24"/>
+        </w:rPr>
+        <w:t>rcISR</w:t>
+      </w:r>
+      <w:proofErr w:type="spellEnd"/>
+      <w:r>
+        <w:rPr>
+          <w:rFonts w:ascii="Times New Roman" w:hAnsi="Times New Roman" w:cs="Times New Roman"/>
+          <w:sz w:val="24"/>
+          <w:szCs w:val="24"/>
+        </w:rPr>
+        <w:t>(</w:t>
+      </w:r>
+      <w:proofErr w:type="gramEnd"/>
+      <w:r>
+        <w:rPr>
+          <w:rFonts w:ascii="Times New Roman" w:hAnsi="Times New Roman" w:cs="Times New Roman"/>
+          <w:sz w:val="24"/>
+          <w:szCs w:val="24"/>
+        </w:rPr>
+        <w:t xml:space="preserve">) and i2cISR().  </w:t>
+      </w:r>
+      <w:proofErr w:type="spellStart"/>
+      <w:proofErr w:type="gramStart"/>
+      <w:r>
+        <w:rPr>
+          <w:rFonts w:ascii="Times New Roman" w:hAnsi="Times New Roman" w:cs="Times New Roman"/>
+          <w:sz w:val="24"/>
+          <w:szCs w:val="24"/>
+        </w:rPr>
+        <w:t>rcISR</w:t>
+      </w:r>
+      <w:proofErr w:type="spellEnd"/>
+      <w:r>
+        <w:rPr>
+          <w:rFonts w:ascii="Times New Roman" w:hAnsi="Times New Roman" w:cs="Times New Roman"/>
+          <w:sz w:val="24"/>
+          <w:szCs w:val="24"/>
+        </w:rPr>
+        <w:t>(</w:t>
+      </w:r>
+      <w:proofErr w:type="gramEnd"/>
+      <w:r>
+        <w:rPr>
+          <w:rFonts w:ascii="Times New Roman" w:hAnsi="Times New Roman" w:cs="Times New Roman"/>
+          <w:sz w:val="24"/>
+          <w:szCs w:val="24"/>
+        </w:rPr>
+        <w:t>) is run whenever there is in</w:t>
+      </w:r>
+      <w:r>
+        <w:rPr>
+          <w:rFonts w:ascii="Times New Roman" w:hAnsi="Times New Roman" w:cs="Times New Roman"/>
+          <w:sz w:val="24"/>
+          <w:szCs w:val="24"/>
+        </w:rPr>
+        <w:t>put from the RS232 connection, and i2cISR() is run whenever there is data coming through the from the remote node through the system’s monitor channel.</w:t>
+      </w:r>
+    </w:p>
+    <w:p>
+      <w:pPr>
+        <w:pStyle w:val="ListParagraph"/>
+        <w:ind w:left="1440"/>
+        <w:outlineLvl w:val="0"/>
+        <w:rPr>
+          <w:rFonts w:ascii="Times New Roman" w:hAnsi="Times New Roman" w:cs="Times New Roman"/>
+          <w:sz w:val="24"/>
+          <w:szCs w:val="24"/>
+        </w:rPr>
+      </w:pPr>
+    </w:p>
+    <w:p>
+      <w:pPr>
+        <w:pStyle w:val="ListParagraph"/>
+        <w:ind w:left="1440"/>
+        <w:outlineLvl w:val="0"/>
+        <w:rPr>
+          <w:rFonts w:ascii="Times New Roman" w:hAnsi="Times New Roman" w:cs="Times New Roman"/>
+          <w:sz w:val="24"/>
+          <w:szCs w:val="24"/>
+        </w:rPr>
+      </w:pPr>
+      <w:proofErr w:type="spellStart"/>
+      <w:proofErr w:type="gramStart"/>
+      <w:r>
+        <w:rPr>
+          <w:rFonts w:ascii="Times New Roman" w:hAnsi="Times New Roman" w:cs="Times New Roman"/>
+          <w:sz w:val="24"/>
+          <w:szCs w:val="24"/>
+        </w:rPr>
+        <w:t>rcISR</w:t>
+      </w:r>
+      <w:proofErr w:type="spellEnd"/>
+      <w:r>
+        <w:rPr>
+          <w:rFonts w:ascii="Times New Roman" w:hAnsi="Times New Roman" w:cs="Times New Roman"/>
+          <w:sz w:val="24"/>
+          <w:szCs w:val="24"/>
+        </w:rPr>
+        <w:t>(</w:t>
+      </w:r>
+      <w:proofErr w:type="gramEnd"/>
+      <w:r>
+        <w:rPr>
+          <w:rFonts w:ascii="Times New Roman" w:hAnsi="Times New Roman" w:cs="Times New Roman"/>
+          <w:sz w:val="24"/>
+          <w:szCs w:val="24"/>
+        </w:rPr>
+        <w:t xml:space="preserve">) is a high priority interrupt, and it is set to run whenever the PIC’s RCIF flag in the PIR1 register is true.  The interrupt will echo any valid characters that </w:t>
+      </w:r>
+      <w:r>
+        <w:rPr>
+          <w:rFonts w:ascii="Times New Roman" w:hAnsi="Times New Roman" w:cs="Times New Roman"/>
+          <w:sz w:val="24"/>
+          <w:szCs w:val="24"/>
+        </w:rPr>
+        <w:lastRenderedPageBreak/>
+        <w:t xml:space="preserve">the user types back to the </w:t>
+      </w:r>
+      <w:r>
+        <w:rPr>
+          <w:rFonts w:ascii="Times New Roman" w:hAnsi="Times New Roman" w:cs="Times New Roman"/>
+          <w:sz w:val="24"/>
+          <w:szCs w:val="24"/>
+        </w:rPr>
+        <w:t>terminal so that the user sees what they are typing.  Valid characters are all the characters of the alphabet, spaces, return carriages, new line characters, and backspaces.</w:t>
+      </w:r>
+    </w:p>
+    <w:p>
+      <w:pPr>
+        <w:pStyle w:val="ListParagraph"/>
+        <w:ind w:left="1440"/>
+        <w:outlineLvl w:val="0"/>
+        <w:rPr>
+          <w:rFonts w:ascii="Times New Roman" w:hAnsi="Times New Roman" w:cs="Times New Roman"/>
+          <w:sz w:val="24"/>
+          <w:szCs w:val="24"/>
+        </w:rPr>
+      </w:pPr>
+    </w:p>
+    <w:p>
+      <w:pPr>
+        <w:pStyle w:val="ListParagraph"/>
+        <w:ind w:left="1440"/>
+        <w:outlineLvl w:val="0"/>
+        <w:rPr>
+          <w:rFonts w:ascii="Times New Roman" w:hAnsi="Times New Roman" w:cs="Times New Roman"/>
+          <w:sz w:val="24"/>
+          <w:szCs w:val="24"/>
+        </w:rPr>
+      </w:pPr>
+      <w:r>
+        <w:rPr>
+          <w:rFonts w:ascii="Times New Roman" w:hAnsi="Times New Roman" w:cs="Times New Roman"/>
+          <w:sz w:val="24"/>
+          <w:szCs w:val="24"/>
+        </w:rPr>
+        <w:t xml:space="preserve">If a regular alphabet character is typed, it is echoed to the terminal using the </w:t>
+      </w:r>
+      <w:proofErr w:type="gramStart"/>
+      <w:r>
+        <w:rPr>
+          <w:rFonts w:ascii="Times New Roman" w:hAnsi="Times New Roman" w:cs="Times New Roman"/>
+          <w:sz w:val="24"/>
+          <w:szCs w:val="24"/>
+        </w:rPr>
+        <w:t>putc1USART(</w:t>
+      </w:r>
+      <w:proofErr w:type="gramEnd"/>
+      <w:r>
+        <w:rPr>
+          <w:rFonts w:ascii="Times New Roman" w:hAnsi="Times New Roman" w:cs="Times New Roman"/>
+          <w:sz w:val="24"/>
+          <w:szCs w:val="24"/>
+        </w:rPr>
+        <w:t xml:space="preserve">) function, and placed in the global data’s </w:t>
+      </w:r>
+      <w:proofErr w:type="spellStart"/>
+      <w:r>
+        <w:rPr>
+          <w:rFonts w:ascii="Times New Roman" w:hAnsi="Times New Roman" w:cs="Times New Roman"/>
+          <w:sz w:val="24"/>
+          <w:szCs w:val="24"/>
+        </w:rPr>
+        <w:t>myInput</w:t>
+      </w:r>
+      <w:proofErr w:type="spellEnd"/>
+      <w:r>
+        <w:rPr>
+          <w:rFonts w:ascii="Times New Roman" w:hAnsi="Times New Roman" w:cs="Times New Roman"/>
+          <w:sz w:val="24"/>
+          <w:szCs w:val="24"/>
+        </w:rPr>
+        <w:t xml:space="preserve">[] array.  The current “spot” in the array is the incremented so that the character is not overwritten when something new is typed.  If the backspace key is entered, the character in the current spot of the array is replaced with a null terminator, “\0”, and the current spot is decremented.  The backspace character is printed to the terminal as well to show the user that they are typing over an old character now.  Finally, if the input is a return carriage, new line, or the input is getting too large, </w:t>
+      </w:r>
+      <w:proofErr w:type="spellStart"/>
+      <w:proofErr w:type="gramStart"/>
+      <w:r>
+        <w:rPr>
+          <w:rFonts w:ascii="Times New Roman" w:hAnsi="Times New Roman" w:cs="Times New Roman"/>
+          <w:sz w:val="24"/>
+          <w:szCs w:val="24"/>
+        </w:rPr>
+        <w:t>myInput</w:t>
+      </w:r>
+      <w:proofErr w:type="spellEnd"/>
+      <w:r>
+        <w:rPr>
+          <w:rFonts w:ascii="Times New Roman" w:hAnsi="Times New Roman" w:cs="Times New Roman"/>
+          <w:sz w:val="24"/>
+          <w:szCs w:val="24"/>
+        </w:rPr>
+        <w:t>[</w:t>
+      </w:r>
+      <w:proofErr w:type="gramEnd"/>
+      <w:r>
+        <w:rPr>
+          <w:rFonts w:ascii="Times New Roman" w:hAnsi="Times New Roman" w:cs="Times New Roman"/>
+          <w:sz w:val="24"/>
+          <w:szCs w:val="24"/>
+        </w:rPr>
+        <w:t>] is terminated with a “\0”, the input spot is reset, and the global data’s Process Input flag is set to true.  This occurs when the user pressed the enter key, or spams the console window.  After interrupt completes, the RCIF flag is set to 0.</w:t>
+      </w:r>
+    </w:p>
+    <w:p>
+      <w:pPr>
+        <w:pStyle w:val="ListParagraph"/>
+        <w:ind w:left="1440"/>
+        <w:outlineLvl w:val="0"/>
+        <w:rPr>
+          <w:rFonts w:ascii="Times New Roman" w:hAnsi="Times New Roman" w:cs="Times New Roman"/>
+          <w:sz w:val="24"/>
+          <w:szCs w:val="24"/>
+        </w:rPr>
+      </w:pPr>
+    </w:p>
+    <w:p>
+      <w:pPr>
+        <w:pStyle w:val="ListParagraph"/>
+        <w:ind w:left="1440"/>
+        <w:outlineLvl w:val="0"/>
+        <w:rPr>
+          <w:rFonts w:ascii="Times New Roman" w:hAnsi="Times New Roman" w:cs="Times New Roman"/>
+          <w:sz w:val="24"/>
+          <w:szCs w:val="24"/>
+          <w:vertAlign w:val="subscript"/>
+        </w:rPr>
+      </w:pPr>
+      <w:proofErr w:type="gramStart"/>
+      <w:r>
+        <w:rPr>
+          <w:rFonts w:ascii="Times New Roman" w:hAnsi="Times New Roman" w:cs="Times New Roman"/>
+          <w:sz w:val="24"/>
+          <w:szCs w:val="24"/>
+        </w:rPr>
+        <w:t>i2cISR(</w:t>
+      </w:r>
+      <w:proofErr w:type="gramEnd"/>
+      <w:r>
+        <w:rPr>
+          <w:rFonts w:ascii="Times New Roman" w:hAnsi="Times New Roman" w:cs="Times New Roman"/>
+          <w:sz w:val="24"/>
+          <w:szCs w:val="24"/>
+        </w:rPr>
+        <w:t>) is a low priority interrupt that is set to run whenever the SSP2IF flag in the PIR3 register on the PIC is asserted.</w:t>
+      </w:r>
+      <w:r>
+        <w:rPr>
+          <w:rFonts w:ascii="Times New Roman" w:hAnsi="Times New Roman" w:cs="Times New Roman"/>
+          <w:sz w:val="24"/>
+          <w:szCs w:val="24"/>
+        </w:rPr>
+        <w:t xml:space="preserve">  When running, the purpose of the interrupt is to store two values sent over the I2C connection.  The first is the measured speed of the motor, and the second is the current error state. The rest of the software implementation for this interrupt handler is outlined in the Monitor channel of the I2C Communications section. </w:t>
+      </w:r>
+    </w:p>
+    <w:p>
+      <w:pPr>
+        <w:pStyle w:val="ListParagraph"/>
+        <w:ind w:left="1440"/>
+        <w:outlineLvl w:val="0"/>
+        <w:rPr>
+          <w:rFonts w:ascii="Times New Roman" w:hAnsi="Times New Roman" w:cs="Times New Roman"/>
+          <w:sz w:val="24"/>
+          <w:szCs w:val="24"/>
+        </w:rPr>
+      </w:pPr>
+    </w:p>
+    <w:p>
+      <w:pPr>
+        <w:pStyle w:val="ListParagraph"/>
+        <w:ind w:left="1440"/>
+        <w:outlineLvl w:val="0"/>
+        <w:rPr>
+          <w:rFonts w:ascii="Times New Roman" w:hAnsi="Times New Roman" w:cs="Times New Roman"/>
+          <w:sz w:val="24"/>
+          <w:szCs w:val="24"/>
+        </w:rPr>
+      </w:pPr>
+      <w:r>
+        <w:rPr>
+          <w:rFonts w:ascii="Times New Roman" w:hAnsi="Times New Roman" w:cs="Times New Roman"/>
+          <w:b/>
+          <w:sz w:val="24"/>
+          <w:szCs w:val="24"/>
+        </w:rPr>
+        <w:t>Display Front Panel</w:t>
+      </w:r>
+    </w:p>
+    <w:p>
+      <w:pPr>
+        <w:pStyle w:val="ListParagraph"/>
+        <w:ind w:left="1440"/>
+        <w:outlineLvl w:val="0"/>
+        <w:rPr>
+          <w:rFonts w:ascii="Times New Roman" w:hAnsi="Times New Roman" w:cs="Times New Roman"/>
+          <w:sz w:val="24"/>
+          <w:szCs w:val="24"/>
+        </w:rPr>
+      </w:pPr>
+    </w:p>
+    <w:p>
+      <w:pPr>
+        <w:pStyle w:val="ListParagraph"/>
+        <w:ind w:left="1440"/>
+        <w:outlineLvl w:val="0"/>
+        <w:rPr>
+          <w:rFonts w:ascii="Times New Roman" w:hAnsi="Times New Roman" w:cs="Times New Roman"/>
+          <w:sz w:val="24"/>
+          <w:szCs w:val="24"/>
+        </w:rPr>
+      </w:pPr>
+      <w:r>
+        <w:rPr>
+          <w:rFonts w:ascii="Times New Roman" w:hAnsi="Times New Roman" w:cs="Times New Roman"/>
+          <w:sz w:val="24"/>
+          <w:szCs w:val="24"/>
+        </w:rPr>
+        <w:t xml:space="preserve">The display task takes a single input, a pointer to the global data structure called </w:t>
+      </w:r>
+      <w:proofErr w:type="spellStart"/>
+      <w:r>
+        <w:rPr>
+          <w:rFonts w:ascii="Times New Roman" w:hAnsi="Times New Roman" w:cs="Times New Roman"/>
+          <w:sz w:val="24"/>
+          <w:szCs w:val="24"/>
+        </w:rPr>
+        <w:t>globalData</w:t>
+      </w:r>
+      <w:proofErr w:type="spellEnd"/>
+      <w:r>
+        <w:rPr>
+          <w:rFonts w:ascii="Times New Roman" w:hAnsi="Times New Roman" w:cs="Times New Roman"/>
+          <w:sz w:val="24"/>
+          <w:szCs w:val="24"/>
+        </w:rPr>
+        <w:t>.  If the flag for display is true, then the task will be run, otherwise it will just skip to the end of the task.  If the flag is true, then it is immediately set to false so that display is not run a second time.</w:t>
+      </w:r>
+    </w:p>
+    <w:p>
+      <w:pPr>
+        <w:pStyle w:val="ListParagraph"/>
+        <w:ind w:left="1440"/>
+        <w:outlineLvl w:val="0"/>
+        <w:rPr>
+          <w:rFonts w:ascii="Times New Roman" w:hAnsi="Times New Roman" w:cs="Times New Roman"/>
+          <w:sz w:val="24"/>
+          <w:szCs w:val="24"/>
+        </w:rPr>
+      </w:pPr>
+    </w:p>
+    <w:p>
+      <w:pPr>
+        <w:pStyle w:val="ListParagraph"/>
+        <w:ind w:left="1440"/>
+        <w:outlineLvl w:val="0"/>
+        <w:rPr>
+          <w:rFonts w:ascii="Times New Roman" w:hAnsi="Times New Roman" w:cs="Times New Roman"/>
+          <w:sz w:val="24"/>
+          <w:szCs w:val="24"/>
+        </w:rPr>
+      </w:pPr>
+      <w:r>
+        <w:rPr>
+          <w:rFonts w:ascii="Times New Roman" w:hAnsi="Times New Roman" w:cs="Times New Roman"/>
+          <w:sz w:val="24"/>
+          <w:szCs w:val="24"/>
+        </w:rPr>
+        <w:t xml:space="preserve">The first thing the display task will do is clear the current screen by printing the character “0x0C” through the RS232 connection with the </w:t>
+      </w:r>
+      <w:proofErr w:type="gramStart"/>
+      <w:r>
+        <w:rPr>
+          <w:rFonts w:ascii="Times New Roman" w:hAnsi="Times New Roman" w:cs="Times New Roman"/>
+          <w:sz w:val="24"/>
+          <w:szCs w:val="24"/>
+        </w:rPr>
+        <w:t>putc1USART(</w:t>
+      </w:r>
+      <w:proofErr w:type="gramEnd"/>
+      <w:r>
+        <w:rPr>
+          <w:rFonts w:ascii="Times New Roman" w:hAnsi="Times New Roman" w:cs="Times New Roman"/>
+          <w:sz w:val="24"/>
+          <w:szCs w:val="24"/>
+        </w:rPr>
+        <w:t xml:space="preserve">) command.  After that, the current motor speed is read out from the </w:t>
+      </w:r>
+      <w:proofErr w:type="spellStart"/>
+      <w:r>
+        <w:rPr>
+          <w:rFonts w:ascii="Times New Roman" w:hAnsi="Times New Roman" w:cs="Times New Roman"/>
+          <w:sz w:val="24"/>
+          <w:szCs w:val="24"/>
+        </w:rPr>
+        <w:t>globalData</w:t>
+      </w:r>
+      <w:proofErr w:type="spellEnd"/>
+      <w:r>
+        <w:rPr>
+          <w:rFonts w:ascii="Times New Roman" w:hAnsi="Times New Roman" w:cs="Times New Roman"/>
+          <w:sz w:val="24"/>
+          <w:szCs w:val="24"/>
+        </w:rPr>
+        <w:t xml:space="preserve"> structure and displayed.  The integer is</w:t>
+      </w:r>
+      <w:r>
+        <w:rPr>
+          <w:rFonts w:ascii="Times New Roman" w:hAnsi="Times New Roman" w:cs="Times New Roman"/>
+          <w:sz w:val="24"/>
+          <w:szCs w:val="24"/>
+        </w:rPr>
+        <w:t xml:space="preserve"> converted into a string by using the </w:t>
+      </w:r>
+      <w:proofErr w:type="spellStart"/>
+      <w:proofErr w:type="gramStart"/>
+      <w:r>
+        <w:rPr>
+          <w:rFonts w:ascii="Times New Roman" w:hAnsi="Times New Roman" w:cs="Times New Roman"/>
+          <w:sz w:val="24"/>
+          <w:szCs w:val="24"/>
+        </w:rPr>
+        <w:t>itoa</w:t>
+      </w:r>
+      <w:proofErr w:type="spellEnd"/>
+      <w:r>
+        <w:rPr>
+          <w:rFonts w:ascii="Times New Roman" w:hAnsi="Times New Roman" w:cs="Times New Roman"/>
+          <w:sz w:val="24"/>
+          <w:szCs w:val="24"/>
+        </w:rPr>
+        <w:t>(</w:t>
+      </w:r>
+      <w:proofErr w:type="gramEnd"/>
+      <w:r>
+        <w:rPr>
+          <w:rFonts w:ascii="Times New Roman" w:hAnsi="Times New Roman" w:cs="Times New Roman"/>
+          <w:sz w:val="24"/>
+          <w:szCs w:val="24"/>
+        </w:rPr>
+        <w:t xml:space="preserve">) C-library function.  The speed is stored as a value from 0-200, where each increment represents 0.5% speed, so the raw value is divided by 2 before it is converted.  If the speed is an odd number, a 0.5 is displayed after the converted string.  The string created by the </w:t>
+      </w:r>
+      <w:proofErr w:type="spellStart"/>
+      <w:proofErr w:type="gramStart"/>
+      <w:r>
+        <w:rPr>
+          <w:rFonts w:ascii="Times New Roman" w:hAnsi="Times New Roman" w:cs="Times New Roman"/>
+          <w:sz w:val="24"/>
+          <w:szCs w:val="24"/>
+        </w:rPr>
+        <w:t>sprint</w:t>
+      </w:r>
+      <w:r>
+        <w:rPr>
+          <w:rFonts w:ascii="Times New Roman" w:hAnsi="Times New Roman" w:cs="Times New Roman"/>
+          <w:sz w:val="24"/>
+          <w:szCs w:val="24"/>
+        </w:rPr>
+        <w:t>f</w:t>
+      </w:r>
+      <w:proofErr w:type="spellEnd"/>
+      <w:r>
+        <w:rPr>
+          <w:rFonts w:ascii="Times New Roman" w:hAnsi="Times New Roman" w:cs="Times New Roman"/>
+          <w:sz w:val="24"/>
+          <w:szCs w:val="24"/>
+        </w:rPr>
+        <w:t>(</w:t>
+      </w:r>
+      <w:proofErr w:type="gramEnd"/>
+      <w:r>
+        <w:rPr>
+          <w:rFonts w:ascii="Times New Roman" w:hAnsi="Times New Roman" w:cs="Times New Roman"/>
+          <w:sz w:val="24"/>
+          <w:szCs w:val="24"/>
+        </w:rPr>
+        <w:t>) function is displayed on the PC terminal using the puts1USART() function.</w:t>
+      </w:r>
+      <w:r>
+        <w:rPr>
+          <w:rFonts w:ascii="Times New Roman" w:hAnsi="Times New Roman" w:cs="Times New Roman"/>
+          <w:sz w:val="24"/>
+          <w:szCs w:val="24"/>
+        </w:rPr>
+        <w:t xml:space="preserve"> </w:t>
+      </w:r>
+      <w:r>
+        <w:rPr>
+          <w:rFonts w:ascii="Times New Roman" w:hAnsi="Times New Roman" w:cs="Times New Roman"/>
+          <w:sz w:val="24"/>
+          <w:szCs w:val="24"/>
+        </w:rPr>
+        <w:t xml:space="preserve"> The measured data is displayed next in the very same way.</w:t>
+      </w:r>
+    </w:p>
+    <w:p>
+      <w:pPr>
+        <w:pStyle w:val="ListParagraph"/>
+        <w:ind w:left="1440"/>
+        <w:outlineLvl w:val="0"/>
+        <w:rPr>
+          <w:rFonts w:ascii="Times New Roman" w:hAnsi="Times New Roman" w:cs="Times New Roman"/>
+          <w:sz w:val="24"/>
+          <w:szCs w:val="24"/>
+        </w:rPr>
+      </w:pPr>
+    </w:p>
+    <w:p>
+      <w:pPr>
+        <w:pStyle w:val="ListParagraph"/>
+        <w:ind w:left="1440"/>
+        <w:outlineLvl w:val="0"/>
+        <w:rPr>
+          <w:rFonts w:ascii="Times New Roman" w:hAnsi="Times New Roman" w:cs="Times New Roman"/>
+          <w:sz w:val="24"/>
+          <w:szCs w:val="24"/>
+        </w:rPr>
+      </w:pPr>
+      <w:r>
+        <w:rPr>
+          <w:rFonts w:ascii="Times New Roman" w:hAnsi="Times New Roman" w:cs="Times New Roman"/>
+          <w:sz w:val="24"/>
+          <w:szCs w:val="24"/>
+        </w:rPr>
+        <w:t xml:space="preserve">Next, the user is prompted to enter input.  The </w:t>
+      </w:r>
+      <w:proofErr w:type="gramStart"/>
+      <w:r>
+        <w:rPr>
+          <w:rFonts w:ascii="Times New Roman" w:hAnsi="Times New Roman" w:cs="Times New Roman"/>
+          <w:sz w:val="24"/>
+          <w:szCs w:val="24"/>
+        </w:rPr>
+        <w:t>putrs1USART(</w:t>
+      </w:r>
+      <w:proofErr w:type="gramEnd"/>
+      <w:r>
+        <w:rPr>
+          <w:rFonts w:ascii="Times New Roman" w:hAnsi="Times New Roman" w:cs="Times New Roman"/>
+          <w:sz w:val="24"/>
+          <w:szCs w:val="24"/>
+        </w:rPr>
+        <w:t xml:space="preserve">) function is used to directly display strings onto the PC Terminal.  After displaying the input prompt, </w:t>
+      </w:r>
+      <w:r>
+        <w:rPr>
+          <w:rFonts w:ascii="Times New Roman" w:hAnsi="Times New Roman" w:cs="Times New Roman"/>
+          <w:sz w:val="24"/>
+          <w:szCs w:val="24"/>
+        </w:rPr>
+        <w:lastRenderedPageBreak/>
+        <w:t>the display task accesses the current error state and uses a switch-case statement to display an appropriate error.  The error states range from 0-2 where 0 is the most severe.  In each state, an appropriate message is printed and the Process Input flag is set to true.  An error state of 3 means that the remote system is off and an appropriate message will be displayed.  If the error state is 4, all systems are operating correctly.  If the error state is anything other than 0-4, then there must be a problem with the connection between the remote and local nodes, and an appropriate message will be displayed.</w:t>
+      </w:r>
+    </w:p>
+    <w:p>
+      <w:pPr>
+        <w:pStyle w:val="ListParagraph"/>
+        <w:ind w:left="1440"/>
+        <w:outlineLvl w:val="0"/>
+        <w:rPr>
+          <w:rFonts w:ascii="Times New Roman" w:hAnsi="Times New Roman" w:cs="Times New Roman"/>
+          <w:sz w:val="24"/>
+          <w:szCs w:val="24"/>
+        </w:rPr>
+      </w:pPr>
+    </w:p>
+    <w:p>
+      <w:pPr>
+        <w:pStyle w:val="ListParagraph"/>
+        <w:ind w:left="1440"/>
+        <w:outlineLvl w:val="0"/>
+        <w:rPr>
+          <w:rFonts w:ascii="Times New Roman" w:hAnsi="Times New Roman" w:cs="Times New Roman"/>
+          <w:sz w:val="24"/>
+          <w:szCs w:val="24"/>
+        </w:rPr>
+      </w:pPr>
+      <w:r>
+        <w:rPr>
+          <w:rFonts w:ascii="Times New Roman" w:hAnsi="Times New Roman" w:cs="Times New Roman"/>
+          <w:b/>
+          <w:sz w:val="24"/>
+          <w:szCs w:val="24"/>
+        </w:rPr>
+        <w:t>Process Input</w:t>
+      </w:r>
+    </w:p>
+    <w:p>
+      <w:pPr>
+        <w:pStyle w:val="ListParagraph"/>
+        <w:ind w:left="1440"/>
+        <w:outlineLvl w:val="0"/>
+        <w:rPr>
+          <w:rFonts w:ascii="Times New Roman" w:hAnsi="Times New Roman" w:cs="Times New Roman"/>
+          <w:sz w:val="24"/>
+          <w:szCs w:val="24"/>
+        </w:rPr>
+      </w:pPr>
+    </w:p>
+    <w:p>
+      <w:pPr>
+        <w:pStyle w:val="ListParagraph"/>
+        <w:ind w:left="1440"/>
+        <w:outlineLvl w:val="0"/>
+        <w:rPr>
+          <w:rFonts w:ascii="Times New Roman" w:hAnsi="Times New Roman" w:cs="Times New Roman"/>
+          <w:sz w:val="24"/>
+          <w:szCs w:val="24"/>
+        </w:rPr>
+      </w:pPr>
+      <w:r>
+        <w:rPr>
+          <w:rFonts w:ascii="Times New Roman" w:hAnsi="Times New Roman" w:cs="Times New Roman"/>
+          <w:sz w:val="24"/>
+          <w:szCs w:val="24"/>
+        </w:rPr>
+        <w:t xml:space="preserve">The </w:t>
+      </w:r>
+      <w:r>
+        <w:rPr>
+          <w:rFonts w:ascii="Times New Roman" w:hAnsi="Times New Roman" w:cs="Times New Roman"/>
+          <w:sz w:val="24"/>
+          <w:szCs w:val="24"/>
+        </w:rPr>
+        <w:t>Process Input</w:t>
+      </w:r>
+      <w:r>
+        <w:rPr>
+          <w:rFonts w:ascii="Times New Roman" w:hAnsi="Times New Roman" w:cs="Times New Roman"/>
+          <w:sz w:val="24"/>
+          <w:szCs w:val="24"/>
+        </w:rPr>
+        <w:t xml:space="preserve"> task takes a single input, a pointer to the global data structure called </w:t>
+      </w:r>
+      <w:proofErr w:type="spellStart"/>
+      <w:r>
+        <w:rPr>
+          <w:rFonts w:ascii="Times New Roman" w:hAnsi="Times New Roman" w:cs="Times New Roman"/>
+          <w:sz w:val="24"/>
+          <w:szCs w:val="24"/>
+        </w:rPr>
+        <w:t>globalData</w:t>
+      </w:r>
+      <w:proofErr w:type="spellEnd"/>
+      <w:r>
+        <w:rPr>
+          <w:rFonts w:ascii="Times New Roman" w:hAnsi="Times New Roman" w:cs="Times New Roman"/>
+          <w:sz w:val="24"/>
+          <w:szCs w:val="24"/>
+        </w:rPr>
+        <w:t>.  If the flag for Process Input is true, then the task will be run, otherwise it will just skip to the end of the task.  If the flag is true, then it is immediately set to false so that display is not run a second time.</w:t>
+      </w:r>
+    </w:p>
+    <w:p>
+      <w:pPr>
+        <w:pStyle w:val="ListParagraph"/>
+        <w:ind w:left="1440"/>
+        <w:outlineLvl w:val="0"/>
+        <w:rPr>
+          <w:rFonts w:ascii="Times New Roman" w:hAnsi="Times New Roman" w:cs="Times New Roman"/>
+          <w:sz w:val="24"/>
+          <w:szCs w:val="24"/>
+        </w:rPr>
+      </w:pPr>
+    </w:p>
+    <w:p>
+      <w:pPr>
+        <w:pStyle w:val="ListParagraph"/>
+        <w:ind w:left="1440"/>
+        <w:outlineLvl w:val="0"/>
+        <w:rPr>
+          <w:rFonts w:ascii="Times New Roman" w:hAnsi="Times New Roman" w:cs="Times New Roman"/>
+          <w:sz w:val="24"/>
+          <w:szCs w:val="24"/>
+        </w:rPr>
+      </w:pPr>
+      <w:r>
+        <w:rPr>
+          <w:rFonts w:ascii="Times New Roman" w:hAnsi="Times New Roman" w:cs="Times New Roman"/>
+          <w:sz w:val="24"/>
+          <w:szCs w:val="24"/>
+        </w:rPr>
+        <w:t xml:space="preserve">The </w:t>
+      </w:r>
+      <w:r>
+        <w:rPr>
+          <w:rFonts w:ascii="Times New Roman" w:hAnsi="Times New Roman" w:cs="Times New Roman"/>
+          <w:sz w:val="24"/>
+          <w:szCs w:val="24"/>
+        </w:rPr>
+        <w:t xml:space="preserve">Process Input </w:t>
+      </w:r>
+      <w:r>
+        <w:rPr>
+          <w:rFonts w:ascii="Times New Roman" w:hAnsi="Times New Roman" w:cs="Times New Roman"/>
+          <w:sz w:val="24"/>
+          <w:szCs w:val="24"/>
+        </w:rPr>
+        <w:t>task will only accept the following commands:</w:t>
+      </w:r>
+    </w:p>
+    <w:p>
+      <w:pPr>
+        <w:pStyle w:val="ListParagraph"/>
+        <w:ind w:left="1440"/>
+        <w:outlineLvl w:val="0"/>
+        <w:rPr>
+          <w:rFonts w:ascii="Times New Roman" w:hAnsi="Times New Roman" w:cs="Times New Roman"/>
+          <w:sz w:val="24"/>
+          <w:szCs w:val="24"/>
+        </w:rPr>
+      </w:pPr>
+      <w:r>
+        <w:rPr>
+          <w:rFonts w:ascii="Times New Roman" w:hAnsi="Times New Roman" w:cs="Times New Roman"/>
+          <w:sz w:val="24"/>
+          <w:szCs w:val="24"/>
+        </w:rPr>
+        <w:t>“</w:t>
+      </w:r>
+      <w:proofErr w:type="gramStart"/>
+      <w:r>
+        <w:rPr>
+          <w:rFonts w:ascii="Times New Roman" w:hAnsi="Times New Roman" w:cs="Times New Roman"/>
+          <w:sz w:val="24"/>
+          <w:szCs w:val="24"/>
+        </w:rPr>
+        <w:t>s</w:t>
+      </w:r>
+      <w:proofErr w:type="gramEnd"/>
+      <w:r>
+        <w:rPr>
+          <w:rFonts w:ascii="Times New Roman" w:hAnsi="Times New Roman" w:cs="Times New Roman"/>
+          <w:sz w:val="24"/>
+          <w:szCs w:val="24"/>
+        </w:rPr>
+        <w:t xml:space="preserve"> [number in %]”, </w:t>
+      </w:r>
+      <w:r>
+        <w:rPr>
+          <w:rFonts w:ascii="Times New Roman" w:hAnsi="Times New Roman" w:cs="Times New Roman"/>
+          <w:sz w:val="24"/>
+          <w:szCs w:val="24"/>
+        </w:rPr>
+        <w:t>“</w:t>
+      </w:r>
+      <w:proofErr w:type="spellStart"/>
+      <w:r>
+        <w:rPr>
+          <w:rFonts w:ascii="Times New Roman" w:hAnsi="Times New Roman" w:cs="Times New Roman"/>
+          <w:sz w:val="24"/>
+          <w:szCs w:val="24"/>
+        </w:rPr>
+        <w:t>i</w:t>
+      </w:r>
+      <w:proofErr w:type="spellEnd"/>
+      <w:r>
+        <w:rPr>
+          <w:rFonts w:ascii="Times New Roman" w:hAnsi="Times New Roman" w:cs="Times New Roman"/>
+          <w:sz w:val="24"/>
+          <w:szCs w:val="24"/>
+        </w:rPr>
+        <w:t>”</w:t>
+      </w:r>
+      <w:r>
+        <w:rPr>
+          <w:rFonts w:ascii="Times New Roman" w:hAnsi="Times New Roman" w:cs="Times New Roman"/>
+          <w:sz w:val="24"/>
+          <w:szCs w:val="24"/>
+        </w:rPr>
+        <w:t xml:space="preserve">, </w:t>
+      </w:r>
+      <w:r>
+        <w:rPr>
+          <w:rFonts w:ascii="Times New Roman" w:hAnsi="Times New Roman" w:cs="Times New Roman"/>
+          <w:sz w:val="24"/>
+          <w:szCs w:val="24"/>
+        </w:rPr>
+        <w:t>“d”</w:t>
+      </w:r>
+      <w:r>
+        <w:rPr>
+          <w:rFonts w:ascii="Times New Roman" w:hAnsi="Times New Roman" w:cs="Times New Roman"/>
+          <w:sz w:val="24"/>
+          <w:szCs w:val="24"/>
+        </w:rPr>
+        <w:t>.</w:t>
+      </w:r>
+    </w:p>
+    <w:p>
+      <w:pPr>
+        <w:pStyle w:val="ListParagraph"/>
+        <w:ind w:left="1440"/>
+        <w:outlineLvl w:val="0"/>
+        <w:rPr>
+          <w:rFonts w:ascii="Times New Roman" w:hAnsi="Times New Roman" w:cs="Times New Roman"/>
+          <w:sz w:val="24"/>
+          <w:szCs w:val="24"/>
+        </w:rPr>
+      </w:pPr>
+      <w:r>
+        <w:rPr>
+          <w:rFonts w:ascii="Times New Roman" w:hAnsi="Times New Roman" w:cs="Times New Roman"/>
+          <w:sz w:val="24"/>
+          <w:szCs w:val="24"/>
+        </w:rPr>
+        <w:t>These stand for Set Point (speed), increment, and decrement respectively.  The number accepted in the set point command must be between 0 and 101, and the increment and decrement commands will do nothing if they attempt to move the current speed past those points.  101% is set as the high limit purely for testing the remote node’s response to errors, and would not be allowed in the final system.</w:t>
+      </w:r>
+    </w:p>
+    <w:p>
+      <w:pPr>
+        <w:pStyle w:val="ListParagraph"/>
+        <w:ind w:left="1440"/>
+        <w:outlineLvl w:val="0"/>
+        <w:rPr>
+          <w:rFonts w:ascii="Times New Roman" w:hAnsi="Times New Roman" w:cs="Times New Roman"/>
+          <w:sz w:val="24"/>
+          <w:szCs w:val="24"/>
+        </w:rPr>
+      </w:pPr>
+    </w:p>
+    <w:p>
+      <w:pPr>
+        <w:pStyle w:val="ListParagraph"/>
+        <w:ind w:left="1440"/>
+        <w:outlineLvl w:val="0"/>
+        <w:rPr>
+          <w:rFonts w:ascii="Times New Roman" w:hAnsi="Times New Roman" w:cs="Times New Roman"/>
+          <w:sz w:val="24"/>
+          <w:szCs w:val="24"/>
+        </w:rPr>
+      </w:pPr>
+      <w:r>
+        <w:rPr>
+          <w:rFonts w:ascii="Times New Roman" w:hAnsi="Times New Roman" w:cs="Times New Roman"/>
+          <w:sz w:val="24"/>
+          <w:szCs w:val="24"/>
+        </w:rPr>
+        <w:t xml:space="preserve">The Process Input task will take information stored in </w:t>
+      </w:r>
+      <w:proofErr w:type="spellStart"/>
+      <w:r>
+        <w:rPr>
+          <w:rFonts w:ascii="Times New Roman" w:hAnsi="Times New Roman" w:cs="Times New Roman"/>
+          <w:sz w:val="24"/>
+          <w:szCs w:val="24"/>
+        </w:rPr>
+        <w:t>globalData’s</w:t>
+      </w:r>
+      <w:proofErr w:type="spellEnd"/>
+      <w:r>
+        <w:rPr>
+          <w:rFonts w:ascii="Times New Roman" w:hAnsi="Times New Roman" w:cs="Times New Roman"/>
+          <w:sz w:val="24"/>
+          <w:szCs w:val="24"/>
+        </w:rPr>
+        <w:t xml:space="preserve"> </w:t>
+      </w:r>
+      <w:proofErr w:type="spellStart"/>
+      <w:proofErr w:type="gramStart"/>
+      <w:r>
+        <w:rPr>
+          <w:rFonts w:ascii="Times New Roman" w:hAnsi="Times New Roman" w:cs="Times New Roman"/>
+          <w:sz w:val="24"/>
+          <w:szCs w:val="24"/>
+        </w:rPr>
+        <w:t>myInput</w:t>
+      </w:r>
+      <w:proofErr w:type="spellEnd"/>
+      <w:r>
+        <w:rPr>
+          <w:rFonts w:ascii="Times New Roman" w:hAnsi="Times New Roman" w:cs="Times New Roman"/>
+          <w:sz w:val="24"/>
+          <w:szCs w:val="24"/>
+        </w:rPr>
+        <w:t>[</w:t>
+      </w:r>
+      <w:proofErr w:type="gramEnd"/>
+      <w:r>
+        <w:rPr>
+          <w:rFonts w:ascii="Times New Roman" w:hAnsi="Times New Roman" w:cs="Times New Roman"/>
+          <w:sz w:val="24"/>
+          <w:szCs w:val="24"/>
+        </w:rPr>
+        <w:t xml:space="preserve">] array, which is modified by the RS232 interrupt handler to store what the user typed in the terminal.  If this array starts with the character “s” followed by a space, then the user wants to set the current speed of the motor.  </w:t>
+      </w:r>
+      <w:proofErr w:type="spellStart"/>
+      <w:proofErr w:type="gramStart"/>
+      <w:r>
+        <w:rPr>
+          <w:rFonts w:ascii="Times New Roman" w:hAnsi="Times New Roman" w:cs="Times New Roman"/>
+          <w:sz w:val="24"/>
+          <w:szCs w:val="24"/>
+        </w:rPr>
+        <w:t>globalData’s</w:t>
+      </w:r>
+      <w:proofErr w:type="spellEnd"/>
+      <w:proofErr w:type="gramEnd"/>
+      <w:r>
+        <w:rPr>
+          <w:rFonts w:ascii="Times New Roman" w:hAnsi="Times New Roman" w:cs="Times New Roman"/>
+          <w:sz w:val="24"/>
+          <w:szCs w:val="24"/>
+        </w:rPr>
+        <w:t xml:space="preserve"> </w:t>
+      </w:r>
+      <w:proofErr w:type="spellStart"/>
+      <w:r>
+        <w:rPr>
+          <w:rFonts w:ascii="Times New Roman" w:hAnsi="Times New Roman" w:cs="Times New Roman"/>
+          <w:sz w:val="24"/>
+          <w:szCs w:val="24"/>
+        </w:rPr>
+        <w:t>myCommand</w:t>
+      </w:r>
+      <w:proofErr w:type="spellEnd"/>
+      <w:r>
+        <w:rPr>
+          <w:rFonts w:ascii="Times New Roman" w:hAnsi="Times New Roman" w:cs="Times New Roman"/>
+          <w:sz w:val="24"/>
+          <w:szCs w:val="24"/>
+        </w:rPr>
+        <w:t xml:space="preserve"> field is set to “1” to represent the set point command, and the number that the user typed is processed using the </w:t>
+      </w:r>
+      <w:proofErr w:type="spellStart"/>
+      <w:r>
+        <w:rPr>
+          <w:rFonts w:ascii="Times New Roman" w:hAnsi="Times New Roman" w:cs="Times New Roman"/>
+          <w:sz w:val="24"/>
+          <w:szCs w:val="24"/>
+        </w:rPr>
+        <w:t>stringToNum</w:t>
+      </w:r>
+      <w:proofErr w:type="spellEnd"/>
+      <w:r>
+        <w:rPr>
+          <w:rFonts w:ascii="Times New Roman" w:hAnsi="Times New Roman" w:cs="Times New Roman"/>
+          <w:sz w:val="24"/>
+          <w:szCs w:val="24"/>
+        </w:rPr>
+        <w:t>() helper function.</w:t>
+      </w:r>
+    </w:p>
+    <w:p>
+      <w:pPr>
+        <w:pStyle w:val="ListParagraph"/>
+        <w:ind w:left="1440"/>
+        <w:outlineLvl w:val="0"/>
+        <w:rPr>
+          <w:rFonts w:ascii="Times New Roman" w:hAnsi="Times New Roman" w:cs="Times New Roman"/>
+          <w:sz w:val="24"/>
+          <w:szCs w:val="24"/>
+        </w:rPr>
+      </w:pPr>
+    </w:p>
+    <w:p>
+      <w:pPr>
+        <w:pStyle w:val="ListParagraph"/>
+        <w:ind w:left="1440"/>
+        <w:outlineLvl w:val="0"/>
+        <w:rPr>
+          <w:rFonts w:ascii="Times New Roman" w:hAnsi="Times New Roman" w:cs="Times New Roman"/>
+          <w:sz w:val="24"/>
+          <w:szCs w:val="24"/>
+        </w:rPr>
+      </w:pPr>
+      <w:proofErr w:type="spellStart"/>
+      <w:proofErr w:type="gramStart"/>
+      <w:r>
+        <w:rPr>
+          <w:rFonts w:ascii="Times New Roman" w:hAnsi="Times New Roman" w:cs="Times New Roman"/>
+          <w:sz w:val="24"/>
+          <w:szCs w:val="24"/>
+        </w:rPr>
+        <w:t>stringToNum</w:t>
+      </w:r>
+      <w:proofErr w:type="spellEnd"/>
+      <w:r>
+        <w:rPr>
+          <w:rFonts w:ascii="Times New Roman" w:hAnsi="Times New Roman" w:cs="Times New Roman"/>
+          <w:sz w:val="24"/>
+          <w:szCs w:val="24"/>
+        </w:rPr>
+        <w:t>(</w:t>
+      </w:r>
+      <w:proofErr w:type="gramEnd"/>
+      <w:r>
+        <w:rPr>
+          <w:rFonts w:ascii="Times New Roman" w:hAnsi="Times New Roman" w:cs="Times New Roman"/>
+          <w:sz w:val="24"/>
+          <w:szCs w:val="24"/>
+        </w:rPr>
+        <w:t>) accepts a null terminated character array as an input, and will return an integer representation of that string.  It does so by processing the string</w:t>
+      </w:r>
+      <w:r>
+        <w:rPr>
+          <w:rFonts w:ascii="Times New Roman" w:hAnsi="Times New Roman" w:cs="Times New Roman"/>
+          <w:sz w:val="24"/>
+          <w:szCs w:val="24"/>
+        </w:rPr>
+        <w:t xml:space="preserve"> </w:t>
+      </w:r>
+      <w:r>
+        <w:rPr>
+          <w:rFonts w:ascii="Times New Roman" w:hAnsi="Times New Roman" w:cs="Times New Roman"/>
+          <w:sz w:val="24"/>
+          <w:szCs w:val="24"/>
+        </w:rPr>
+        <w:t xml:space="preserve">one character at a time until the null terminator character, “\0”, is reached.  As it traverses through the string, each character has the </w:t>
+      </w:r>
+      <w:r>
+        <w:rPr>
+          <w:rFonts w:ascii="Times New Roman" w:hAnsi="Times New Roman" w:cs="Times New Roman"/>
+          <w:sz w:val="24"/>
+          <w:szCs w:val="24"/>
+        </w:rPr>
+        <w:t>‘0’ character subtracted from it to turn the character into an integer.  This works because the ASCII characters for ‘0’ through ‘9’ are represented in hex as 30-39.  As each character is converted, it is added to a sum.  When the next character is processed, that sum is multiplied by 10 before adding the new value to the sum.</w:t>
+      </w:r>
+    </w:p>
+    <w:p>
+      <w:pPr>
+        <w:pStyle w:val="ListParagraph"/>
+        <w:ind w:left="1440"/>
+        <w:outlineLvl w:val="0"/>
+        <w:rPr>
+          <w:rFonts w:ascii="Times New Roman" w:hAnsi="Times New Roman" w:cs="Times New Roman"/>
+          <w:sz w:val="24"/>
+          <w:szCs w:val="24"/>
+        </w:rPr>
+      </w:pPr>
+    </w:p>
+    <w:p>
+      <w:pPr>
+        <w:pStyle w:val="ListParagraph"/>
+        <w:ind w:left="1440"/>
+        <w:outlineLvl w:val="0"/>
+        <w:rPr>
+          <w:rFonts w:ascii="Times New Roman" w:hAnsi="Times New Roman" w:cs="Times New Roman"/>
+          <w:sz w:val="24"/>
+          <w:szCs w:val="24"/>
+        </w:rPr>
+      </w:pPr>
+      <w:r>
+        <w:rPr>
+          <w:rFonts w:ascii="Times New Roman" w:hAnsi="Times New Roman" w:cs="Times New Roman"/>
+          <w:sz w:val="24"/>
+          <w:szCs w:val="24"/>
+        </w:rPr>
+        <w:t xml:space="preserve">The </w:t>
+      </w:r>
+      <w:proofErr w:type="spellStart"/>
+      <w:proofErr w:type="gramStart"/>
+      <w:r>
+        <w:rPr>
+          <w:rFonts w:ascii="Times New Roman" w:hAnsi="Times New Roman" w:cs="Times New Roman"/>
+          <w:sz w:val="24"/>
+          <w:szCs w:val="24"/>
+        </w:rPr>
+        <w:t>stringToNum</w:t>
+      </w:r>
+      <w:proofErr w:type="spellEnd"/>
+      <w:r>
+        <w:rPr>
+          <w:rFonts w:ascii="Times New Roman" w:hAnsi="Times New Roman" w:cs="Times New Roman"/>
+          <w:sz w:val="24"/>
+          <w:szCs w:val="24"/>
+        </w:rPr>
+        <w:t>(</w:t>
+      </w:r>
+      <w:proofErr w:type="gramEnd"/>
+      <w:r>
+        <w:rPr>
+          <w:rFonts w:ascii="Times New Roman" w:hAnsi="Times New Roman" w:cs="Times New Roman"/>
+          <w:sz w:val="24"/>
+          <w:szCs w:val="24"/>
+        </w:rPr>
+        <w:t xml:space="preserve">) function will return an integer in percent that the user entered.  However, that number is not precise enough to handle the 0.5% precision that increment and decrement both need.  So, the percent that the user typed is </w:t>
+      </w:r>
+      <w:r>
+        <w:rPr>
+          <w:rFonts w:ascii="Times New Roman" w:hAnsi="Times New Roman" w:cs="Times New Roman"/>
+          <w:sz w:val="24"/>
+          <w:szCs w:val="24"/>
+        </w:rPr>
+        <w:lastRenderedPageBreak/>
+        <w:t xml:space="preserve">multiplied by 2 in order to make each number represent 0.5%.  After converting the user’s number, it is checked to be within the limits of 0 to 101% (or 0 to 202 in converted integers).  If it is within the bounds, then </w:t>
+      </w:r>
+      <w:proofErr w:type="spellStart"/>
+      <w:r>
+        <w:rPr>
+          <w:rFonts w:ascii="Times New Roman" w:hAnsi="Times New Roman" w:cs="Times New Roman"/>
+          <w:sz w:val="24"/>
+          <w:szCs w:val="24"/>
+        </w:rPr>
+        <w:t>globalData’s</w:t>
+      </w:r>
+      <w:proofErr w:type="spellEnd"/>
+      <w:r>
+        <w:rPr>
+          <w:rFonts w:ascii="Times New Roman" w:hAnsi="Times New Roman" w:cs="Times New Roman"/>
+          <w:sz w:val="24"/>
+          <w:szCs w:val="24"/>
+        </w:rPr>
+        <w:t xml:space="preserve"> </w:t>
+      </w:r>
+      <w:proofErr w:type="spellStart"/>
+      <w:r>
+        <w:rPr>
+          <w:rFonts w:ascii="Times New Roman" w:hAnsi="Times New Roman" w:cs="Times New Roman"/>
+          <w:sz w:val="24"/>
+          <w:szCs w:val="24"/>
+        </w:rPr>
+        <w:t>setSpeed</w:t>
+      </w:r>
+      <w:proofErr w:type="spellEnd"/>
+      <w:r>
+        <w:rPr>
+          <w:rFonts w:ascii="Times New Roman" w:hAnsi="Times New Roman" w:cs="Times New Roman"/>
+          <w:sz w:val="24"/>
+          <w:szCs w:val="24"/>
+        </w:rPr>
+        <w:t xml:space="preserve"> field is set to the integer representation of the user’s input.  If not, </w:t>
+      </w:r>
+      <w:proofErr w:type="spellStart"/>
+      <w:r>
+        <w:rPr>
+          <w:rFonts w:ascii="Times New Roman" w:hAnsi="Times New Roman" w:cs="Times New Roman"/>
+          <w:sz w:val="24"/>
+          <w:szCs w:val="24"/>
+        </w:rPr>
+        <w:t>globalData’s</w:t>
+      </w:r>
+      <w:proofErr w:type="spellEnd"/>
+      <w:r>
+        <w:rPr>
+          <w:rFonts w:ascii="Times New Roman" w:hAnsi="Times New Roman" w:cs="Times New Roman"/>
+          <w:sz w:val="24"/>
+          <w:szCs w:val="24"/>
+        </w:rPr>
+        <w:t xml:space="preserve"> </w:t>
+      </w:r>
+      <w:proofErr w:type="spellStart"/>
+      <w:r>
+        <w:rPr>
+          <w:rFonts w:ascii="Times New Roman" w:hAnsi="Times New Roman" w:cs="Times New Roman"/>
+          <w:sz w:val="24"/>
+          <w:szCs w:val="24"/>
+        </w:rPr>
+        <w:t>myCommand</w:t>
+      </w:r>
+      <w:proofErr w:type="spellEnd"/>
+      <w:r>
+        <w:rPr>
+          <w:rFonts w:ascii="Times New Roman" w:hAnsi="Times New Roman" w:cs="Times New Roman"/>
+          <w:sz w:val="24"/>
+          <w:szCs w:val="24"/>
+        </w:rPr>
+        <w:t xml:space="preserve"> field is set to 4 to represent an error.</w:t>
+      </w:r>
+    </w:p>
+    <w:p>
+      <w:pPr>
+        <w:pStyle w:val="ListParagraph"/>
+        <w:ind w:left="1440"/>
+        <w:outlineLvl w:val="0"/>
+        <w:rPr>
+          <w:rFonts w:ascii="Times New Roman" w:hAnsi="Times New Roman" w:cs="Times New Roman"/>
+          <w:sz w:val="24"/>
+          <w:szCs w:val="24"/>
+        </w:rPr>
+      </w:pPr>
+    </w:p>
+    <w:p>
+      <w:pPr>
+        <w:pStyle w:val="ListParagraph"/>
+        <w:ind w:left="1440"/>
+        <w:outlineLvl w:val="0"/>
+        <w:rPr>
+          <w:rFonts w:ascii="Times New Roman" w:hAnsi="Times New Roman" w:cs="Times New Roman"/>
+          <w:sz w:val="24"/>
+          <w:szCs w:val="24"/>
+        </w:rPr>
+      </w:pPr>
+      <w:r>
+        <w:rPr>
+          <w:rFonts w:ascii="Times New Roman" w:hAnsi="Times New Roman" w:cs="Times New Roman"/>
+          <w:sz w:val="24"/>
+          <w:szCs w:val="24"/>
+        </w:rPr>
+        <w:t xml:space="preserve">If the first character of </w:t>
+      </w:r>
+      <w:proofErr w:type="spellStart"/>
+      <w:proofErr w:type="gramStart"/>
+      <w:r>
+        <w:rPr>
+          <w:rFonts w:ascii="Times New Roman" w:hAnsi="Times New Roman" w:cs="Times New Roman"/>
+          <w:sz w:val="24"/>
+          <w:szCs w:val="24"/>
+        </w:rPr>
+        <w:t>myInput</w:t>
+      </w:r>
+      <w:proofErr w:type="spellEnd"/>
+      <w:r>
+        <w:rPr>
+          <w:rFonts w:ascii="Times New Roman" w:hAnsi="Times New Roman" w:cs="Times New Roman"/>
+          <w:sz w:val="24"/>
+          <w:szCs w:val="24"/>
+        </w:rPr>
+        <w:t>[</w:t>
+      </w:r>
+      <w:proofErr w:type="gramEnd"/>
+      <w:r>
+        <w:rPr>
+          <w:rFonts w:ascii="Times New Roman" w:hAnsi="Times New Roman" w:cs="Times New Roman"/>
+          <w:sz w:val="24"/>
+          <w:szCs w:val="24"/>
+        </w:rPr>
+        <w:t>] is an ‘</w:t>
+      </w:r>
+      <w:proofErr w:type="spellStart"/>
+      <w:r>
+        <w:rPr>
+          <w:rFonts w:ascii="Times New Roman" w:hAnsi="Times New Roman" w:cs="Times New Roman"/>
+          <w:sz w:val="24"/>
+          <w:szCs w:val="24"/>
+        </w:rPr>
+        <w:t>i</w:t>
+      </w:r>
+      <w:proofErr w:type="spellEnd"/>
+      <w:r>
+        <w:rPr>
+          <w:rFonts w:ascii="Times New Roman" w:hAnsi="Times New Roman" w:cs="Times New Roman"/>
+          <w:sz w:val="24"/>
+          <w:szCs w:val="24"/>
+        </w:rPr>
+        <w:t xml:space="preserve">’ or ‘d’ character, then </w:t>
+      </w:r>
+      <w:proofErr w:type="spellStart"/>
+      <w:r>
+        <w:rPr>
+          <w:rFonts w:ascii="Times New Roman" w:hAnsi="Times New Roman" w:cs="Times New Roman"/>
+          <w:sz w:val="24"/>
+          <w:szCs w:val="24"/>
+        </w:rPr>
+        <w:t>myCommand</w:t>
+      </w:r>
+      <w:proofErr w:type="spellEnd"/>
+      <w:r>
+        <w:rPr>
+          <w:rFonts w:ascii="Times New Roman" w:hAnsi="Times New Roman" w:cs="Times New Roman"/>
+          <w:sz w:val="24"/>
+          <w:szCs w:val="24"/>
+        </w:rPr>
+        <w:t xml:space="preserve"> is set to 2 or 3 to represent increment and decrement, respectively.</w:t>
+      </w:r>
+    </w:p>
+    <w:p>
+      <w:pPr>
+        <w:pStyle w:val="ListParagraph"/>
+        <w:ind w:left="1440"/>
+        <w:outlineLvl w:val="0"/>
+        <w:rPr>
+          <w:rFonts w:ascii="Times New Roman" w:hAnsi="Times New Roman" w:cs="Times New Roman"/>
+          <w:sz w:val="24"/>
+          <w:szCs w:val="24"/>
+        </w:rPr>
+      </w:pPr>
+    </w:p>
+    <w:p>
+      <w:pPr>
+        <w:pStyle w:val="ListParagraph"/>
+        <w:ind w:left="1440"/>
+        <w:outlineLvl w:val="0"/>
+        <w:rPr>
+          <w:rFonts w:ascii="Times New Roman" w:hAnsi="Times New Roman" w:cs="Times New Roman"/>
+          <w:sz w:val="24"/>
+          <w:szCs w:val="24"/>
+        </w:rPr>
+      </w:pPr>
+      <w:r>
+        <w:rPr>
+          <w:rFonts w:ascii="Times New Roman" w:hAnsi="Times New Roman" w:cs="Times New Roman"/>
+          <w:sz w:val="24"/>
+          <w:szCs w:val="24"/>
+        </w:rPr>
+        <w:t>After processing the user’s input, the SRAM task’s flag is set to true so that the processed input can be stored into the SRAM.</w:t>
+      </w:r>
+    </w:p>
+    <w:p>
+      <w:pPr>
+        <w:pStyle w:val="ListParagraph"/>
+        <w:ind w:left="1440"/>
+        <w:outlineLvl w:val="0"/>
+        <w:rPr>
+          <w:rFonts w:ascii="Times New Roman" w:hAnsi="Times New Roman" w:cs="Times New Roman"/>
+          <w:sz w:val="24"/>
+          <w:szCs w:val="24"/>
+        </w:rPr>
+      </w:pPr>
+    </w:p>
+    <w:p>
+      <w:pPr>
+        <w:pStyle w:val="ListParagraph"/>
+        <w:ind w:left="1440"/>
+        <w:outlineLvl w:val="0"/>
+        <w:rPr>
+          <w:rFonts w:ascii="Times New Roman" w:hAnsi="Times New Roman" w:cs="Times New Roman"/>
+          <w:sz w:val="24"/>
+          <w:szCs w:val="24"/>
+        </w:rPr>
+      </w:pPr>
+      <w:r>
+        <w:rPr>
+          <w:rFonts w:ascii="Times New Roman" w:hAnsi="Times New Roman" w:cs="Times New Roman"/>
+          <w:b/>
+          <w:sz w:val="24"/>
+          <w:szCs w:val="24"/>
+        </w:rPr>
+        <w:t>SRAM</w:t>
+      </w:r>
+    </w:p>
+    <w:p>
+      <w:pPr>
+        <w:pStyle w:val="ListParagraph"/>
+        <w:ind w:left="1440"/>
+        <w:outlineLvl w:val="0"/>
+        <w:rPr>
+          <w:rFonts w:ascii="Times New Roman" w:hAnsi="Times New Roman" w:cs="Times New Roman"/>
+          <w:sz w:val="24"/>
+          <w:szCs w:val="24"/>
+        </w:rPr>
+      </w:pPr>
+    </w:p>
+    <w:p>
+      <w:pPr>
+        <w:pStyle w:val="ListParagraph"/>
+        <w:ind w:left="1440"/>
+        <w:outlineLvl w:val="0"/>
+        <w:rPr>
+          <w:rFonts w:ascii="Times New Roman" w:hAnsi="Times New Roman" w:cs="Times New Roman"/>
+          <w:sz w:val="24"/>
+          <w:szCs w:val="24"/>
+        </w:rPr>
+      </w:pPr>
+      <w:r>
+        <w:rPr>
+          <w:rFonts w:ascii="Times New Roman" w:hAnsi="Times New Roman" w:cs="Times New Roman"/>
+          <w:sz w:val="24"/>
+          <w:szCs w:val="24"/>
+        </w:rPr>
+        <w:t xml:space="preserve">If the SRAM flag is set to true, then the system will go into a switch-case statement based on the global data’s </w:t>
+      </w:r>
+      <w:proofErr w:type="spellStart"/>
+      <w:r>
+        <w:rPr>
+          <w:rFonts w:ascii="Times New Roman" w:hAnsi="Times New Roman" w:cs="Times New Roman"/>
+          <w:sz w:val="24"/>
+          <w:szCs w:val="24"/>
+        </w:rPr>
+        <w:t>myCommand</w:t>
+      </w:r>
+      <w:proofErr w:type="spellEnd"/>
+      <w:r>
+        <w:rPr>
+          <w:rFonts w:ascii="Times New Roman" w:hAnsi="Times New Roman" w:cs="Times New Roman"/>
+          <w:sz w:val="24"/>
+          <w:szCs w:val="24"/>
+        </w:rPr>
+        <w:t xml:space="preserve"> variable.  </w:t>
+      </w:r>
+      <w:r>
+        <w:rPr>
+          <w:rFonts w:ascii="Times New Roman" w:hAnsi="Times New Roman" w:cs="Times New Roman"/>
+          <w:sz w:val="24"/>
+          <w:szCs w:val="24"/>
+        </w:rPr>
+        <w:t xml:space="preserve">The key for the </w:t>
+      </w:r>
+      <w:proofErr w:type="spellStart"/>
+      <w:r>
+        <w:rPr>
+          <w:rFonts w:ascii="Times New Roman" w:hAnsi="Times New Roman" w:cs="Times New Roman"/>
+          <w:sz w:val="24"/>
+          <w:szCs w:val="24"/>
+        </w:rPr>
+        <w:t>myCommand</w:t>
+      </w:r>
+      <w:proofErr w:type="spellEnd"/>
+      <w:r>
+        <w:rPr>
+          <w:rFonts w:ascii="Times New Roman" w:hAnsi="Times New Roman" w:cs="Times New Roman"/>
+          <w:sz w:val="24"/>
+          <w:szCs w:val="24"/>
+        </w:rPr>
+        <w:t xml:space="preserve"> variable is as follows:</w:t>
+      </w:r>
+    </w:p>
+    <w:p>
+      <w:pPr>
+        <w:pStyle w:val="ListParagraph"/>
+        <w:ind w:left="1440"/>
+        <w:outlineLvl w:val="0"/>
+        <w:rPr>
+          <w:rFonts w:ascii="Times New Roman" w:hAnsi="Times New Roman" w:cs="Times New Roman"/>
+          <w:sz w:val="24"/>
+          <w:szCs w:val="24"/>
+        </w:rPr>
+      </w:pPr>
+    </w:p>
+    <w:tbl>
+      <w:tblPr>
+        <w:tblStyle w:val="TableGrid"/>
+        <w:tblW w:w="0" w:type="auto"/>
+        <w:tblInd w:w="1440" w:type="dxa"/>
+        <w:tblLook w:val="04A0" w:firstRow="1" w:lastRow="0" w:firstColumn="1" w:lastColumn="0" w:noHBand="0" w:noVBand="1"/>
+      </w:tblPr>
+      <w:tblGrid>
+        <w:gridCol w:w="1728"/>
+        <w:gridCol w:w="6408"/>
+      </w:tblGrid>
+      <w:tr>
+        <w:tc>
+          <w:tcPr>
+            <w:tcW w:w="1728" w:type="dxa"/>
+          </w:tcPr>
+          <w:p>
+            <w:pPr>
+              <w:pStyle w:val="ListParagraph"/>
+              <w:ind w:left="0"/>
+              <w:outlineLvl w:val="0"/>
+              <w:rPr>
+                <w:rFonts w:ascii="Times New Roman" w:hAnsi="Times New Roman" w:cs="Times New Roman"/>
+                <w:b/>
+                <w:sz w:val="24"/>
+                <w:szCs w:val="24"/>
+              </w:rPr>
+            </w:pPr>
+            <w:proofErr w:type="spellStart"/>
+            <w:r>
+              <w:rPr>
+                <w:rFonts w:ascii="Times New Roman" w:hAnsi="Times New Roman" w:cs="Times New Roman"/>
+                <w:b/>
+                <w:sz w:val="24"/>
+                <w:szCs w:val="24"/>
+              </w:rPr>
+              <w:t>myCommand</w:t>
+            </w:r>
+            <w:proofErr w:type="spellEnd"/>
+            <w:r>
+              <w:rPr>
+                <w:rFonts w:ascii="Times New Roman" w:hAnsi="Times New Roman" w:cs="Times New Roman"/>
+                <w:b/>
+                <w:sz w:val="24"/>
+                <w:szCs w:val="24"/>
+              </w:rPr>
+              <w:t xml:space="preserve"> </w:t>
+            </w:r>
+          </w:p>
+        </w:tc>
+        <w:tc>
+          <w:tcPr>
+            <w:tcW w:w="6408" w:type="dxa"/>
+          </w:tcPr>
+          <w:p>
+            <w:pPr>
+              <w:pStyle w:val="ListParagraph"/>
+              <w:ind w:left="0"/>
+              <w:outlineLvl w:val="0"/>
+              <w:rPr>
+                <w:rFonts w:ascii="Times New Roman" w:hAnsi="Times New Roman" w:cs="Times New Roman"/>
+                <w:sz w:val="24"/>
+                <w:szCs w:val="24"/>
+              </w:rPr>
+            </w:pPr>
+            <w:r>
+              <w:rPr>
+                <w:rFonts w:ascii="Times New Roman" w:hAnsi="Times New Roman" w:cs="Times New Roman"/>
+                <w:b/>
+                <w:sz w:val="24"/>
+                <w:szCs w:val="24"/>
+              </w:rPr>
+              <w:t>Meaning</w:t>
+            </w:r>
+          </w:p>
+        </w:tc>
+      </w:tr>
+      <w:tr>
+        <w:tc>
+          <w:tcPr>
+            <w:tcW w:w="1728" w:type="dxa"/>
+          </w:tcPr>
+          <w:p>
+            <w:pPr>
+              <w:pStyle w:val="ListParagraph"/>
+              <w:ind w:left="0"/>
+              <w:outlineLvl w:val="0"/>
+              <w:rPr>
+                <w:rFonts w:ascii="Times New Roman" w:hAnsi="Times New Roman" w:cs="Times New Roman"/>
+                <w:sz w:val="24"/>
+                <w:szCs w:val="24"/>
+              </w:rPr>
+            </w:pPr>
+            <w:r>
+              <w:rPr>
+                <w:rFonts w:ascii="Times New Roman" w:hAnsi="Times New Roman" w:cs="Times New Roman"/>
+                <w:sz w:val="24"/>
+                <w:szCs w:val="24"/>
+              </w:rPr>
+              <w:t>1</w:t>
+            </w:r>
+          </w:p>
+        </w:tc>
+        <w:tc>
+          <w:tcPr>
+            <w:tcW w:w="6408" w:type="dxa"/>
+          </w:tcPr>
+          <w:p>
+            <w:pPr>
+              <w:pStyle w:val="ListParagraph"/>
+              <w:ind w:left="0"/>
+              <w:outlineLvl w:val="0"/>
+              <w:rPr>
+                <w:rFonts w:ascii="Times New Roman" w:hAnsi="Times New Roman" w:cs="Times New Roman"/>
+                <w:sz w:val="24"/>
+                <w:szCs w:val="24"/>
+              </w:rPr>
+            </w:pPr>
+            <w:r>
+              <w:rPr>
+                <w:rFonts w:ascii="Times New Roman" w:hAnsi="Times New Roman" w:cs="Times New Roman"/>
+                <w:sz w:val="24"/>
+                <w:szCs w:val="24"/>
+              </w:rPr>
+              <w:t>User entered set point as the command</w:t>
+            </w:r>
+          </w:p>
+        </w:tc>
+      </w:tr>
+      <w:tr>
+        <w:tc>
+          <w:tcPr>
+            <w:tcW w:w="1728" w:type="dxa"/>
+          </w:tcPr>
+          <w:p>
+            <w:pPr>
+              <w:pStyle w:val="ListParagraph"/>
+              <w:ind w:left="0"/>
+              <w:outlineLvl w:val="0"/>
+              <w:rPr>
+                <w:rFonts w:ascii="Times New Roman" w:hAnsi="Times New Roman" w:cs="Times New Roman"/>
+                <w:sz w:val="24"/>
+                <w:szCs w:val="24"/>
+              </w:rPr>
+            </w:pPr>
+            <w:r>
+              <w:rPr>
+                <w:rFonts w:ascii="Times New Roman" w:hAnsi="Times New Roman" w:cs="Times New Roman"/>
+                <w:sz w:val="24"/>
+                <w:szCs w:val="24"/>
+              </w:rPr>
+              <w:t>2</w:t>
+            </w:r>
+          </w:p>
+        </w:tc>
+        <w:tc>
+          <w:tcPr>
+            <w:tcW w:w="6408" w:type="dxa"/>
+          </w:tcPr>
+          <w:p>
+            <w:pPr>
+              <w:pStyle w:val="ListParagraph"/>
+              <w:ind w:left="0"/>
+              <w:outlineLvl w:val="0"/>
+              <w:rPr>
+                <w:rFonts w:ascii="Times New Roman" w:hAnsi="Times New Roman" w:cs="Times New Roman"/>
+                <w:sz w:val="24"/>
+                <w:szCs w:val="24"/>
+              </w:rPr>
+            </w:pPr>
+            <w:r>
+              <w:rPr>
+                <w:rFonts w:ascii="Times New Roman" w:hAnsi="Times New Roman" w:cs="Times New Roman"/>
+                <w:sz w:val="24"/>
+                <w:szCs w:val="24"/>
+              </w:rPr>
+              <w:t>User entered increment as the command</w:t>
+            </w:r>
+          </w:p>
+        </w:tc>
+      </w:tr>
+      <w:tr>
+        <w:tc>
+          <w:tcPr>
+            <w:tcW w:w="1728" w:type="dxa"/>
+          </w:tcPr>
+          <w:p>
+            <w:pPr>
+              <w:pStyle w:val="ListParagraph"/>
+              <w:ind w:left="0"/>
+              <w:outlineLvl w:val="0"/>
+              <w:rPr>
+                <w:rFonts w:ascii="Times New Roman" w:hAnsi="Times New Roman" w:cs="Times New Roman"/>
+                <w:sz w:val="24"/>
+                <w:szCs w:val="24"/>
+              </w:rPr>
+            </w:pPr>
+            <w:r>
+              <w:rPr>
+                <w:rFonts w:ascii="Times New Roman" w:hAnsi="Times New Roman" w:cs="Times New Roman"/>
+                <w:sz w:val="24"/>
+                <w:szCs w:val="24"/>
+              </w:rPr>
+              <w:t>3</w:t>
+            </w:r>
+          </w:p>
+        </w:tc>
+        <w:tc>
+          <w:tcPr>
+            <w:tcW w:w="6408" w:type="dxa"/>
+          </w:tcPr>
+          <w:p>
+            <w:pPr>
+              <w:pStyle w:val="ListParagraph"/>
+              <w:ind w:left="0"/>
+              <w:outlineLvl w:val="0"/>
+              <w:rPr>
+                <w:rFonts w:ascii="Times New Roman" w:hAnsi="Times New Roman" w:cs="Times New Roman"/>
+                <w:sz w:val="24"/>
+                <w:szCs w:val="24"/>
+              </w:rPr>
+            </w:pPr>
+            <w:r>
+              <w:rPr>
+                <w:rFonts w:ascii="Times New Roman" w:hAnsi="Times New Roman" w:cs="Times New Roman"/>
+                <w:sz w:val="24"/>
+                <w:szCs w:val="24"/>
+              </w:rPr>
+              <w:t>User entered decrement as the command</w:t>
+            </w:r>
+          </w:p>
+        </w:tc>
+      </w:tr>
+      <w:tr>
+        <w:tc>
+          <w:tcPr>
+            <w:tcW w:w="1728" w:type="dxa"/>
+          </w:tcPr>
+          <w:p>
+            <w:pPr>
+              <w:pStyle w:val="ListParagraph"/>
+              <w:ind w:left="0"/>
+              <w:outlineLvl w:val="0"/>
+              <w:rPr>
+                <w:rFonts w:ascii="Times New Roman" w:hAnsi="Times New Roman" w:cs="Times New Roman"/>
+                <w:sz w:val="24"/>
+                <w:szCs w:val="24"/>
+              </w:rPr>
+            </w:pPr>
+            <w:r>
+              <w:rPr>
+                <w:rFonts w:ascii="Times New Roman" w:hAnsi="Times New Roman" w:cs="Times New Roman"/>
+                <w:sz w:val="24"/>
+                <w:szCs w:val="24"/>
+              </w:rPr>
+              <w:t>4</w:t>
+            </w:r>
+          </w:p>
+        </w:tc>
+        <w:tc>
+          <w:tcPr>
+            <w:tcW w:w="6408" w:type="dxa"/>
+          </w:tcPr>
+          <w:p>
+            <w:pPr>
+              <w:pStyle w:val="ListParagraph"/>
+              <w:ind w:left="0"/>
+              <w:outlineLvl w:val="0"/>
+              <w:rPr>
+                <w:rFonts w:ascii="Times New Roman" w:hAnsi="Times New Roman" w:cs="Times New Roman"/>
+                <w:sz w:val="24"/>
+                <w:szCs w:val="24"/>
+              </w:rPr>
+            </w:pPr>
+            <w:r>
+              <w:rPr>
+                <w:rFonts w:ascii="Times New Roman" w:hAnsi="Times New Roman" w:cs="Times New Roman"/>
+                <w:sz w:val="24"/>
+                <w:szCs w:val="24"/>
+              </w:rPr>
+              <w:t>User entered an error as the command</w:t>
+            </w:r>
+          </w:p>
+        </w:tc>
+      </w:tr>
+    </w:tbl>
+    <w:p>
+      <w:pPr>
+        <w:pStyle w:val="ListParagraph"/>
+        <w:ind w:left="1440"/>
+        <w:outlineLvl w:val="0"/>
+        <w:rPr>
+          <w:rFonts w:ascii="Times New Roman" w:hAnsi="Times New Roman" w:cs="Times New Roman"/>
+          <w:sz w:val="24"/>
+          <w:szCs w:val="24"/>
+        </w:rPr>
+      </w:pPr>
+    </w:p>
+    <w:p>
+      <w:pPr>
+        <w:pStyle w:val="ListParagraph"/>
+        <w:ind w:left="1440"/>
+        <w:outlineLvl w:val="0"/>
+        <w:rPr>
+          <w:rFonts w:ascii="Times New Roman" w:hAnsi="Times New Roman" w:cs="Times New Roman"/>
+          <w:sz w:val="24"/>
+          <w:szCs w:val="24"/>
+        </w:rPr>
+      </w:pPr>
+      <w:r>
+        <w:rPr>
+          <w:rFonts w:ascii="Times New Roman" w:hAnsi="Times New Roman" w:cs="Times New Roman"/>
+          <w:sz w:val="24"/>
+          <w:szCs w:val="24"/>
+        </w:rPr>
+        <w:t xml:space="preserve">In any case, the current state of </w:t>
+      </w:r>
+      <w:proofErr w:type="spellStart"/>
+      <w:r>
+        <w:rPr>
+          <w:rFonts w:ascii="Times New Roman" w:hAnsi="Times New Roman" w:cs="Times New Roman"/>
+          <w:sz w:val="24"/>
+          <w:szCs w:val="24"/>
+        </w:rPr>
+        <w:t>myCommand</w:t>
+      </w:r>
+      <w:proofErr w:type="spellEnd"/>
+      <w:r>
+        <w:rPr>
+          <w:rFonts w:ascii="Times New Roman" w:hAnsi="Times New Roman" w:cs="Times New Roman"/>
+          <w:sz w:val="24"/>
+          <w:szCs w:val="24"/>
+        </w:rPr>
+        <w:t xml:space="preserve"> is</w:t>
+      </w:r>
+      <w:r>
+        <w:rPr>
+          <w:rFonts w:ascii="Times New Roman" w:hAnsi="Times New Roman" w:cs="Times New Roman"/>
+          <w:sz w:val="24"/>
+          <w:szCs w:val="24"/>
+        </w:rPr>
+        <w:t xml:space="preserve"> written into address 0 on the </w:t>
+      </w:r>
+      <w:r>
+        <w:rPr>
+          <w:rFonts w:ascii="Times New Roman" w:hAnsi="Times New Roman" w:cs="Times New Roman"/>
+          <w:sz w:val="24"/>
+          <w:szCs w:val="24"/>
+        </w:rPr>
+        <w:t xml:space="preserve">SRAM using the </w:t>
+      </w:r>
+      <w:proofErr w:type="spellStart"/>
+      <w:proofErr w:type="gramStart"/>
+      <w:r>
+        <w:rPr>
+          <w:rFonts w:ascii="Times New Roman" w:hAnsi="Times New Roman" w:cs="Times New Roman"/>
+          <w:sz w:val="24"/>
+          <w:szCs w:val="24"/>
+        </w:rPr>
+        <w:t>writeData</w:t>
+      </w:r>
+      <w:proofErr w:type="spellEnd"/>
+      <w:r>
+        <w:rPr>
+          <w:rFonts w:ascii="Times New Roman" w:hAnsi="Times New Roman" w:cs="Times New Roman"/>
+          <w:sz w:val="24"/>
+          <w:szCs w:val="24"/>
+        </w:rPr>
+        <w:t>(</w:t>
+      </w:r>
+      <w:proofErr w:type="gramEnd"/>
+      <w:r>
+        <w:rPr>
+          <w:rFonts w:ascii="Times New Roman" w:hAnsi="Times New Roman" w:cs="Times New Roman"/>
+          <w:sz w:val="24"/>
+          <w:szCs w:val="24"/>
+        </w:rPr>
+        <w:t xml:space="preserve">) function.  If the user chose to set the speed, then the current value of the global data structure’s </w:t>
+      </w:r>
+      <w:proofErr w:type="spellStart"/>
+      <w:r>
+        <w:rPr>
+          <w:rFonts w:ascii="Times New Roman" w:hAnsi="Times New Roman" w:cs="Times New Roman"/>
+          <w:sz w:val="24"/>
+          <w:szCs w:val="24"/>
+        </w:rPr>
+        <w:t>setSpeed</w:t>
+      </w:r>
+      <w:proofErr w:type="spellEnd"/>
+      <w:r>
+        <w:rPr>
+          <w:rFonts w:ascii="Times New Roman" w:hAnsi="Times New Roman" w:cs="Times New Roman"/>
+          <w:sz w:val="24"/>
+          <w:szCs w:val="24"/>
+        </w:rPr>
+        <w:t xml:space="preserve"> variable is written into address 1 of the SRAM using the </w:t>
+      </w:r>
+      <w:proofErr w:type="spellStart"/>
+      <w:r>
+        <w:rPr>
+          <w:rFonts w:ascii="Times New Roman" w:hAnsi="Times New Roman" w:cs="Times New Roman"/>
+          <w:sz w:val="24"/>
+          <w:szCs w:val="24"/>
+        </w:rPr>
+        <w:t>writeData</w:t>
+      </w:r>
+      <w:proofErr w:type="spellEnd"/>
+      <w:r>
+        <w:rPr>
+          <w:rFonts w:ascii="Times New Roman" w:hAnsi="Times New Roman" w:cs="Times New Roman"/>
+          <w:sz w:val="24"/>
+          <w:szCs w:val="24"/>
+        </w:rPr>
+        <w:t xml:space="preserve">() function.  </w:t>
+      </w:r>
+      <w:r>
+        <w:rPr>
+          <w:rFonts w:ascii="Times New Roman" w:hAnsi="Times New Roman" w:cs="Times New Roman"/>
+          <w:sz w:val="24"/>
+          <w:szCs w:val="24"/>
+        </w:rPr>
+        <w:t xml:space="preserve">If the user decided to increment the current speed, then address 1 is read from the SRAM using </w:t>
+      </w:r>
+      <w:proofErr w:type="spellStart"/>
+      <w:proofErr w:type="gramStart"/>
+      <w:r>
+        <w:rPr>
+          <w:rFonts w:ascii="Times New Roman" w:hAnsi="Times New Roman" w:cs="Times New Roman"/>
+          <w:sz w:val="24"/>
+          <w:szCs w:val="24"/>
+        </w:rPr>
+        <w:t>readData</w:t>
+      </w:r>
+      <w:proofErr w:type="spellEnd"/>
+      <w:r>
+        <w:rPr>
+          <w:rFonts w:ascii="Times New Roman" w:hAnsi="Times New Roman" w:cs="Times New Roman"/>
+          <w:sz w:val="24"/>
+          <w:szCs w:val="24"/>
+        </w:rPr>
+        <w:t>(</w:t>
+      </w:r>
+      <w:proofErr w:type="gramEnd"/>
+      <w:r>
+        <w:rPr>
+          <w:rFonts w:ascii="Times New Roman" w:hAnsi="Times New Roman" w:cs="Times New Roman"/>
+          <w:sz w:val="24"/>
+          <w:szCs w:val="24"/>
+        </w:rPr>
+        <w:t xml:space="preserve">), and then the number 1 is added to it.  Because the numbers are stored from 0 to 200, adding 1 increases the current value by 0.5%.  The incremented number is stored back in the SRAM at address 1 using the </w:t>
+      </w:r>
+      <w:proofErr w:type="spellStart"/>
+      <w:proofErr w:type="gramStart"/>
+      <w:r>
+        <w:rPr>
+          <w:rFonts w:ascii="Times New Roman" w:hAnsi="Times New Roman" w:cs="Times New Roman"/>
+          <w:sz w:val="24"/>
+          <w:szCs w:val="24"/>
+        </w:rPr>
+        <w:t>writeData</w:t>
+      </w:r>
+      <w:proofErr w:type="spellEnd"/>
+      <w:r>
+        <w:rPr>
+          <w:rFonts w:ascii="Times New Roman" w:hAnsi="Times New Roman" w:cs="Times New Roman"/>
+          <w:sz w:val="24"/>
+          <w:szCs w:val="24"/>
+        </w:rPr>
+        <w:t>(</w:t>
+      </w:r>
+      <w:proofErr w:type="gramEnd"/>
+      <w:r>
+        <w:rPr>
+          <w:rFonts w:ascii="Times New Roman" w:hAnsi="Times New Roman" w:cs="Times New Roman"/>
+          <w:sz w:val="24"/>
+          <w:szCs w:val="24"/>
+        </w:rPr>
+        <w:t xml:space="preserve">) function.  The same thing is done for the decrement command, except 1 is subtracted from the current value instead.  </w:t>
+      </w:r>
+    </w:p>
+    <w:p>
+      <w:pPr>
+        <w:pStyle w:val="ListParagraph"/>
+        <w:ind w:left="1440"/>
+        <w:outlineLvl w:val="0"/>
+        <w:rPr>
+          <w:rFonts w:ascii="Times New Roman" w:hAnsi="Times New Roman" w:cs="Times New Roman"/>
+          <w:sz w:val="24"/>
+          <w:szCs w:val="24"/>
+        </w:rPr>
+      </w:pPr>
+    </w:p>
+    <w:p>
+      <w:pPr>
+        <w:pStyle w:val="ListParagraph"/>
+        <w:ind w:left="1440"/>
+        <w:outlineLvl w:val="0"/>
+        <w:rPr>
+          <w:rFonts w:ascii="Times New Roman" w:hAnsi="Times New Roman" w:cs="Times New Roman"/>
+          <w:sz w:val="24"/>
+          <w:szCs w:val="24"/>
+        </w:rPr>
+      </w:pPr>
+      <w:r>
+        <w:rPr>
+          <w:rFonts w:ascii="Times New Roman" w:hAnsi="Times New Roman" w:cs="Times New Roman"/>
+          <w:sz w:val="24"/>
+          <w:szCs w:val="24"/>
+        </w:rPr>
+        <w:t>In the case that the user wants to increment or decrement the current value, the result of adding or subtracting is checked against the bounds of 0-101% before writing back to the SRAM.  If the value is out of range, then the current value will be rewritten into address 1 of the SRAM.</w:t>
+      </w:r>
+    </w:p>
+    <w:p>
+      <w:pPr>
+        <w:pStyle w:val="ListParagraph"/>
+        <w:ind w:left="1440"/>
+        <w:outlineLvl w:val="0"/>
+        <w:rPr>
+          <w:rFonts w:ascii="Times New Roman" w:hAnsi="Times New Roman" w:cs="Times New Roman"/>
+          <w:sz w:val="24"/>
+          <w:szCs w:val="24"/>
+        </w:rPr>
+      </w:pPr>
+    </w:p>
+    <w:p>
+      <w:pPr>
+        <w:pStyle w:val="ListParagraph"/>
+        <w:ind w:left="1440"/>
+        <w:outlineLvl w:val="0"/>
+        <w:rPr>
+          <w:rFonts w:ascii="Times New Roman" w:hAnsi="Times New Roman" w:cs="Times New Roman"/>
+          <w:sz w:val="24"/>
+          <w:szCs w:val="24"/>
+        </w:rPr>
+      </w:pPr>
+      <w:r>
+        <w:rPr>
+          <w:rFonts w:ascii="Times New Roman" w:hAnsi="Times New Roman" w:cs="Times New Roman"/>
+          <w:sz w:val="24"/>
+          <w:szCs w:val="24"/>
+        </w:rPr>
+        <w:t>If the user entered a bad command for input, then a short message is printed to the terminal and the Display Front panel task is set to be run.</w:t>
+      </w:r>
+    </w:p>
+    <w:p>
+      <w:pPr>
+        <w:pStyle w:val="ListParagraph"/>
+        <w:ind w:left="1440"/>
+        <w:outlineLvl w:val="0"/>
+        <w:rPr>
+          <w:rFonts w:ascii="Times New Roman" w:hAnsi="Times New Roman" w:cs="Times New Roman"/>
+          <w:sz w:val="24"/>
+          <w:szCs w:val="24"/>
+        </w:rPr>
+      </w:pPr>
+    </w:p>
+    <w:p>
+      <w:pPr>
+        <w:pStyle w:val="ListParagraph"/>
+        <w:ind w:left="1440"/>
+        <w:outlineLvl w:val="0"/>
+        <w:rPr>
+          <w:rFonts w:ascii="Times New Roman" w:hAnsi="Times New Roman" w:cs="Times New Roman"/>
+          <w:sz w:val="24"/>
+          <w:szCs w:val="24"/>
+        </w:rPr>
+      </w:pPr>
+      <w:r>
+        <w:rPr>
+          <w:rFonts w:ascii="Times New Roman" w:hAnsi="Times New Roman" w:cs="Times New Roman"/>
+          <w:sz w:val="24"/>
+          <w:szCs w:val="24"/>
+        </w:rPr>
+        <w:lastRenderedPageBreak/>
+        <w:t>If there are no errors, the I2C flag in the global data structure is set to true.</w:t>
+      </w:r>
+    </w:p>
+    <w:p>
+      <w:pPr>
+        <w:pStyle w:val="ListParagraph"/>
+        <w:ind w:left="1440"/>
+        <w:outlineLvl w:val="0"/>
+        <w:rPr>
+          <w:rFonts w:ascii="Times New Roman" w:hAnsi="Times New Roman" w:cs="Times New Roman"/>
+          <w:sz w:val="24"/>
+          <w:szCs w:val="24"/>
+        </w:rPr>
+      </w:pPr>
+    </w:p>
+    <w:p>
+      <w:pPr>
+        <w:pStyle w:val="ListParagraph"/>
+        <w:ind w:left="1440"/>
+        <w:outlineLvl w:val="0"/>
+        <w:rPr>
+          <w:rFonts w:ascii="Times New Roman" w:hAnsi="Times New Roman" w:cs="Times New Roman"/>
+          <w:sz w:val="24"/>
+          <w:szCs w:val="24"/>
+        </w:rPr>
+      </w:pPr>
+      <w:r>
+        <w:rPr>
+          <w:rFonts w:ascii="Times New Roman" w:hAnsi="Times New Roman" w:cs="Times New Roman"/>
+          <w:sz w:val="24"/>
+          <w:szCs w:val="24"/>
+        </w:rPr>
+        <w:t xml:space="preserve">The </w:t>
+      </w:r>
+      <w:proofErr w:type="spellStart"/>
+      <w:proofErr w:type="gramStart"/>
+      <w:r>
+        <w:rPr>
+          <w:rFonts w:ascii="Times New Roman" w:hAnsi="Times New Roman" w:cs="Times New Roman"/>
+          <w:sz w:val="24"/>
+          <w:szCs w:val="24"/>
+        </w:rPr>
+        <w:t>writeData</w:t>
+      </w:r>
+      <w:proofErr w:type="spellEnd"/>
+      <w:r>
+        <w:rPr>
+          <w:rFonts w:ascii="Times New Roman" w:hAnsi="Times New Roman" w:cs="Times New Roman"/>
+          <w:sz w:val="24"/>
+          <w:szCs w:val="24"/>
+        </w:rPr>
+        <w:t>(</w:t>
+      </w:r>
+      <w:proofErr w:type="gramEnd"/>
+      <w:r>
+        <w:rPr>
+          <w:rFonts w:ascii="Times New Roman" w:hAnsi="Times New Roman" w:cs="Times New Roman"/>
+          <w:sz w:val="24"/>
+          <w:szCs w:val="24"/>
+        </w:rPr>
+        <w:t xml:space="preserve">) and </w:t>
+      </w:r>
+      <w:proofErr w:type="spellStart"/>
+      <w:r>
+        <w:rPr>
+          <w:rFonts w:ascii="Times New Roman" w:hAnsi="Times New Roman" w:cs="Times New Roman"/>
+          <w:sz w:val="24"/>
+          <w:szCs w:val="24"/>
+        </w:rPr>
+        <w:t>readData</w:t>
+      </w:r>
+      <w:proofErr w:type="spellEnd"/>
+      <w:r>
+        <w:rPr>
+          <w:rFonts w:ascii="Times New Roman" w:hAnsi="Times New Roman" w:cs="Times New Roman"/>
+          <w:sz w:val="24"/>
+          <w:szCs w:val="24"/>
+        </w:rPr>
+        <w:t>() functions set various pins on the PIC to high and low in a sequence that allows re</w:t>
+      </w:r>
+      <w:r>
+        <w:rPr>
+          <w:rFonts w:ascii="Times New Roman" w:hAnsi="Times New Roman" w:cs="Times New Roman"/>
+          <w:sz w:val="24"/>
+          <w:szCs w:val="24"/>
+        </w:rPr>
+        <w:t>ading and writing to the SRAM.  Pins A0-A5, and C0-C1 are used to send out data and address information, and pins B3-B5 send out control information.  The actual hardware pin numbers for these are in the hardware implementation section.</w:t>
+      </w:r>
+      <w:r>
+        <w:rPr>
+          <w:rFonts w:ascii="Times New Roman" w:hAnsi="Times New Roman" w:cs="Times New Roman"/>
+          <w:sz w:val="24"/>
+          <w:szCs w:val="24"/>
+        </w:rPr>
+        <w:t xml:space="preserve"> B3 is the clock for the GAL chip programmed with a 10-bit register, B4 is the write enable signal for the SRAM, and B5 is the output enable signal for the SRAM.</w:t>
+      </w:r>
+    </w:p>
+    <w:p>
+      <w:pPr>
+        <w:pStyle w:val="ListParagraph"/>
+        <w:ind w:left="1440"/>
+        <w:outlineLvl w:val="0"/>
+        <w:rPr>
+          <w:rFonts w:ascii="Times New Roman" w:hAnsi="Times New Roman" w:cs="Times New Roman"/>
+          <w:sz w:val="24"/>
+          <w:szCs w:val="24"/>
+        </w:rPr>
+      </w:pPr>
+    </w:p>
+    <w:p>
+      <w:pPr>
+        <w:pStyle w:val="ListParagraph"/>
+        <w:ind w:left="1440"/>
+        <w:outlineLvl w:val="0"/>
+        <w:rPr>
+          <w:rFonts w:ascii="Times New Roman" w:hAnsi="Times New Roman" w:cs="Times New Roman"/>
+          <w:sz w:val="24"/>
+          <w:szCs w:val="24"/>
+        </w:rPr>
+      </w:pPr>
+      <w:r>
+        <w:rPr>
+          <w:rFonts w:ascii="Times New Roman" w:hAnsi="Times New Roman" w:cs="Times New Roman"/>
+          <w:sz w:val="24"/>
+          <w:szCs w:val="24"/>
+        </w:rPr>
+        <w:t xml:space="preserve">The </w:t>
+      </w:r>
+      <w:proofErr w:type="spellStart"/>
+      <w:proofErr w:type="gramStart"/>
+      <w:r>
+        <w:rPr>
+          <w:rFonts w:ascii="Times New Roman" w:hAnsi="Times New Roman" w:cs="Times New Roman"/>
+          <w:sz w:val="24"/>
+          <w:szCs w:val="24"/>
+        </w:rPr>
+        <w:t>writeData</w:t>
+      </w:r>
+      <w:proofErr w:type="spellEnd"/>
+      <w:r>
+        <w:rPr>
+          <w:rFonts w:ascii="Times New Roman" w:hAnsi="Times New Roman" w:cs="Times New Roman"/>
+          <w:sz w:val="24"/>
+          <w:szCs w:val="24"/>
+        </w:rPr>
+        <w:t>(</w:t>
+      </w:r>
+      <w:proofErr w:type="gramEnd"/>
+      <w:r>
+        <w:rPr>
+          <w:rFonts w:ascii="Times New Roman" w:hAnsi="Times New Roman" w:cs="Times New Roman"/>
+          <w:sz w:val="24"/>
+          <w:szCs w:val="24"/>
+        </w:rPr>
+        <w:t xml:space="preserve">) function takes an integer address as an input, along with an integer for data to write.  To write data, first the address is set on pins A0-A5, and C0-C1.  This is done by shifting the given integer for the address </w:t>
+      </w:r>
+      <w:r>
+        <w:rPr>
+          <w:rFonts w:ascii="Times New Roman" w:hAnsi="Times New Roman" w:cs="Times New Roman"/>
+          <w:sz w:val="24"/>
+          <w:szCs w:val="24"/>
+        </w:rPr>
+        <w:t xml:space="preserve">to the right </w:t>
+      </w:r>
+      <w:r>
+        <w:rPr>
+          <w:rFonts w:ascii="Times New Roman" w:hAnsi="Times New Roman" w:cs="Times New Roman"/>
+          <w:sz w:val="24"/>
+          <w:szCs w:val="24"/>
+        </w:rPr>
+        <w:t>0 to 7 times, and using a bitwise and operation with the number 1.  The result of this logic operation is stored on the output pins with pin A0 as the LSB and C1 as the MSB</w:t>
+      </w:r>
+      <w:r>
+        <w:rPr>
+          <w:rFonts w:ascii="Times New Roman" w:hAnsi="Times New Roman" w:cs="Times New Roman"/>
+          <w:sz w:val="24"/>
+          <w:szCs w:val="24"/>
+        </w:rPr>
+        <w:t>, where C1 is has the address shifted 7 times.  That value is stored in the GAL register by setting RB3 to 0 and then back to 1.  The same process for setting the address on the output pins is used to set the data.  After that, the write enable pin on RB4 is set to 0 and then 1.  After this, data has been successfully written to the given address on the SRAM.</w:t>
+      </w:r>
+    </w:p>
+    <w:p>
+      <w:pPr>
+        <w:pStyle w:val="ListParagraph"/>
+        <w:ind w:left="1440"/>
+        <w:outlineLvl w:val="0"/>
+        <w:rPr>
+          <w:rFonts w:ascii="Times New Roman" w:hAnsi="Times New Roman" w:cs="Times New Roman"/>
+          <w:sz w:val="24"/>
+          <w:szCs w:val="24"/>
+        </w:rPr>
+      </w:pPr>
+    </w:p>
+    <w:p>
+      <w:pPr>
+        <w:pStyle w:val="ListParagraph"/>
+        <w:ind w:left="1440"/>
+        <w:outlineLvl w:val="0"/>
+        <w:rPr>
+          <w:rFonts w:ascii="Times New Roman" w:hAnsi="Times New Roman" w:cs="Times New Roman"/>
+          <w:sz w:val="24"/>
+          <w:szCs w:val="24"/>
+        </w:rPr>
+      </w:pPr>
+      <w:r>
+        <w:rPr>
+          <w:rFonts w:ascii="Times New Roman" w:hAnsi="Times New Roman" w:cs="Times New Roman"/>
+          <w:sz w:val="24"/>
+          <w:szCs w:val="24"/>
+        </w:rPr>
+        <w:t xml:space="preserve">The </w:t>
+      </w:r>
+      <w:proofErr w:type="spellStart"/>
+      <w:proofErr w:type="gramStart"/>
+      <w:r>
+        <w:rPr>
+          <w:rFonts w:ascii="Times New Roman" w:hAnsi="Times New Roman" w:cs="Times New Roman"/>
+          <w:sz w:val="24"/>
+          <w:szCs w:val="24"/>
+        </w:rPr>
+        <w:t>readData</w:t>
+      </w:r>
+      <w:proofErr w:type="spellEnd"/>
+      <w:r>
+        <w:rPr>
+          <w:rFonts w:ascii="Times New Roman" w:hAnsi="Times New Roman" w:cs="Times New Roman"/>
+          <w:sz w:val="24"/>
+          <w:szCs w:val="24"/>
+        </w:rPr>
+        <w:t>(</w:t>
+      </w:r>
+      <w:proofErr w:type="gramEnd"/>
+      <w:r>
+        <w:rPr>
+          <w:rFonts w:ascii="Times New Roman" w:hAnsi="Times New Roman" w:cs="Times New Roman"/>
+          <w:sz w:val="24"/>
+          <w:szCs w:val="24"/>
+        </w:rPr>
+        <w:t xml:space="preserve">) function accepts only an address as input that designates where in the SRAM data is being read from.  The address is set on the output pins in the same method that is described for </w:t>
+      </w:r>
+      <w:proofErr w:type="spellStart"/>
+      <w:proofErr w:type="gramStart"/>
+      <w:r>
+        <w:rPr>
+          <w:rFonts w:ascii="Times New Roman" w:hAnsi="Times New Roman" w:cs="Times New Roman"/>
+          <w:sz w:val="24"/>
+          <w:szCs w:val="24"/>
+        </w:rPr>
+        <w:t>writeData</w:t>
+      </w:r>
+      <w:proofErr w:type="spellEnd"/>
+      <w:r>
+        <w:rPr>
+          <w:rFonts w:ascii="Times New Roman" w:hAnsi="Times New Roman" w:cs="Times New Roman"/>
+          <w:sz w:val="24"/>
+          <w:szCs w:val="24"/>
+        </w:rPr>
+        <w:t>(</w:t>
+      </w:r>
+      <w:proofErr w:type="gramEnd"/>
+      <w:r>
+        <w:rPr>
+          <w:rFonts w:ascii="Times New Roman" w:hAnsi="Times New Roman" w:cs="Times New Roman"/>
+          <w:sz w:val="24"/>
+          <w:szCs w:val="24"/>
+        </w:rPr>
+        <w:t xml:space="preserve">).  The </w:t>
+      </w:r>
+      <w:proofErr w:type="spellStart"/>
+      <w:r>
+        <w:rPr>
+          <w:rFonts w:ascii="Times New Roman" w:hAnsi="Times New Roman" w:cs="Times New Roman"/>
+          <w:sz w:val="24"/>
+          <w:szCs w:val="24"/>
+        </w:rPr>
+        <w:t>tristate</w:t>
+      </w:r>
+      <w:proofErr w:type="spellEnd"/>
+      <w:r>
+        <w:rPr>
+          <w:rFonts w:ascii="Times New Roman" w:hAnsi="Times New Roman" w:cs="Times New Roman"/>
+          <w:sz w:val="24"/>
+          <w:szCs w:val="24"/>
+        </w:rPr>
+        <w:t xml:space="preserve"> drivers are set up for input after the address is stored in the GAL register by using the </w:t>
+      </w:r>
+      <w:proofErr w:type="spellStart"/>
+      <w:proofErr w:type="gramStart"/>
+      <w:r>
+        <w:rPr>
+          <w:rFonts w:ascii="Times New Roman" w:hAnsi="Times New Roman" w:cs="Times New Roman"/>
+          <w:sz w:val="24"/>
+          <w:szCs w:val="24"/>
+        </w:rPr>
+        <w:t>setUpIn</w:t>
+      </w:r>
+      <w:proofErr w:type="spellEnd"/>
+      <w:r>
+        <w:rPr>
+          <w:rFonts w:ascii="Times New Roman" w:hAnsi="Times New Roman" w:cs="Times New Roman"/>
+          <w:sz w:val="24"/>
+          <w:szCs w:val="24"/>
+        </w:rPr>
+        <w:t>(</w:t>
+      </w:r>
+      <w:proofErr w:type="gramEnd"/>
+      <w:r>
+        <w:rPr>
+          <w:rFonts w:ascii="Times New Roman" w:hAnsi="Times New Roman" w:cs="Times New Roman"/>
+          <w:sz w:val="24"/>
+          <w:szCs w:val="24"/>
+        </w:rPr>
+        <w:t xml:space="preserve">) function described in the Setup section.  Next, pin RB5 is set to 0 to allow output from the SRAM.  After a 10 clock cycle delay, the first 6 bits of port A (A0-A5) are combined with the first 2 bits of port C (C0-C1) using a bitwise or operation.  The result is returned after disabling output from the SRAM. </w:t>
+      </w:r>
+    </w:p>
+    <w:p>
+      <w:pPr>
+        <w:pStyle w:val="ListParagraph"/>
+        <w:ind w:left="1440"/>
+        <w:outlineLvl w:val="0"/>
+        <w:rPr>
+          <w:rFonts w:ascii="Times New Roman" w:hAnsi="Times New Roman" w:cs="Times New Roman"/>
+          <w:sz w:val="24"/>
+          <w:szCs w:val="24"/>
+        </w:rPr>
+      </w:pPr>
+    </w:p>
+    <w:p>
+      <w:pPr>
+        <w:spacing w:after="0" w:line="240" w:lineRule="auto"/>
+        <w:ind w:left="1440"/>
+        <w:outlineLvl w:val="0"/>
+        <w:rPr>
+          <w:rFonts w:ascii="Times New Roman" w:hAnsi="Times New Roman" w:cs="Times New Roman"/>
+          <w:b/>
+          <w:sz w:val="24"/>
+          <w:szCs w:val="24"/>
+        </w:rPr>
+      </w:pPr>
+      <w:r>
+        <w:rPr>
+          <w:rFonts w:ascii="Times New Roman" w:hAnsi="Times New Roman" w:cs="Times New Roman"/>
+          <w:b/>
+          <w:sz w:val="24"/>
+          <w:szCs w:val="24"/>
+        </w:rPr>
+        <w:t>I</w:t>
+      </w:r>
+      <w:r>
+        <w:rPr>
+          <w:rFonts w:ascii="Times New Roman" w:hAnsi="Times New Roman" w:cs="Times New Roman"/>
+          <w:b/>
+          <w:sz w:val="24"/>
+          <w:szCs w:val="24"/>
+          <w:vertAlign w:val="superscript"/>
+        </w:rPr>
+        <w:t>2</w:t>
+      </w:r>
+      <w:r>
+        <w:rPr>
+          <w:rFonts w:ascii="Times New Roman" w:hAnsi="Times New Roman" w:cs="Times New Roman"/>
+          <w:b/>
+          <w:sz w:val="24"/>
+          <w:szCs w:val="24"/>
+        </w:rPr>
+        <w:t>C Communication</w:t>
+      </w:r>
+    </w:p>
+    <w:p>
+      <w:pPr>
+        <w:spacing w:after="0" w:line="240" w:lineRule="auto"/>
+        <w:ind w:left="1440"/>
+        <w:outlineLvl w:val="0"/>
+        <w:rPr>
+          <w:rFonts w:ascii="Times New Roman" w:hAnsi="Times New Roman" w:cs="Times New Roman"/>
+          <w:b/>
+          <w:sz w:val="24"/>
+          <w:szCs w:val="24"/>
+        </w:rPr>
+      </w:pPr>
+    </w:p>
+    <w:p>
+      <w:pPr>
+        <w:spacing w:line="240" w:lineRule="auto"/>
+        <w:ind w:left="1440"/>
+        <w:outlineLvl w:val="0"/>
+        <w:rPr>
+          <w:rFonts w:ascii="Times New Roman" w:hAnsi="Times New Roman" w:cs="Times New Roman"/>
+          <w:sz w:val="24"/>
+          <w:szCs w:val="24"/>
+        </w:rPr>
+      </w:pPr>
+      <w:r>
+        <w:rPr>
+          <w:rFonts w:ascii="Times New Roman" w:hAnsi="Times New Roman" w:cs="Times New Roman"/>
+          <w:sz w:val="24"/>
+          <w:szCs w:val="24"/>
+        </w:rPr>
+        <w:t>The hardware configuration created two separate I2C communication channels, greatly simplifying the software implementation. Just like the hardware setup, the software was divided into an outgoing and incoming channel.</w:t>
+      </w:r>
+    </w:p>
+    <w:p>
+      <w:pPr>
+        <w:spacing w:line="240" w:lineRule="auto"/>
+        <w:ind w:left="1440"/>
+        <w:outlineLvl w:val="0"/>
+        <w:rPr>
+          <w:rFonts w:ascii="Times New Roman" w:hAnsi="Times New Roman" w:cs="Times New Roman"/>
+          <w:i/>
+          <w:sz w:val="24"/>
+          <w:szCs w:val="24"/>
+        </w:rPr>
+      </w:pPr>
+      <w:r>
+        <w:rPr>
+          <w:rFonts w:ascii="Times New Roman" w:hAnsi="Times New Roman" w:cs="Times New Roman"/>
+          <w:i/>
+          <w:sz w:val="24"/>
+          <w:szCs w:val="24"/>
+        </w:rPr>
+        <w:t>Outgoing –Control Channel</w:t>
+      </w:r>
+    </w:p>
+    <w:p>
+      <w:pPr>
+        <w:spacing w:after="0" w:line="240" w:lineRule="auto"/>
+        <w:ind w:left="1440"/>
+        <w:outlineLvl w:val="0"/>
+        <w:rPr>
+          <w:rFonts w:ascii="Times New Roman" w:hAnsi="Times New Roman" w:cs="Times New Roman"/>
+          <w:sz w:val="24"/>
+          <w:szCs w:val="24"/>
+        </w:rPr>
+      </w:pPr>
+      <w:r>
+        <w:rPr>
+          <w:rFonts w:ascii="Times New Roman" w:hAnsi="Times New Roman" w:cs="Times New Roman"/>
+          <w:sz w:val="24"/>
+          <w:szCs w:val="24"/>
+        </w:rPr>
+        <w:t xml:space="preserve">The outgoing channel sent the speed defined by the user as an 8-bit word. The first Master Synchronous Serial Port (MSSP1) is configured as a master with a baud rate of </w:t>
+      </w:r>
+      <w:proofErr w:type="gramStart"/>
+      <w:r>
+        <w:rPr>
+          <w:rFonts w:ascii="Times New Roman" w:hAnsi="Times New Roman" w:cs="Times New Roman"/>
+          <w:sz w:val="24"/>
+          <w:szCs w:val="24"/>
+        </w:rPr>
+        <w:t>400kHz</w:t>
+      </w:r>
+      <w:proofErr w:type="gramEnd"/>
+      <w:r>
+        <w:rPr>
+          <w:rFonts w:ascii="Times New Roman" w:hAnsi="Times New Roman" w:cs="Times New Roman"/>
+          <w:sz w:val="24"/>
+          <w:szCs w:val="24"/>
+        </w:rPr>
+        <w:t xml:space="preserve"> and no slewing. All control of the MSSP1 is done using a simple polling scheme with no interrupts. After waiting for an idle connection, the local node begins communication according to the I2C protocol. The slave </w:t>
+      </w:r>
+      <w:r>
+        <w:rPr>
+          <w:rFonts w:ascii="Times New Roman" w:hAnsi="Times New Roman" w:cs="Times New Roman"/>
+          <w:sz w:val="24"/>
+          <w:szCs w:val="24"/>
+        </w:rPr>
+        <w:lastRenderedPageBreak/>
+        <w:t>address (set to 0x00 for convenience) and a write instruction are sent followed by the speed.  The local node then closes the connection with a STOP signal.</w:t>
+      </w:r>
+    </w:p>
+    <w:p>
+      <w:pPr>
+        <w:spacing w:after="0" w:line="240" w:lineRule="auto"/>
+        <w:ind w:left="1440"/>
+        <w:outlineLvl w:val="0"/>
+        <w:rPr>
+          <w:rFonts w:ascii="Times New Roman" w:hAnsi="Times New Roman" w:cs="Times New Roman"/>
+          <w:sz w:val="24"/>
+          <w:szCs w:val="24"/>
+        </w:rPr>
+      </w:pPr>
+    </w:p>
+    <w:p>
+      <w:pPr>
+        <w:spacing w:after="0" w:line="240" w:lineRule="auto"/>
+        <w:ind w:left="1440"/>
+        <w:outlineLvl w:val="0"/>
+        <w:rPr>
+          <w:rFonts w:ascii="Times New Roman" w:hAnsi="Times New Roman" w:cs="Times New Roman"/>
+          <w:i/>
+          <w:sz w:val="24"/>
+          <w:szCs w:val="24"/>
+        </w:rPr>
+      </w:pPr>
+      <w:r>
+        <w:rPr>
+          <w:rFonts w:ascii="Times New Roman" w:hAnsi="Times New Roman" w:cs="Times New Roman"/>
+          <w:i/>
+          <w:sz w:val="24"/>
+          <w:szCs w:val="24"/>
+        </w:rPr>
+        <w:t>Incoming – Monitor Channel</w:t>
+      </w:r>
+    </w:p>
+    <w:p>
+      <w:pPr>
+        <w:spacing w:after="0" w:line="240" w:lineRule="auto"/>
+        <w:ind w:left="1440"/>
+        <w:outlineLvl w:val="0"/>
+        <w:rPr>
+          <w:rFonts w:ascii="Times New Roman" w:hAnsi="Times New Roman" w:cs="Times New Roman"/>
+          <w:sz w:val="24"/>
+          <w:szCs w:val="24"/>
+        </w:rPr>
+      </w:pPr>
+    </w:p>
+    <w:p>
+      <w:pPr>
+        <w:spacing w:after="0" w:line="240" w:lineRule="auto"/>
+        <w:ind w:left="1440"/>
+        <w:outlineLvl w:val="0"/>
+        <w:rPr>
+          <w:rFonts w:ascii="Times New Roman" w:hAnsi="Times New Roman" w:cs="Times New Roman"/>
+          <w:sz w:val="24"/>
+          <w:szCs w:val="24"/>
+        </w:rPr>
+      </w:pPr>
+      <w:r>
+        <w:rPr>
+          <w:rFonts w:ascii="Times New Roman" w:hAnsi="Times New Roman" w:cs="Times New Roman"/>
+          <w:sz w:val="24"/>
+          <w:szCs w:val="24"/>
+        </w:rPr>
+        <w:t xml:space="preserve">The incoming channel utilizes an interrupt-based scheme because the arrival of incoming data is arbitrary. Incoming data is received through Master Synchronous Serial Port 2 (MSSP2), which is configured as a slave device. When an address is sent on the monitor channel, the MSSP2 module compares it to the slave address (0x00 chosen again for convenience). If the address matches, an interrupt flag is asserted and the interrupt handler runs. The interrupt handler takes one of three actions depending on the state of the communication. If the data is an address, the interrupt handler clears the address from the MSSP2 data buffer, </w:t>
+      </w:r>
+      <w:proofErr w:type="spellStart"/>
+      <w:r>
+        <w:rPr>
+          <w:rFonts w:ascii="Times New Roman" w:hAnsi="Times New Roman" w:cs="Times New Roman"/>
+          <w:sz w:val="24"/>
+          <w:szCs w:val="24"/>
+        </w:rPr>
+        <w:t>deasserts</w:t>
+      </w:r>
+      <w:proofErr w:type="spellEnd"/>
+      <w:r>
+        <w:rPr>
+          <w:rFonts w:ascii="Times New Roman" w:hAnsi="Times New Roman" w:cs="Times New Roman"/>
+          <w:sz w:val="24"/>
+          <w:szCs w:val="24"/>
+        </w:rPr>
+        <w:t xml:space="preserve"> the interrupt flag and exits. If the data is actual information, the interrupt handler checks which bye of the sequence it is expecting. If it is the first byte, the MSSP2 data buffer contents correspond to the motor speed; otherwise the ISR assumes the data is an error state. For each option, the data is saved to the appropriate global variable, the byte counter adjusted appropriately, the interrupt flag is disabled, and the display flag is set.</w:t>
+      </w:r>
+    </w:p>
+    <w:p>
+      <w:pPr>
+        <w:spacing w:line="240" w:lineRule="auto"/>
         <w:outlineLvl w:val="0"/>
         <w:rPr>
           <w:rFonts w:ascii="Times New Roman" w:hAnsi="Times New Roman" w:cs="Times New Roman"/>
@@ -6543,6 +9755,170 @@
           <w:szCs w:val="24"/>
         </w:rPr>
         <w:t>Remote Node</w:t>
+      </w:r>
+    </w:p>
+    <w:p>
+      <w:pPr>
+        <w:spacing w:line="240" w:lineRule="auto"/>
+        <w:ind w:left="1440"/>
+        <w:outlineLvl w:val="0"/>
+        <w:rPr>
+          <w:rFonts w:ascii="Times New Roman" w:hAnsi="Times New Roman" w:cs="Times New Roman"/>
+          <w:sz w:val="24"/>
+          <w:szCs w:val="24"/>
+        </w:rPr>
+      </w:pPr>
+      <w:r>
+        <w:rPr>
+          <w:rFonts w:ascii="Times New Roman" w:hAnsi="Times New Roman" w:cs="Times New Roman"/>
+          <w:sz w:val="24"/>
+          <w:szCs w:val="24"/>
+        </w:rPr>
+        <w:t>Much of the remote node I2C software operates using the same code as the local node. For a general description of operation refer to the local node section. Specifics for the remote node are provided below.</w:t>
+      </w:r>
+    </w:p>
+    <w:p>
+      <w:pPr>
+        <w:spacing w:line="240" w:lineRule="auto"/>
+        <w:ind w:left="1440"/>
+        <w:outlineLvl w:val="0"/>
+        <w:rPr>
+          <w:rFonts w:ascii="Times New Roman" w:hAnsi="Times New Roman" w:cs="Times New Roman"/>
+          <w:i/>
+          <w:sz w:val="24"/>
+          <w:szCs w:val="24"/>
+        </w:rPr>
+      </w:pPr>
+      <w:r>
+        <w:rPr>
+          <w:rFonts w:ascii="Times New Roman" w:hAnsi="Times New Roman" w:cs="Times New Roman"/>
+          <w:i/>
+          <w:sz w:val="24"/>
+          <w:szCs w:val="24"/>
+        </w:rPr>
+        <w:t>Outgoing –</w:t>
+      </w:r>
+      <w:r>
+        <w:rPr>
+          <w:rFonts w:ascii="Times New Roman" w:hAnsi="Times New Roman" w:cs="Times New Roman"/>
+          <w:i/>
+          <w:sz w:val="24"/>
+          <w:szCs w:val="24"/>
+        </w:rPr>
+        <w:t>Monitor</w:t>
+      </w:r>
+      <w:r>
+        <w:rPr>
+          <w:rFonts w:ascii="Times New Roman" w:hAnsi="Times New Roman" w:cs="Times New Roman"/>
+          <w:i/>
+          <w:sz w:val="24"/>
+          <w:szCs w:val="24"/>
+        </w:rPr>
+        <w:t xml:space="preserve"> Channel</w:t>
+      </w:r>
+    </w:p>
+    <w:p>
+      <w:pPr>
+        <w:spacing w:after="0" w:line="240" w:lineRule="auto"/>
+        <w:ind w:left="1440"/>
+        <w:outlineLvl w:val="0"/>
+        <w:rPr>
+          <w:rFonts w:ascii="Times New Roman" w:hAnsi="Times New Roman" w:cs="Times New Roman"/>
+          <w:sz w:val="24"/>
+          <w:szCs w:val="24"/>
+        </w:rPr>
+      </w:pPr>
+      <w:r>
+        <w:rPr>
+          <w:rFonts w:ascii="Times New Roman" w:hAnsi="Times New Roman" w:cs="Times New Roman"/>
+          <w:sz w:val="24"/>
+          <w:szCs w:val="24"/>
+        </w:rPr>
+        <w:t xml:space="preserve">The outgoing channel sent two bytes of data to the local node. The first byte encodes the actual motor speed following the coding convention used throughout the system. The second byte contains the error state encoded as an integer. The MSSP1 module is configured just like the local node using the same polling scheme. </w:t>
+      </w:r>
+    </w:p>
+    <w:p>
+      <w:pPr>
+        <w:spacing w:after="0" w:line="240" w:lineRule="auto"/>
+        <w:ind w:left="1440"/>
+        <w:outlineLvl w:val="0"/>
+        <w:rPr>
+          <w:rFonts w:ascii="Times New Roman" w:hAnsi="Times New Roman" w:cs="Times New Roman"/>
+          <w:sz w:val="24"/>
+          <w:szCs w:val="24"/>
+        </w:rPr>
+      </w:pPr>
+    </w:p>
+    <w:p>
+      <w:pPr>
+        <w:spacing w:after="0" w:line="240" w:lineRule="auto"/>
+        <w:ind w:left="1440"/>
+        <w:outlineLvl w:val="0"/>
+        <w:rPr>
+          <w:rFonts w:ascii="Times New Roman" w:hAnsi="Times New Roman" w:cs="Times New Roman"/>
+          <w:i/>
+          <w:sz w:val="24"/>
+          <w:szCs w:val="24"/>
+        </w:rPr>
+      </w:pPr>
+      <w:r>
+        <w:rPr>
+          <w:rFonts w:ascii="Times New Roman" w:hAnsi="Times New Roman" w:cs="Times New Roman"/>
+          <w:i/>
+          <w:sz w:val="24"/>
+          <w:szCs w:val="24"/>
+        </w:rPr>
+        <w:t xml:space="preserve">Incoming – </w:t>
+      </w:r>
+      <w:r>
+        <w:rPr>
+          <w:rFonts w:ascii="Times New Roman" w:hAnsi="Times New Roman" w:cs="Times New Roman"/>
+          <w:i/>
+          <w:sz w:val="24"/>
+          <w:szCs w:val="24"/>
+        </w:rPr>
+        <w:t>Control</w:t>
+      </w:r>
+      <w:r>
+        <w:rPr>
+          <w:rFonts w:ascii="Times New Roman" w:hAnsi="Times New Roman" w:cs="Times New Roman"/>
+          <w:i/>
+          <w:sz w:val="24"/>
+          <w:szCs w:val="24"/>
+        </w:rPr>
+        <w:t xml:space="preserve"> Channel</w:t>
+      </w:r>
+    </w:p>
+    <w:p>
+      <w:pPr>
+        <w:spacing w:after="0" w:line="240" w:lineRule="auto"/>
+        <w:ind w:left="1440"/>
+        <w:outlineLvl w:val="0"/>
+        <w:rPr>
+          <w:rFonts w:ascii="Times New Roman" w:hAnsi="Times New Roman" w:cs="Times New Roman"/>
+          <w:sz w:val="24"/>
+          <w:szCs w:val="24"/>
+        </w:rPr>
+      </w:pPr>
+    </w:p>
+    <w:p>
+      <w:pPr>
+        <w:spacing w:after="0" w:line="240" w:lineRule="auto"/>
+        <w:ind w:left="1440"/>
+        <w:outlineLvl w:val="0"/>
+        <w:rPr>
+          <w:rFonts w:ascii="Times New Roman" w:hAnsi="Times New Roman" w:cs="Times New Roman"/>
+          <w:sz w:val="24"/>
+          <w:szCs w:val="24"/>
+        </w:rPr>
+      </w:pPr>
+      <w:r>
+        <w:rPr>
+          <w:rFonts w:ascii="Times New Roman" w:hAnsi="Times New Roman" w:cs="Times New Roman"/>
+          <w:sz w:val="24"/>
+          <w:szCs w:val="24"/>
+        </w:rPr>
+        <w:t xml:space="preserve">The incoming channel utilizes an interrupt-based scheme in the same manner as the local node. However, since the remote only receives a single byte containing the set speed, the interrupt service routine merely check whether the MSSP data buffer contains an address or actual data: actual data is stored to the set speed global variable; an address is simply cleared from the buffer and discarded. </w:t>
       </w:r>
     </w:p>
     <w:p>
@@ -6680,6 +10056,7 @@
           <w:sz w:val="24"/>
           <w:szCs w:val="24"/>
         </w:rPr>
+        <w:lastRenderedPageBreak/>
         <w:t>Test Cases</w:t>
       </w:r>
       <w:bookmarkEnd w:id="12"/>
@@ -8343,7 +11720,7 @@
 </file>
 
 <file path=customXml/itemProps1.xml><?xml version="1.0" encoding="utf-8"?>
-<ds:datastoreItem xmlns:ds="http://schemas.openxmlformats.org/officeDocument/2006/customXml" ds:itemID="{94D83D07-03CE-4CD6-BDB3-8C59FB029368}">
+<ds:datastoreItem xmlns:ds="http://schemas.openxmlformats.org/officeDocument/2006/customXml" ds:itemID="{30780562-8AD0-4ADF-AFC8-3FE1C28A2926}">
   <ds:schemaRefs>
     <ds:schemaRef ds:uri="http://schemas.openxmlformats.org/officeDocument/2006/bibliography"/>
   </ds:schemaRefs>

</xml_diff>